<commit_message>
TFS 16370 - Director dashboard errors due to "Followup" code change.
git-tfs-id: [https://tfs.omnicloud.local/tfs/cco%20program/]$/eCoaching_V2;C44347
</commit_message>
<xml_diff>
--- a/Unit Test/Web/CCO_eCoaching_Log_My_Dashboard_UTC.docx
+++ b/Unit Test/Web/CCO_eCoaching_Log_My_Dashboard_UTC.docx
@@ -1,6 +1,6 @@
 
 <file path=word/document.xml><?xml version="1.0" encoding="utf-8"?>
-<w:document xmlns:wpc="http://schemas.microsoft.com/office/word/2010/wordprocessingCanvas" xmlns:mc="http://schemas.openxmlformats.org/markup-compatibility/2006" xmlns:o="urn:schemas-microsoft-com:office:office" xmlns:r="http://schemas.openxmlformats.org/officeDocument/2006/relationships" xmlns:m="http://schemas.openxmlformats.org/officeDocument/2006/math" xmlns:v="urn:schemas-microsoft-com:vml" xmlns:wp14="http://schemas.microsoft.com/office/word/2010/wordprocessingDrawing" xmlns:wp="http://schemas.openxmlformats.org/drawingml/2006/wordprocessingDrawing" xmlns:w10="urn:schemas-microsoft-com:office:word" xmlns:w="http://schemas.openxmlformats.org/wordprocessingml/2006/main" xmlns:w14="http://schemas.microsoft.com/office/word/2010/wordml" xmlns:w15="http://schemas.microsoft.com/office/word/2012/wordml" xmlns:wpg="http://schemas.microsoft.com/office/word/2010/wordprocessingGroup" xmlns:wpi="http://schemas.microsoft.com/office/word/2010/wordprocessingInk" xmlns:wne="http://schemas.microsoft.com/office/word/2006/wordml" xmlns:wps="http://schemas.microsoft.com/office/word/2010/wordprocessingShape" mc:Ignorable="w14 w15 wp14">
+<w:document xmlns:wpc="http://schemas.microsoft.com/office/word/2010/wordprocessingCanvas" xmlns:cx="http://schemas.microsoft.com/office/drawing/2014/chartex" xmlns:cx1="http://schemas.microsoft.com/office/drawing/2015/9/8/chartex" xmlns:mc="http://schemas.openxmlformats.org/markup-compatibility/2006" xmlns:o="urn:schemas-microsoft-com:office:office" xmlns:r="http://schemas.openxmlformats.org/officeDocument/2006/relationships" xmlns:m="http://schemas.openxmlformats.org/officeDocument/2006/math" xmlns:v="urn:schemas-microsoft-com:vml" xmlns:wp14="http://schemas.microsoft.com/office/word/2010/wordprocessingDrawing" xmlns:wp="http://schemas.openxmlformats.org/drawingml/2006/wordprocessingDrawing" xmlns:w10="urn:schemas-microsoft-com:office:word" xmlns:w="http://schemas.openxmlformats.org/wordprocessingml/2006/main" xmlns:w14="http://schemas.microsoft.com/office/word/2010/wordml" xmlns:w15="http://schemas.microsoft.com/office/word/2012/wordml" xmlns:w16se="http://schemas.microsoft.com/office/word/2015/wordml/symex" xmlns:wpg="http://schemas.microsoft.com/office/word/2010/wordprocessingGroup" xmlns:wpi="http://schemas.microsoft.com/office/word/2010/wordprocessingInk" xmlns:wne="http://schemas.microsoft.com/office/word/2006/wordml" xmlns:wps="http://schemas.microsoft.com/office/word/2010/wordprocessingShape" mc:Ignorable="w14 w15 w16se wp14">
   <w:body>
     <w:p/>
     <w:p/>
@@ -1114,9 +1114,6 @@
         </w:tc>
       </w:tr>
       <w:tr>
-        <w:trPr>
-          <w:ins w:id="2" w:author="Huang, Lili" w:date="2019-09-18T08:12:00Z"/>
-        </w:trPr>
         <w:tc>
           <w:tcPr>
             <w:tcW w:w="1440" w:type="dxa"/>
@@ -1127,16 +1124,84 @@
               <w:ind w:left="0"/>
               <w:jc w:val="left"/>
               <w:rPr>
-                <w:ins w:id="3" w:author="Huang, Lili" w:date="2019-09-18T08:12:00Z"/>
-                <w:sz w:val="20"/>
-              </w:rPr>
-            </w:pPr>
-            <w:ins w:id="4" w:author="Huang, Lili" w:date="2019-09-18T08:12:00Z">
+                <w:sz w:val="20"/>
+              </w:rPr>
+            </w:pPr>
+            <w:r>
+              <w:rPr>
+                <w:sz w:val="20"/>
+              </w:rPr>
+              <w:t>09/18/2019</w:t>
+            </w:r>
+          </w:p>
+        </w:tc>
+        <w:tc>
+          <w:tcPr>
+            <w:tcW w:w="7224" w:type="dxa"/>
+          </w:tcPr>
+          <w:p>
+            <w:pPr>
+              <w:pStyle w:val="hdr1"/>
+              <w:ind w:left="0"/>
+              <w:jc w:val="left"/>
+              <w:rPr>
+                <w:sz w:val="20"/>
+              </w:rPr>
+            </w:pPr>
+            <w:r>
+              <w:rPr>
+                <w:sz w:val="20"/>
+              </w:rPr>
+              <w:t>TFS 15653 – Display logs in Pending Follow-up status on CSRs Dashboard</w:t>
+            </w:r>
+          </w:p>
+        </w:tc>
+        <w:tc>
+          <w:tcPr>
+            <w:tcW w:w="2790" w:type="dxa"/>
+          </w:tcPr>
+          <w:p>
+            <w:pPr>
+              <w:pStyle w:val="hdr1"/>
+              <w:ind w:left="0"/>
+              <w:jc w:val="left"/>
+              <w:rPr>
+                <w:sz w:val="20"/>
+              </w:rPr>
+            </w:pPr>
+            <w:r>
+              <w:rPr>
+                <w:sz w:val="20"/>
+              </w:rPr>
+              <w:t>Lili Huang</w:t>
+            </w:r>
+          </w:p>
+        </w:tc>
+      </w:tr>
+      <w:tr>
+        <w:trPr>
+          <w:ins w:id="2" w:author="Huang, Lili (NE)" w:date="2020-01-08T08:32:00Z"/>
+        </w:trPr>
+        <w:tc>
+          <w:tcPr>
+            <w:tcW w:w="1440" w:type="dxa"/>
+          </w:tcPr>
+          <w:p>
+            <w:pPr>
+              <w:pStyle w:val="hdr1"/>
+              <w:ind w:left="0"/>
+              <w:jc w:val="left"/>
+              <w:rPr>
+                <w:ins w:id="3" w:author="Huang, Lili (NE)" w:date="2020-01-08T08:32:00Z"/>
+                <w:sz w:val="20"/>
+              </w:rPr>
+            </w:pPr>
+            <w:ins w:id="4" w:author="Huang, Lili (NE)" w:date="2020-01-08T08:32:00Z">
               <w:r>
                 <w:rPr>
                   <w:sz w:val="20"/>
                 </w:rPr>
-                <w:t>09/18/2019</w:t>
+                <w:t>01/08/2020</w:t>
               </w:r>
             </w:ins>
           </w:p>
@@ -1151,16 +1216,24 @@
               <w:ind w:left="0"/>
               <w:jc w:val="left"/>
               <w:rPr>
-                <w:ins w:id="5" w:author="Huang, Lili" w:date="2019-09-18T08:12:00Z"/>
-                <w:sz w:val="20"/>
-              </w:rPr>
-            </w:pPr>
-            <w:ins w:id="6" w:author="Huang, Lili" w:date="2019-09-18T08:12:00Z">
+                <w:ins w:id="5" w:author="Huang, Lili (NE)" w:date="2020-01-08T08:32:00Z"/>
+                <w:sz w:val="20"/>
+              </w:rPr>
+            </w:pPr>
+            <w:ins w:id="6" w:author="Huang, Lili (NE)" w:date="2020-01-08T08:32:00Z">
               <w:r>
                 <w:rPr>
                   <w:sz w:val="20"/>
                 </w:rPr>
-                <w:t>TFS 15653 – Display logs in Pending Follow-up status on CSRs Dashboard</w:t>
+                <w:t>TFS 16370 – Director Dashboard error due to “Follow-up</w:t>
+              </w:r>
+            </w:ins>
+            <w:ins w:id="7" w:author="Huang, Lili (NE)" w:date="2020-01-08T08:33:00Z">
+              <w:r>
+                <w:rPr>
+                  <w:sz w:val="20"/>
+                </w:rPr>
+                <w:t>” code change</w:t>
               </w:r>
             </w:ins>
           </w:p>
@@ -1175,11 +1248,11 @@
               <w:ind w:left="0"/>
               <w:jc w:val="left"/>
               <w:rPr>
-                <w:ins w:id="7" w:author="Huang, Lili" w:date="2019-09-18T08:12:00Z"/>
-                <w:sz w:val="20"/>
-              </w:rPr>
-            </w:pPr>
-            <w:ins w:id="8" w:author="Huang, Lili" w:date="2019-09-18T08:13:00Z">
+                <w:ins w:id="8" w:author="Huang, Lili (NE)" w:date="2020-01-08T08:32:00Z"/>
+                <w:sz w:val="20"/>
+              </w:rPr>
+            </w:pPr>
+            <w:ins w:id="9" w:author="Huang, Lili (NE)" w:date="2020-01-08T08:33:00Z">
               <w:r>
                 <w:rPr>
                   <w:sz w:val="20"/>
@@ -1212,7 +1285,7 @@
           <w:rFonts w:ascii="Arial" w:hAnsi="Arial"/>
         </w:rPr>
       </w:pPr>
-      <w:bookmarkStart w:id="9" w:name="_Toc492474653"/>
+      <w:bookmarkStart w:id="10" w:name="_Toc492474653"/>
     </w:p>
     <w:tbl>
       <w:tblPr>
@@ -1235,7 +1308,7 @@
               <w:right w:val="nil"/>
             </w:tcBorders>
           </w:tcPr>
-          <w:bookmarkEnd w:id="9"/>
+          <w:bookmarkEnd w:id="10"/>
           <w:p>
             <w:pPr>
               <w:tabs>
@@ -3731,9 +3804,6 @@
         </w:tc>
       </w:tr>
       <w:tr>
-        <w:trPr>
-          <w:ins w:id="10" w:author="Huang, Lili" w:date="2019-09-18T08:13:00Z"/>
-        </w:trPr>
         <w:tc>
           <w:tcPr>
             <w:tcW w:w="1308" w:type="dxa"/>
@@ -3746,68 +3816,323 @@
               </w:tabs>
               <w:jc w:val="center"/>
               <w:rPr>
-                <w:ins w:id="11" w:author="Huang, Lili" w:date="2019-09-18T08:13:00Z"/>
-                <w:sz w:val="20"/>
-              </w:rPr>
-            </w:pPr>
-            <w:ins w:id="12" w:author="Huang, Lili" w:date="2019-09-18T08:13:00Z">
+                <w:sz w:val="20"/>
+              </w:rPr>
+            </w:pPr>
+            <w:r>
+              <w:rPr>
+                <w:sz w:val="20"/>
+              </w:rPr>
+              <w:t>MD-</w:t>
+            </w:r>
+            <w:ins w:id="11" w:author="Huang, Lili (NE)" w:date="2020-01-08T08:33:00Z">
               <w:r>
                 <w:rPr>
                   <w:sz w:val="20"/>
                 </w:rPr>
-                <w:t>MD-</w:t>
+                <w:t>1</w:t>
               </w:r>
+            </w:ins>
+            <w:r>
+              <w:rPr>
+                <w:sz w:val="20"/>
+              </w:rPr>
+              <w:t>3</w:t>
+            </w:r>
+          </w:p>
+        </w:tc>
+        <w:tc>
+          <w:tcPr>
+            <w:tcW w:w="4200" w:type="dxa"/>
+          </w:tcPr>
+          <w:p>
+            <w:pPr>
+              <w:tabs>
+                <w:tab w:val="left" w:pos="360"/>
+              </w:tabs>
+              <w:jc w:val="center"/>
+              <w:rPr>
+                <w:sz w:val="20"/>
+              </w:rPr>
+            </w:pPr>
+            <w:r>
+              <w:rPr>
+                <w:sz w:val="20"/>
+              </w:rPr>
+              <w:t>User is configured as CSR</w:t>
+            </w:r>
+          </w:p>
+          <w:p>
+            <w:pPr>
+              <w:tabs>
+                <w:tab w:val="left" w:pos="360"/>
+              </w:tabs>
+              <w:jc w:val="center"/>
+              <w:rPr>
+                <w:sz w:val="20"/>
+              </w:rPr>
+            </w:pPr>
+          </w:p>
+        </w:tc>
+        <w:tc>
+          <w:tcPr>
+            <w:tcW w:w="4275" w:type="dxa"/>
+            <w:gridSpan w:val="3"/>
+          </w:tcPr>
+          <w:p>
+            <w:pPr>
+              <w:tabs>
+                <w:tab w:val="left" w:pos="360"/>
+              </w:tabs>
+              <w:jc w:val="center"/>
+              <w:rPr>
+                <w:sz w:val="20"/>
+              </w:rPr>
+            </w:pPr>
+            <w:r>
+              <w:rPr>
+                <w:sz w:val="20"/>
+              </w:rPr>
+              <w:t>Launch eCoaching web application.</w:t>
+            </w:r>
+          </w:p>
+        </w:tc>
+        <w:tc>
+          <w:tcPr>
+            <w:tcW w:w="3450" w:type="dxa"/>
+            <w:gridSpan w:val="2"/>
+          </w:tcPr>
+          <w:p>
+            <w:pPr>
+              <w:tabs>
+                <w:tab w:val="left" w:pos="360"/>
+              </w:tabs>
+              <w:jc w:val="center"/>
+              <w:rPr>
+                <w:sz w:val="20"/>
+              </w:rPr>
+            </w:pPr>
+            <w:r>
+              <w:rPr>
+                <w:sz w:val="20"/>
+              </w:rPr>
+              <w:t>My Dashboard page displays.</w:t>
+            </w:r>
+          </w:p>
+          <w:p>
+            <w:pPr>
+              <w:tabs>
+                <w:tab w:val="left" w:pos="360"/>
+              </w:tabs>
+              <w:jc w:val="center"/>
+              <w:rPr>
+                <w:sz w:val="20"/>
+              </w:rPr>
+            </w:pPr>
+          </w:p>
+          <w:p>
+            <w:pPr>
+              <w:tabs>
+                <w:tab w:val="left" w:pos="360"/>
+              </w:tabs>
+              <w:jc w:val="center"/>
+              <w:rPr>
+                <w:sz w:val="20"/>
+              </w:rPr>
+            </w:pPr>
+            <w:r>
+              <w:rPr>
+                <w:sz w:val="20"/>
+              </w:rPr>
+              <w:t>Pending log bar chart by status displays;</w:t>
+            </w:r>
+          </w:p>
+          <w:p>
+            <w:pPr>
+              <w:tabs>
+                <w:tab w:val="left" w:pos="360"/>
+              </w:tabs>
+              <w:jc w:val="center"/>
+              <w:rPr>
+                <w:sz w:val="20"/>
+              </w:rPr>
+            </w:pPr>
+            <w:r>
+              <w:rPr>
+                <w:sz w:val="20"/>
+              </w:rPr>
+              <w:t>Log list by status displays</w:t>
+            </w:r>
+            <w:r>
+              <w:rPr>
+                <w:sz w:val="20"/>
+              </w:rPr>
+              <w:t xml:space="preserve"> with:</w:t>
+            </w:r>
+          </w:p>
+          <w:p>
+            <w:pPr>
+              <w:tabs>
+                <w:tab w:val="left" w:pos="360"/>
+              </w:tabs>
+              <w:jc w:val="center"/>
+              <w:rPr>
+                <w:sz w:val="20"/>
+              </w:rPr>
+            </w:pPr>
+            <w:r>
+              <w:rPr>
+                <w:sz w:val="20"/>
+              </w:rPr>
+              <w:t>My Pending</w:t>
+            </w:r>
+          </w:p>
+          <w:p>
+            <w:pPr>
+              <w:tabs>
+                <w:tab w:val="left" w:pos="360"/>
+              </w:tabs>
+              <w:jc w:val="center"/>
+              <w:rPr>
+                <w:sz w:val="20"/>
+              </w:rPr>
+            </w:pPr>
+            <w:r>
+              <w:rPr>
+                <w:sz w:val="20"/>
+              </w:rPr>
+              <w:t>My Follow-up</w:t>
+            </w:r>
+          </w:p>
+          <w:p>
+            <w:pPr>
+              <w:tabs>
+                <w:tab w:val="left" w:pos="360"/>
+              </w:tabs>
+              <w:jc w:val="center"/>
+              <w:rPr>
+                <w:sz w:val="20"/>
+              </w:rPr>
+            </w:pPr>
+            <w:r>
+              <w:rPr>
+                <w:sz w:val="20"/>
+              </w:rPr>
+              <w:t>My Completed</w:t>
+            </w:r>
+          </w:p>
+        </w:tc>
+        <w:tc>
+          <w:tcPr>
+            <w:tcW w:w="1275" w:type="dxa"/>
+          </w:tcPr>
+          <w:p>
+            <w:pPr>
+              <w:tabs>
+                <w:tab w:val="left" w:pos="360"/>
+              </w:tabs>
+              <w:jc w:val="center"/>
+              <w:rPr>
+                <w:sz w:val="20"/>
+              </w:rPr>
+            </w:pPr>
+            <w:r>
+              <w:rPr>
+                <w:sz w:val="20"/>
+              </w:rPr>
+              <w:t>P</w:t>
+            </w:r>
+          </w:p>
+        </w:tc>
+      </w:tr>
+      <w:tr>
+        <w:tc>
+          <w:tcPr>
+            <w:tcW w:w="14508" w:type="dxa"/>
+            <w:gridSpan w:val="9"/>
+          </w:tcPr>
+          <w:p>
+            <w:pPr>
+              <w:tabs>
+                <w:tab w:val="left" w:pos="360"/>
+              </w:tabs>
+              <w:rPr>
+                <w:sz w:val="20"/>
+              </w:rPr>
+              <w:pPrChange w:id="12" w:author="Huang, Lili (NE)" w:date="2020-01-08T08:34:00Z">
+                <w:pPr>
+                  <w:tabs>
+                    <w:tab w:val="left" w:pos="360"/>
+                  </w:tabs>
+                  <w:jc w:val="center"/>
+                </w:pPr>
+              </w:pPrChange>
+            </w:pPr>
+            <w:ins w:id="13" w:author="Huang, Lili (NE)" w:date="2020-01-08T08:34:00Z">
               <w:r>
                 <w:rPr>
                   <w:sz w:val="20"/>
                 </w:rPr>
-                <w:t>3</w:t>
+                <w:t xml:space="preserve">Director </w:t>
               </w:r>
             </w:ins>
           </w:p>
         </w:tc>
-        <w:tc>
-          <w:tcPr>
-            <w:tcW w:w="4200" w:type="dxa"/>
-          </w:tcPr>
-          <w:p>
-            <w:pPr>
-              <w:tabs>
-                <w:tab w:val="left" w:pos="360"/>
-              </w:tabs>
-              <w:jc w:val="center"/>
-              <w:rPr>
-                <w:ins w:id="13" w:author="Huang, Lili" w:date="2019-09-18T08:13:00Z"/>
-                <w:sz w:val="20"/>
-              </w:rPr>
-            </w:pPr>
-            <w:ins w:id="14" w:author="Huang, Lili" w:date="2019-09-18T08:13:00Z">
+      </w:tr>
+      <w:tr>
+        <w:trPr>
+          <w:ins w:id="14" w:author="Huang, Lili (NE)" w:date="2020-01-08T08:34:00Z"/>
+        </w:trPr>
+        <w:tc>
+          <w:tcPr>
+            <w:tcW w:w="1308" w:type="dxa"/>
+            <w:gridSpan w:val="2"/>
+          </w:tcPr>
+          <w:p>
+            <w:pPr>
+              <w:tabs>
+                <w:tab w:val="left" w:pos="360"/>
+              </w:tabs>
+              <w:jc w:val="center"/>
+              <w:rPr>
+                <w:ins w:id="15" w:author="Huang, Lili (NE)" w:date="2020-01-08T08:34:00Z"/>
+                <w:sz w:val="20"/>
+              </w:rPr>
+            </w:pPr>
+            <w:ins w:id="16" w:author="Huang, Lili (NE)" w:date="2020-01-08T08:34:00Z">
               <w:r>
                 <w:rPr>
                   <w:sz w:val="20"/>
                 </w:rPr>
-                <w:t xml:space="preserve">User is configured </w:t>
+                <w:t>MD-DIR-1</w:t>
               </w:r>
+            </w:ins>
+          </w:p>
+        </w:tc>
+        <w:tc>
+          <w:tcPr>
+            <w:tcW w:w="4200" w:type="dxa"/>
+          </w:tcPr>
+          <w:p>
+            <w:pPr>
+              <w:tabs>
+                <w:tab w:val="left" w:pos="360"/>
+              </w:tabs>
+              <w:jc w:val="center"/>
+              <w:rPr>
+                <w:ins w:id="17" w:author="Huang, Lili (NE)" w:date="2020-01-08T08:34:00Z"/>
+                <w:sz w:val="20"/>
+              </w:rPr>
+            </w:pPr>
+            <w:ins w:id="18" w:author="Huang, Lili (NE)" w:date="2020-01-08T08:34:00Z">
               <w:r>
                 <w:rPr>
                   <w:sz w:val="20"/>
                 </w:rPr>
-                <w:t>as CSR</w:t>
+                <w:t>User is configured as Director</w:t>
               </w:r>
             </w:ins>
           </w:p>
-          <w:p>
-            <w:pPr>
-              <w:tabs>
-                <w:tab w:val="left" w:pos="360"/>
-              </w:tabs>
-              <w:jc w:val="center"/>
-              <w:rPr>
-                <w:ins w:id="15" w:author="Huang, Lili" w:date="2019-09-18T08:13:00Z"/>
-                <w:sz w:val="20"/>
-              </w:rPr>
-            </w:pPr>
-          </w:p>
         </w:tc>
         <w:tc>
           <w:tcPr>
@@ -3821,42 +4146,24 @@
               </w:tabs>
               <w:jc w:val="center"/>
               <w:rPr>
-                <w:ins w:id="16" w:author="Huang, Lili" w:date="2019-09-18T08:13:00Z"/>
-                <w:sz w:val="20"/>
-              </w:rPr>
-            </w:pPr>
-            <w:ins w:id="17" w:author="Huang, Lili" w:date="2019-09-18T08:13:00Z">
+                <w:ins w:id="19" w:author="Huang, Lili (NE)" w:date="2020-01-08T08:37:00Z"/>
+                <w:sz w:val="20"/>
+              </w:rPr>
+            </w:pPr>
+            <w:ins w:id="20" w:author="Huang, Lili (NE)" w:date="2020-01-08T08:35:00Z">
               <w:r>
                 <w:rPr>
                   <w:sz w:val="20"/>
                 </w:rPr>
-                <w:t>Launch eCoaching web application.</w:t>
+                <w:t>Launch eCoaching web application</w:t>
               </w:r>
             </w:ins>
-          </w:p>
-        </w:tc>
-        <w:tc>
-          <w:tcPr>
-            <w:tcW w:w="3450" w:type="dxa"/>
-            <w:gridSpan w:val="2"/>
-          </w:tcPr>
-          <w:p>
-            <w:pPr>
-              <w:tabs>
-                <w:tab w:val="left" w:pos="360"/>
-              </w:tabs>
-              <w:jc w:val="center"/>
-              <w:rPr>
-                <w:ins w:id="18" w:author="Huang, Lili" w:date="2019-09-18T08:13:00Z"/>
-                <w:sz w:val="20"/>
-              </w:rPr>
-            </w:pPr>
-            <w:ins w:id="19" w:author="Huang, Lili" w:date="2019-09-18T08:13:00Z">
+            <w:ins w:id="21" w:author="Huang, Lili (NE)" w:date="2020-01-08T08:37:00Z">
               <w:r>
                 <w:rPr>
                   <w:sz w:val="20"/>
                 </w:rPr>
-                <w:t>My Dashboard page displays.</w:t>
+                <w:t>.</w:t>
               </w:r>
             </w:ins>
           </w:p>
@@ -3867,117 +4174,75 @@
               </w:tabs>
               <w:jc w:val="center"/>
               <w:rPr>
-                <w:ins w:id="20" w:author="Huang, Lili" w:date="2019-09-18T08:13:00Z"/>
-                <w:sz w:val="20"/>
-              </w:rPr>
-            </w:pPr>
-          </w:p>
-          <w:p>
-            <w:pPr>
-              <w:tabs>
-                <w:tab w:val="left" w:pos="360"/>
-              </w:tabs>
-              <w:jc w:val="center"/>
-              <w:rPr>
-                <w:ins w:id="21" w:author="Huang, Lili" w:date="2019-09-18T08:13:00Z"/>
-                <w:sz w:val="20"/>
-              </w:rPr>
-            </w:pPr>
-            <w:ins w:id="22" w:author="Huang, Lili" w:date="2019-09-18T08:13:00Z">
+                <w:ins w:id="22" w:author="Huang, Lili (NE)" w:date="2020-01-08T08:35:00Z"/>
+                <w:sz w:val="20"/>
+              </w:rPr>
+            </w:pPr>
+            <w:ins w:id="23" w:author="Huang, Lili (NE)" w:date="2020-01-08T08:37:00Z">
               <w:r>
                 <w:rPr>
                   <w:sz w:val="20"/>
                 </w:rPr>
-                <w:t>Pending log bar chart by status displays;</w:t>
+                <w:t>Click “My Dashboard” from top menu.</w:t>
               </w:r>
             </w:ins>
-          </w:p>
-          <w:p>
-            <w:pPr>
-              <w:tabs>
-                <w:tab w:val="left" w:pos="360"/>
-              </w:tabs>
-              <w:jc w:val="center"/>
-              <w:rPr>
-                <w:ins w:id="23" w:author="Huang, Lili" w:date="2019-09-18T08:13:00Z"/>
-                <w:sz w:val="20"/>
-              </w:rPr>
-            </w:pPr>
-            <w:ins w:id="24" w:author="Huang, Lili" w:date="2019-09-18T08:13:00Z">
+            <w:bookmarkStart w:id="24" w:name="_GoBack"/>
+            <w:bookmarkEnd w:id="24"/>
+          </w:p>
+          <w:p>
+            <w:pPr>
+              <w:tabs>
+                <w:tab w:val="left" w:pos="360"/>
+              </w:tabs>
+              <w:jc w:val="center"/>
+              <w:rPr>
+                <w:ins w:id="25" w:author="Huang, Lili (NE)" w:date="2020-01-08T08:34:00Z"/>
+                <w:sz w:val="20"/>
+              </w:rPr>
+            </w:pPr>
+            <w:ins w:id="26" w:author="Huang, Lili (NE)" w:date="2020-01-08T08:35:00Z">
               <w:r>
                 <w:rPr>
                   <w:sz w:val="20"/>
                 </w:rPr>
-                <w:t>Log list by status displays</w:t>
+                <w:t xml:space="preserve">Click </w:t>
               </w:r>
+            </w:ins>
+            <w:ins w:id="27" w:author="Huang, Lili (NE)" w:date="2020-01-08T08:36:00Z">
               <w:r>
                 <w:rPr>
                   <w:sz w:val="20"/>
                 </w:rPr>
-                <w:t xml:space="preserve"> with:</w:t>
+                <w:t>each [Site] link to view eCoaching Logs</w:t>
               </w:r>
             </w:ins>
           </w:p>
-          <w:p>
-            <w:pPr>
-              <w:tabs>
-                <w:tab w:val="left" w:pos="360"/>
-              </w:tabs>
-              <w:jc w:val="center"/>
-              <w:rPr>
-                <w:ins w:id="25" w:author="Huang, Lili" w:date="2019-09-18T08:14:00Z"/>
-                <w:sz w:val="20"/>
-              </w:rPr>
-            </w:pPr>
-            <w:ins w:id="26" w:author="Huang, Lili" w:date="2019-09-18T08:14:00Z">
+        </w:tc>
+        <w:tc>
+          <w:tcPr>
+            <w:tcW w:w="3450" w:type="dxa"/>
+            <w:gridSpan w:val="2"/>
+          </w:tcPr>
+          <w:p>
+            <w:pPr>
+              <w:tabs>
+                <w:tab w:val="left" w:pos="360"/>
+              </w:tabs>
+              <w:jc w:val="center"/>
+              <w:rPr>
+                <w:ins w:id="28" w:author="Huang, Lili (NE)" w:date="2020-01-08T08:34:00Z"/>
+                <w:sz w:val="20"/>
+              </w:rPr>
+            </w:pPr>
+            <w:ins w:id="29" w:author="Huang, Lili (NE)" w:date="2020-01-08T08:36:00Z">
               <w:r>
                 <w:rPr>
                   <w:sz w:val="20"/>
                 </w:rPr>
-                <w:t>My Pending</w:t>
+                <w:t>eCoaching Logs display correctly.</w:t>
               </w:r>
             </w:ins>
           </w:p>
-          <w:p>
-            <w:pPr>
-              <w:tabs>
-                <w:tab w:val="left" w:pos="360"/>
-              </w:tabs>
-              <w:jc w:val="center"/>
-              <w:rPr>
-                <w:ins w:id="27" w:author="Huang, Lili" w:date="2019-09-18T08:14:00Z"/>
-                <w:sz w:val="20"/>
-              </w:rPr>
-            </w:pPr>
-            <w:ins w:id="28" w:author="Huang, Lili" w:date="2019-09-18T08:14:00Z">
-              <w:r>
-                <w:rPr>
-                  <w:sz w:val="20"/>
-                </w:rPr>
-                <w:t>My Follow-up</w:t>
-              </w:r>
-            </w:ins>
-          </w:p>
-          <w:p>
-            <w:pPr>
-              <w:tabs>
-                <w:tab w:val="left" w:pos="360"/>
-              </w:tabs>
-              <w:jc w:val="center"/>
-              <w:rPr>
-                <w:ins w:id="29" w:author="Huang, Lili" w:date="2019-09-18T08:13:00Z"/>
-                <w:sz w:val="20"/>
-              </w:rPr>
-            </w:pPr>
-            <w:ins w:id="30" w:author="Huang, Lili" w:date="2019-09-18T08:14:00Z">
-              <w:r>
-                <w:rPr>
-                  <w:sz w:val="20"/>
-                </w:rPr>
-                <w:t>My Completed</w:t>
-              </w:r>
-            </w:ins>
-          </w:p>
         </w:tc>
         <w:tc>
           <w:tcPr>
@@ -3990,11 +4255,11 @@
               </w:tabs>
               <w:jc w:val="center"/>
               <w:rPr>
-                <w:ins w:id="31" w:author="Huang, Lili" w:date="2019-09-18T08:13:00Z"/>
-                <w:sz w:val="20"/>
-              </w:rPr>
-            </w:pPr>
-            <w:ins w:id="32" w:author="Huang, Lili" w:date="2019-09-18T08:13:00Z">
+                <w:ins w:id="30" w:author="Huang, Lili (NE)" w:date="2020-01-08T08:34:00Z"/>
+                <w:sz w:val="20"/>
+              </w:rPr>
+            </w:pPr>
+            <w:ins w:id="31" w:author="Huang, Lili (NE)" w:date="2020-01-08T08:37:00Z">
               <w:r>
                 <w:rPr>
                   <w:sz w:val="20"/>
@@ -4007,7 +4272,7 @@
       </w:tr>
       <w:tr>
         <w:trPr>
-          <w:ins w:id="33" w:author="Huang, Lili" w:date="2019-09-18T08:13:00Z"/>
+          <w:ins w:id="32" w:author="Huang, Lili (NE)" w:date="2020-01-08T08:34:00Z"/>
         </w:trPr>
         <w:tc>
           <w:tcPr>
@@ -4021,7 +4286,7 @@
               </w:tabs>
               <w:jc w:val="center"/>
               <w:rPr>
-                <w:ins w:id="34" w:author="Huang, Lili" w:date="2019-09-18T08:13:00Z"/>
+                <w:ins w:id="33" w:author="Huang, Lili (NE)" w:date="2020-01-08T08:34:00Z"/>
                 <w:sz w:val="20"/>
               </w:rPr>
             </w:pPr>
@@ -4038,7 +4303,7 @@
               </w:tabs>
               <w:jc w:val="center"/>
               <w:rPr>
-                <w:ins w:id="35" w:author="Huang, Lili" w:date="2019-09-18T08:13:00Z"/>
+                <w:ins w:id="34" w:author="Huang, Lili (NE)" w:date="2020-01-08T08:34:00Z"/>
                 <w:sz w:val="20"/>
               </w:rPr>
             </w:pPr>
@@ -4056,7 +4321,7 @@
               </w:tabs>
               <w:jc w:val="center"/>
               <w:rPr>
-                <w:ins w:id="36" w:author="Huang, Lili" w:date="2019-09-18T08:13:00Z"/>
+                <w:ins w:id="35" w:author="Huang, Lili (NE)" w:date="2020-01-08T08:34:00Z"/>
                 <w:sz w:val="20"/>
               </w:rPr>
             </w:pPr>
@@ -4074,7 +4339,7 @@
               </w:tabs>
               <w:jc w:val="center"/>
               <w:rPr>
-                <w:ins w:id="37" w:author="Huang, Lili" w:date="2019-09-18T08:13:00Z"/>
+                <w:ins w:id="36" w:author="Huang, Lili (NE)" w:date="2020-01-08T08:34:00Z"/>
                 <w:sz w:val="20"/>
               </w:rPr>
             </w:pPr>
@@ -4091,7 +4356,7 @@
               </w:tabs>
               <w:jc w:val="center"/>
               <w:rPr>
-                <w:ins w:id="38" w:author="Huang, Lili" w:date="2019-09-18T08:13:00Z"/>
+                <w:ins w:id="37" w:author="Huang, Lili (NE)" w:date="2020-01-08T08:34:00Z"/>
                 <w:sz w:val="20"/>
               </w:rPr>
             </w:pPr>
@@ -4276,24 +4541,12 @@
               </w:rPr>
               <w:t>9/1</w:t>
             </w:r>
-            <w:del w:id="39" w:author="Huang, Lili" w:date="2019-09-18T08:14:00Z">
-              <w:r>
-                <w:rPr>
-                  <w:sz w:val="20"/>
-                </w:rPr>
-                <w:delText>1</w:delText>
-              </w:r>
-            </w:del>
-            <w:ins w:id="40" w:author="Huang, Lili" w:date="2019-09-18T08:14:00Z">
-              <w:r>
-                <w:rPr>
-                  <w:sz w:val="20"/>
-                </w:rPr>
-                <w:t>8</w:t>
-              </w:r>
-            </w:ins>
-            <w:bookmarkStart w:id="41" w:name="_GoBack"/>
-            <w:bookmarkEnd w:id="41"/>
+            <w:r>
+              <w:rPr>
+                <w:sz w:val="20"/>
+              </w:rPr>
+              <w:t>8</w:t>
+            </w:r>
             <w:r>
               <w:rPr>
                 <w:sz w:val="20"/>
@@ -4346,6 +4599,7 @@
               <w:rPr>
                 <w:sz w:val="20"/>
               </w:rPr>
+              <w:lastRenderedPageBreak/>
               <w:t>Name of T</w:t>
             </w:r>
             <w:r>
@@ -4458,7 +4712,7 @@
 </file>
 
 <file path=word/endnotes.xml><?xml version="1.0" encoding="utf-8"?>
-<w:endnotes xmlns:wpc="http://schemas.microsoft.com/office/word/2010/wordprocessingCanvas" xmlns:mc="http://schemas.openxmlformats.org/markup-compatibility/2006" xmlns:o="urn:schemas-microsoft-com:office:office" xmlns:r="http://schemas.openxmlformats.org/officeDocument/2006/relationships" xmlns:m="http://schemas.openxmlformats.org/officeDocument/2006/math" xmlns:v="urn:schemas-microsoft-com:vml" xmlns:wp14="http://schemas.microsoft.com/office/word/2010/wordprocessingDrawing" xmlns:wp="http://schemas.openxmlformats.org/drawingml/2006/wordprocessingDrawing" xmlns:w10="urn:schemas-microsoft-com:office:word" xmlns:w="http://schemas.openxmlformats.org/wordprocessingml/2006/main" xmlns:w14="http://schemas.microsoft.com/office/word/2010/wordml" xmlns:w15="http://schemas.microsoft.com/office/word/2012/wordml" xmlns:wpg="http://schemas.microsoft.com/office/word/2010/wordprocessingGroup" xmlns:wpi="http://schemas.microsoft.com/office/word/2010/wordprocessingInk" xmlns:wne="http://schemas.microsoft.com/office/word/2006/wordml" xmlns:wps="http://schemas.microsoft.com/office/word/2010/wordprocessingShape" mc:Ignorable="w14 w15 wp14">
+<w:endnotes xmlns:wpc="http://schemas.microsoft.com/office/word/2010/wordprocessingCanvas" xmlns:cx="http://schemas.microsoft.com/office/drawing/2014/chartex" xmlns:cx1="http://schemas.microsoft.com/office/drawing/2015/9/8/chartex" xmlns:mc="http://schemas.openxmlformats.org/markup-compatibility/2006" xmlns:o="urn:schemas-microsoft-com:office:office" xmlns:r="http://schemas.openxmlformats.org/officeDocument/2006/relationships" xmlns:m="http://schemas.openxmlformats.org/officeDocument/2006/math" xmlns:v="urn:schemas-microsoft-com:vml" xmlns:wp14="http://schemas.microsoft.com/office/word/2010/wordprocessingDrawing" xmlns:wp="http://schemas.openxmlformats.org/drawingml/2006/wordprocessingDrawing" xmlns:w10="urn:schemas-microsoft-com:office:word" xmlns:w="http://schemas.openxmlformats.org/wordprocessingml/2006/main" xmlns:w14="http://schemas.microsoft.com/office/word/2010/wordml" xmlns:w15="http://schemas.microsoft.com/office/word/2012/wordml" xmlns:w16se="http://schemas.microsoft.com/office/word/2015/wordml/symex" xmlns:wpg="http://schemas.microsoft.com/office/word/2010/wordprocessingGroup" xmlns:wpi="http://schemas.microsoft.com/office/word/2010/wordprocessingInk" xmlns:wne="http://schemas.microsoft.com/office/word/2006/wordml" xmlns:wps="http://schemas.microsoft.com/office/word/2010/wordprocessingShape" mc:Ignorable="w14 w15 w16se wp14">
   <w:endnote w:type="separator" w:id="-1">
     <w:p>
       <w:r>
@@ -4477,7 +4731,7 @@
 </file>
 
 <file path=word/footer1.xml><?xml version="1.0" encoding="utf-8"?>
-<w:ftr xmlns:wpc="http://schemas.microsoft.com/office/word/2010/wordprocessingCanvas" xmlns:mc="http://schemas.openxmlformats.org/markup-compatibility/2006" xmlns:o="urn:schemas-microsoft-com:office:office" xmlns:r="http://schemas.openxmlformats.org/officeDocument/2006/relationships" xmlns:m="http://schemas.openxmlformats.org/officeDocument/2006/math" xmlns:v="urn:schemas-microsoft-com:vml" xmlns:wp14="http://schemas.microsoft.com/office/word/2010/wordprocessingDrawing" xmlns:wp="http://schemas.openxmlformats.org/drawingml/2006/wordprocessingDrawing" xmlns:w10="urn:schemas-microsoft-com:office:word" xmlns:w="http://schemas.openxmlformats.org/wordprocessingml/2006/main" xmlns:w14="http://schemas.microsoft.com/office/word/2010/wordml" xmlns:w15="http://schemas.microsoft.com/office/word/2012/wordml" xmlns:wpg="http://schemas.microsoft.com/office/word/2010/wordprocessingGroup" xmlns:wpi="http://schemas.microsoft.com/office/word/2010/wordprocessingInk" xmlns:wne="http://schemas.microsoft.com/office/word/2006/wordml" xmlns:wps="http://schemas.microsoft.com/office/word/2010/wordprocessingShape" mc:Ignorable="w14 w15 wp14">
+<w:ftr xmlns:wpc="http://schemas.microsoft.com/office/word/2010/wordprocessingCanvas" xmlns:cx="http://schemas.microsoft.com/office/drawing/2014/chartex" xmlns:cx1="http://schemas.microsoft.com/office/drawing/2015/9/8/chartex" xmlns:mc="http://schemas.openxmlformats.org/markup-compatibility/2006" xmlns:o="urn:schemas-microsoft-com:office:office" xmlns:r="http://schemas.openxmlformats.org/officeDocument/2006/relationships" xmlns:m="http://schemas.openxmlformats.org/officeDocument/2006/math" xmlns:v="urn:schemas-microsoft-com:vml" xmlns:wp14="http://schemas.microsoft.com/office/word/2010/wordprocessingDrawing" xmlns:wp="http://schemas.openxmlformats.org/drawingml/2006/wordprocessingDrawing" xmlns:w10="urn:schemas-microsoft-com:office:word" xmlns:w="http://schemas.openxmlformats.org/wordprocessingml/2006/main" xmlns:w14="http://schemas.microsoft.com/office/word/2010/wordml" xmlns:w15="http://schemas.microsoft.com/office/word/2012/wordml" xmlns:w16se="http://schemas.microsoft.com/office/word/2015/wordml/symex" xmlns:wpg="http://schemas.microsoft.com/office/word/2010/wordprocessingGroup" xmlns:wpi="http://schemas.microsoft.com/office/word/2010/wordprocessingInk" xmlns:wne="http://schemas.microsoft.com/office/word/2006/wordml" xmlns:wps="http://schemas.microsoft.com/office/word/2010/wordprocessingShape" mc:Ignorable="w14 w15 w16se wp14">
   <w:p>
     <w:pPr>
       <w:pStyle w:val="Footer"/>
@@ -4528,7 +4782,7 @@
 </file>
 
 <file path=word/footer2.xml><?xml version="1.0" encoding="utf-8"?>
-<w:ftr xmlns:wpc="http://schemas.microsoft.com/office/word/2010/wordprocessingCanvas" xmlns:mc="http://schemas.openxmlformats.org/markup-compatibility/2006" xmlns:o="urn:schemas-microsoft-com:office:office" xmlns:r="http://schemas.openxmlformats.org/officeDocument/2006/relationships" xmlns:m="http://schemas.openxmlformats.org/officeDocument/2006/math" xmlns:v="urn:schemas-microsoft-com:vml" xmlns:wp14="http://schemas.microsoft.com/office/word/2010/wordprocessingDrawing" xmlns:wp="http://schemas.openxmlformats.org/drawingml/2006/wordprocessingDrawing" xmlns:w10="urn:schemas-microsoft-com:office:word" xmlns:w="http://schemas.openxmlformats.org/wordprocessingml/2006/main" xmlns:w14="http://schemas.microsoft.com/office/word/2010/wordml" xmlns:w15="http://schemas.microsoft.com/office/word/2012/wordml" xmlns:wpg="http://schemas.microsoft.com/office/word/2010/wordprocessingGroup" xmlns:wpi="http://schemas.microsoft.com/office/word/2010/wordprocessingInk" xmlns:wne="http://schemas.microsoft.com/office/word/2006/wordml" xmlns:wps="http://schemas.microsoft.com/office/word/2010/wordprocessingShape" mc:Ignorable="w14 w15 wp14">
+<w:ftr xmlns:wpc="http://schemas.microsoft.com/office/word/2010/wordprocessingCanvas" xmlns:cx="http://schemas.microsoft.com/office/drawing/2014/chartex" xmlns:cx1="http://schemas.microsoft.com/office/drawing/2015/9/8/chartex" xmlns:mc="http://schemas.openxmlformats.org/markup-compatibility/2006" xmlns:o="urn:schemas-microsoft-com:office:office" xmlns:r="http://schemas.openxmlformats.org/officeDocument/2006/relationships" xmlns:m="http://schemas.openxmlformats.org/officeDocument/2006/math" xmlns:v="urn:schemas-microsoft-com:vml" xmlns:wp14="http://schemas.microsoft.com/office/word/2010/wordprocessingDrawing" xmlns:wp="http://schemas.openxmlformats.org/drawingml/2006/wordprocessingDrawing" xmlns:w10="urn:schemas-microsoft-com:office:word" xmlns:w="http://schemas.openxmlformats.org/wordprocessingml/2006/main" xmlns:w14="http://schemas.microsoft.com/office/word/2010/wordml" xmlns:w15="http://schemas.microsoft.com/office/word/2012/wordml" xmlns:w16se="http://schemas.microsoft.com/office/word/2015/wordml/symex" xmlns:wpg="http://schemas.microsoft.com/office/word/2010/wordprocessingGroup" xmlns:wpi="http://schemas.microsoft.com/office/word/2010/wordprocessingInk" xmlns:wne="http://schemas.microsoft.com/office/word/2006/wordml" xmlns:wps="http://schemas.microsoft.com/office/word/2010/wordprocessingShape" mc:Ignorable="w14 w15 w16se wp14">
   <w:p>
     <w:pPr>
       <w:pStyle w:val="Footer"/>
@@ -4615,7 +4869,7 @@
         </mc:Choice>
         <mc:Fallback>
           <w:pict>
-            <v:line w14:anchorId="7EAAC38B" id="Line 4" o:spid="_x0000_s1026" style="position:absolute;z-index:251658240;visibility:visible;mso-wrap-style:square;mso-width-percent:0;mso-height-percent:0;mso-wrap-distance-left:9pt;mso-wrap-distance-top:0;mso-wrap-distance-right:9pt;mso-wrap-distance-bottom:0;mso-position-horizontal:absolute;mso-position-horizontal-relative:text;mso-position-vertical:absolute;mso-position-vertical-relative:text;mso-width-percent:0;mso-height-percent:0;mso-width-relative:page;mso-height-relative:page" from="0,4.8pt" to="10in,4.8pt" o:gfxdata="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" o:allowincell="f"/>
+            <v:line w14:anchorId="673AA568" id="Line 4" o:spid="_x0000_s1026" style="position:absolute;z-index:251658240;visibility:visible;mso-wrap-style:square;mso-width-percent:0;mso-height-percent:0;mso-wrap-distance-left:9pt;mso-wrap-distance-top:0;mso-wrap-distance-right:9pt;mso-wrap-distance-bottom:0;mso-position-horizontal:absolute;mso-position-horizontal-relative:text;mso-position-vertical:absolute;mso-position-vertical-relative:text;mso-width-percent:0;mso-height-percent:0;mso-width-relative:page;mso-height-relative:page" from="0,4.8pt" to="10in,4.8pt" o:gfxdata="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" o:allowincell="f"/>
           </w:pict>
         </mc:Fallback>
       </mc:AlternateContent>
@@ -4761,7 +5015,7 @@
 </file>
 
 <file path=word/footnotes.xml><?xml version="1.0" encoding="utf-8"?>
-<w:footnotes xmlns:wpc="http://schemas.microsoft.com/office/word/2010/wordprocessingCanvas" xmlns:mc="http://schemas.openxmlformats.org/markup-compatibility/2006" xmlns:o="urn:schemas-microsoft-com:office:office" xmlns:r="http://schemas.openxmlformats.org/officeDocument/2006/relationships" xmlns:m="http://schemas.openxmlformats.org/officeDocument/2006/math" xmlns:v="urn:schemas-microsoft-com:vml" xmlns:wp14="http://schemas.microsoft.com/office/word/2010/wordprocessingDrawing" xmlns:wp="http://schemas.openxmlformats.org/drawingml/2006/wordprocessingDrawing" xmlns:w10="urn:schemas-microsoft-com:office:word" xmlns:w="http://schemas.openxmlformats.org/wordprocessingml/2006/main" xmlns:w14="http://schemas.microsoft.com/office/word/2010/wordml" xmlns:w15="http://schemas.microsoft.com/office/word/2012/wordml" xmlns:wpg="http://schemas.microsoft.com/office/word/2010/wordprocessingGroup" xmlns:wpi="http://schemas.microsoft.com/office/word/2010/wordprocessingInk" xmlns:wne="http://schemas.microsoft.com/office/word/2006/wordml" xmlns:wps="http://schemas.microsoft.com/office/word/2010/wordprocessingShape" mc:Ignorable="w14 w15 wp14">
+<w:footnotes xmlns:wpc="http://schemas.microsoft.com/office/word/2010/wordprocessingCanvas" xmlns:cx="http://schemas.microsoft.com/office/drawing/2014/chartex" xmlns:cx1="http://schemas.microsoft.com/office/drawing/2015/9/8/chartex" xmlns:mc="http://schemas.openxmlformats.org/markup-compatibility/2006" xmlns:o="urn:schemas-microsoft-com:office:office" xmlns:r="http://schemas.openxmlformats.org/officeDocument/2006/relationships" xmlns:m="http://schemas.openxmlformats.org/officeDocument/2006/math" xmlns:v="urn:schemas-microsoft-com:vml" xmlns:wp14="http://schemas.microsoft.com/office/word/2010/wordprocessingDrawing" xmlns:wp="http://schemas.openxmlformats.org/drawingml/2006/wordprocessingDrawing" xmlns:w10="urn:schemas-microsoft-com:office:word" xmlns:w="http://schemas.openxmlformats.org/wordprocessingml/2006/main" xmlns:w14="http://schemas.microsoft.com/office/word/2010/wordml" xmlns:w15="http://schemas.microsoft.com/office/word/2012/wordml" xmlns:w16se="http://schemas.microsoft.com/office/word/2015/wordml/symex" xmlns:wpg="http://schemas.microsoft.com/office/word/2010/wordprocessingGroup" xmlns:wpi="http://schemas.microsoft.com/office/word/2010/wordprocessingInk" xmlns:wne="http://schemas.microsoft.com/office/word/2006/wordml" xmlns:wps="http://schemas.microsoft.com/office/word/2010/wordprocessingShape" mc:Ignorable="w14 w15 w16se wp14">
   <w:footnote w:type="separator" w:id="-1">
     <w:p>
       <w:r>
@@ -4780,7 +5034,7 @@
 </file>
 
 <file path=word/header1.xml><?xml version="1.0" encoding="utf-8"?>
-<w:hdr xmlns:wpc="http://schemas.microsoft.com/office/word/2010/wordprocessingCanvas" xmlns:mc="http://schemas.openxmlformats.org/markup-compatibility/2006" xmlns:o="urn:schemas-microsoft-com:office:office" xmlns:r="http://schemas.openxmlformats.org/officeDocument/2006/relationships" xmlns:m="http://schemas.openxmlformats.org/officeDocument/2006/math" xmlns:v="urn:schemas-microsoft-com:vml" xmlns:wp14="http://schemas.microsoft.com/office/word/2010/wordprocessingDrawing" xmlns:wp="http://schemas.openxmlformats.org/drawingml/2006/wordprocessingDrawing" xmlns:w10="urn:schemas-microsoft-com:office:word" xmlns:w="http://schemas.openxmlformats.org/wordprocessingml/2006/main" xmlns:w14="http://schemas.microsoft.com/office/word/2010/wordml" xmlns:w15="http://schemas.microsoft.com/office/word/2012/wordml" xmlns:wpg="http://schemas.microsoft.com/office/word/2010/wordprocessingGroup" xmlns:wpi="http://schemas.microsoft.com/office/word/2010/wordprocessingInk" xmlns:wne="http://schemas.microsoft.com/office/word/2006/wordml" xmlns:wps="http://schemas.microsoft.com/office/word/2010/wordprocessingShape" mc:Ignorable="w14 w15 wp14">
+<w:hdr xmlns:wpc="http://schemas.microsoft.com/office/word/2010/wordprocessingCanvas" xmlns:cx="http://schemas.microsoft.com/office/drawing/2014/chartex" xmlns:cx1="http://schemas.microsoft.com/office/drawing/2015/9/8/chartex" xmlns:mc="http://schemas.openxmlformats.org/markup-compatibility/2006" xmlns:o="urn:schemas-microsoft-com:office:office" xmlns:r="http://schemas.openxmlformats.org/officeDocument/2006/relationships" xmlns:m="http://schemas.openxmlformats.org/officeDocument/2006/math" xmlns:v="urn:schemas-microsoft-com:vml" xmlns:wp14="http://schemas.microsoft.com/office/word/2010/wordprocessingDrawing" xmlns:wp="http://schemas.openxmlformats.org/drawingml/2006/wordprocessingDrawing" xmlns:w10="urn:schemas-microsoft-com:office:word" xmlns:w="http://schemas.openxmlformats.org/wordprocessingml/2006/main" xmlns:w14="http://schemas.microsoft.com/office/word/2010/wordml" xmlns:w15="http://schemas.microsoft.com/office/word/2012/wordml" xmlns:w16se="http://schemas.microsoft.com/office/word/2015/wordml/symex" xmlns:wpg="http://schemas.microsoft.com/office/word/2010/wordprocessingGroup" xmlns:wpi="http://schemas.microsoft.com/office/word/2010/wordprocessingInk" xmlns:wne="http://schemas.microsoft.com/office/word/2006/wordml" xmlns:wps="http://schemas.microsoft.com/office/word/2010/wordprocessingShape" mc:Ignorable="w14 w15 w16se wp14">
   <w:p>
     <w:pPr>
       <w:pStyle w:val="Header"/>
@@ -4860,7 +5114,7 @@
         </mc:Choice>
         <mc:Fallback>
           <w:pict>
-            <v:line w14:anchorId="53D6FEF2" id="Line 1" o:spid="_x0000_s1026" style="position:absolute;z-index:251647488;visibility:visible;mso-wrap-style:square;mso-width-percent:0;mso-height-percent:0;mso-wrap-distance-left:9pt;mso-wrap-distance-top:0;mso-wrap-distance-right:9pt;mso-wrap-distance-bottom:0;mso-position-horizontal:absolute;mso-position-horizontal-relative:text;mso-position-vertical:absolute;mso-position-vertical-relative:text;mso-width-percent:0;mso-height-percent:0;mso-width-relative:page;mso-height-relative:page" from="0,14.4pt" to="10in,14.4pt" o:gfxdata="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" o:allowincell="f"/>
+            <v:line w14:anchorId="2FF33F28" id="Line 1" o:spid="_x0000_s1026" style="position:absolute;z-index:251647488;visibility:visible;mso-wrap-style:square;mso-width-percent:0;mso-height-percent:0;mso-wrap-distance-left:9pt;mso-wrap-distance-top:0;mso-wrap-distance-right:9pt;mso-wrap-distance-bottom:0;mso-position-horizontal:absolute;mso-position-horizontal-relative:text;mso-position-vertical:absolute;mso-position-vertical-relative:text;mso-width-percent:0;mso-height-percent:0;mso-width-relative:page;mso-height-relative:page" from="0,14.4pt" to="10in,14.4pt" o:gfxdata="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" o:allowincell="f"/>
           </w:pict>
         </mc:Fallback>
       </mc:AlternateContent>
@@ -4895,7 +5149,7 @@
 </file>
 
 <file path=word/numbering.xml><?xml version="1.0" encoding="utf-8"?>
-<w:numbering xmlns:wpc="http://schemas.microsoft.com/office/word/2010/wordprocessingCanvas" xmlns:mc="http://schemas.openxmlformats.org/markup-compatibility/2006" xmlns:o="urn:schemas-microsoft-com:office:office" xmlns:r="http://schemas.openxmlformats.org/officeDocument/2006/relationships" xmlns:m="http://schemas.openxmlformats.org/officeDocument/2006/math" xmlns:v="urn:schemas-microsoft-com:vml" xmlns:wp14="http://schemas.microsoft.com/office/word/2010/wordprocessingDrawing" xmlns:wp="http://schemas.openxmlformats.org/drawingml/2006/wordprocessingDrawing" xmlns:w10="urn:schemas-microsoft-com:office:word" xmlns:w="http://schemas.openxmlformats.org/wordprocessingml/2006/main" xmlns:w14="http://schemas.microsoft.com/office/word/2010/wordml" xmlns:w15="http://schemas.microsoft.com/office/word/2012/wordml" xmlns:wpg="http://schemas.microsoft.com/office/word/2010/wordprocessingGroup" xmlns:wpi="http://schemas.microsoft.com/office/word/2010/wordprocessingInk" xmlns:wne="http://schemas.microsoft.com/office/word/2006/wordml" xmlns:wps="http://schemas.microsoft.com/office/word/2010/wordprocessingShape" mc:Ignorable="w14 w15 wp14">
+<w:numbering xmlns:wpc="http://schemas.microsoft.com/office/word/2010/wordprocessingCanvas" xmlns:cx="http://schemas.microsoft.com/office/drawing/2014/chartex" xmlns:cx1="http://schemas.microsoft.com/office/drawing/2015/9/8/chartex" xmlns:mc="http://schemas.openxmlformats.org/markup-compatibility/2006" xmlns:o="urn:schemas-microsoft-com:office:office" xmlns:r="http://schemas.openxmlformats.org/officeDocument/2006/relationships" xmlns:m="http://schemas.openxmlformats.org/officeDocument/2006/math" xmlns:v="urn:schemas-microsoft-com:vml" xmlns:wp14="http://schemas.microsoft.com/office/word/2010/wordprocessingDrawing" xmlns:wp="http://schemas.openxmlformats.org/drawingml/2006/wordprocessingDrawing" xmlns:w10="urn:schemas-microsoft-com:office:word" xmlns:w="http://schemas.openxmlformats.org/wordprocessingml/2006/main" xmlns:w14="http://schemas.microsoft.com/office/word/2010/wordml" xmlns:w15="http://schemas.microsoft.com/office/word/2012/wordml" xmlns:w16se="http://schemas.microsoft.com/office/word/2015/wordml/symex" xmlns:wpg="http://schemas.microsoft.com/office/word/2010/wordprocessingGroup" xmlns:wpi="http://schemas.microsoft.com/office/word/2010/wordprocessingInk" xmlns:wne="http://schemas.microsoft.com/office/word/2006/wordml" xmlns:wps="http://schemas.microsoft.com/office/word/2010/wordprocessingShape" mc:Ignorable="w14 w15 w16se wp14">
   <w:abstractNum w:abstractNumId="0" w15:restartNumberingAfterBreak="0">
     <w:nsid w:val="00B71852"/>
     <w:multiLevelType w:val="hybridMultilevel"/>
@@ -9429,15 +9683,15 @@
 </file>
 
 <file path=word/people.xml><?xml version="1.0" encoding="utf-8"?>
-<w15:people xmlns:wpc="http://schemas.microsoft.com/office/word/2010/wordprocessingCanvas" xmlns:mc="http://schemas.openxmlformats.org/markup-compatibility/2006" xmlns:o="urn:schemas-microsoft-com:office:office" xmlns:r="http://schemas.openxmlformats.org/officeDocument/2006/relationships" xmlns:m="http://schemas.openxmlformats.org/officeDocument/2006/math" xmlns:v="urn:schemas-microsoft-com:vml" xmlns:wp14="http://schemas.microsoft.com/office/word/2010/wordprocessingDrawing" xmlns:wp="http://schemas.openxmlformats.org/drawingml/2006/wordprocessingDrawing" xmlns:w10="urn:schemas-microsoft-com:office:word" xmlns:w="http://schemas.openxmlformats.org/wordprocessingml/2006/main" xmlns:w14="http://schemas.microsoft.com/office/word/2010/wordml" xmlns:w15="http://schemas.microsoft.com/office/word/2012/wordml" xmlns:wpg="http://schemas.microsoft.com/office/word/2010/wordprocessingGroup" xmlns:wpi="http://schemas.microsoft.com/office/word/2010/wordprocessingInk" xmlns:wne="http://schemas.microsoft.com/office/word/2006/wordml" xmlns:wps="http://schemas.microsoft.com/office/word/2010/wordprocessingShape" mc:Ignorable="w14 w15 wp14">
-  <w15:person w15:author="Huang, Lili">
+<w15:people xmlns:wpc="http://schemas.microsoft.com/office/word/2010/wordprocessingCanvas" xmlns:cx="http://schemas.microsoft.com/office/drawing/2014/chartex" xmlns:cx1="http://schemas.microsoft.com/office/drawing/2015/9/8/chartex" xmlns:mc="http://schemas.openxmlformats.org/markup-compatibility/2006" xmlns:o="urn:schemas-microsoft-com:office:office" xmlns:r="http://schemas.openxmlformats.org/officeDocument/2006/relationships" xmlns:m="http://schemas.openxmlformats.org/officeDocument/2006/math" xmlns:v="urn:schemas-microsoft-com:vml" xmlns:wp14="http://schemas.microsoft.com/office/word/2010/wordprocessingDrawing" xmlns:wp="http://schemas.openxmlformats.org/drawingml/2006/wordprocessingDrawing" xmlns:w10="urn:schemas-microsoft-com:office:word" xmlns:w="http://schemas.openxmlformats.org/wordprocessingml/2006/main" xmlns:w14="http://schemas.microsoft.com/office/word/2010/wordml" xmlns:w15="http://schemas.microsoft.com/office/word/2012/wordml" xmlns:w16se="http://schemas.microsoft.com/office/word/2015/wordml/symex" xmlns:wpg="http://schemas.microsoft.com/office/word/2010/wordprocessingGroup" xmlns:wpi="http://schemas.microsoft.com/office/word/2010/wordprocessingInk" xmlns:wne="http://schemas.microsoft.com/office/word/2006/wordml" xmlns:wps="http://schemas.microsoft.com/office/word/2010/wordprocessingShape" mc:Ignorable="w14 w15 w16se wp14">
+  <w15:person w15:author="Huang, Lili (NE)">
     <w15:presenceInfo w15:providerId="AD" w15:userId="S-1-5-21-560238246-503670158-341402209-631119"/>
   </w15:person>
 </w15:people>
 </file>
 
 <file path=word/styles.xml><?xml version="1.0" encoding="utf-8"?>
-<w:styles xmlns:mc="http://schemas.openxmlformats.org/markup-compatibility/2006" xmlns:r="http://schemas.openxmlformats.org/officeDocument/2006/relationships" xmlns:w="http://schemas.openxmlformats.org/wordprocessingml/2006/main" xmlns:w14="http://schemas.microsoft.com/office/word/2010/wordml" xmlns:w15="http://schemas.microsoft.com/office/word/2012/wordml" mc:Ignorable="w14 w15">
+<w:styles xmlns:mc="http://schemas.openxmlformats.org/markup-compatibility/2006" xmlns:r="http://schemas.openxmlformats.org/officeDocument/2006/relationships" xmlns:w="http://schemas.openxmlformats.org/wordprocessingml/2006/main" xmlns:w14="http://schemas.microsoft.com/office/word/2010/wordml" xmlns:w15="http://schemas.microsoft.com/office/word/2012/wordml" xmlns:w16se="http://schemas.microsoft.com/office/word/2015/wordml/symex" mc:Ignorable="w14 w15 w16se">
   <w:docDefaults>
     <w:rPrDefault>
       <w:rPr>
@@ -10391,7 +10645,7 @@
 </file>
 
 <file path=customXml/itemProps1.xml><?xml version="1.0" encoding="utf-8"?>
-<ds:datastoreItem xmlns:ds="http://schemas.openxmlformats.org/officeDocument/2006/customXml" ds:itemID="{2DB31744-E485-45B3-AE1C-5963F762AF1F}">
+<ds:datastoreItem xmlns:ds="http://schemas.openxmlformats.org/officeDocument/2006/customXml" ds:itemID="{EC1724D6-1B98-423F-98F4-6BE9A144DE79}">
   <ds:schemaRefs>
     <ds:schemaRef ds:uri="http://schemas.openxmlformats.org/officeDocument/2006/bibliography"/>
   </ds:schemaRefs>

</xml_diff>

<commit_message>
26395 - Reassign: allow users to choose a reviewer from a user selected site. UTC
git-tfs-id: [https://tfs.omnicloud.local/tfs/cco%20program/]$/eCoaching_V2;C52601
</commit_message>
<xml_diff>
--- a/Unit Test/Web/CCO_eCoaching_Log_My_Dashboard_UTC.docx
+++ b/Unit Test/Web/CCO_eCoaching_Log_My_Dashboard_UTC.docx
@@ -1,6 +1,6 @@
 
 <file path=word/document.xml><?xml version="1.0" encoding="utf-8"?>
-<w:document xmlns:wpc="http://schemas.microsoft.com/office/word/2010/wordprocessingCanvas" xmlns:cx="http://schemas.microsoft.com/office/drawing/2014/chartex" xmlns:cx1="http://schemas.microsoft.com/office/drawing/2015/9/8/chartex" xmlns:cx2="http://schemas.microsoft.com/office/drawing/2015/10/21/chartex" xmlns:cx3="http://schemas.microsoft.com/office/drawing/2016/5/9/chartex" xmlns:cx4="http://schemas.microsoft.com/office/drawing/2016/5/10/chartex" xmlns:cx5="http://schemas.microsoft.com/office/drawing/2016/5/11/chartex" xmlns:cx6="http://schemas.microsoft.com/office/drawing/2016/5/12/chartex" xmlns:cx7="http://schemas.microsoft.com/office/drawing/2016/5/13/chartex" xmlns:cx8="http://schemas.microsoft.com/office/drawing/2016/5/14/chartex" xmlns:mc="http://schemas.openxmlformats.org/markup-compatibility/2006" xmlns:aink="http://schemas.microsoft.com/office/drawing/2016/ink" xmlns:am3d="http://schemas.microsoft.com/office/drawing/2017/model3d" xmlns:o="urn:schemas-microsoft-com:office:office" xmlns:r="http://schemas.openxmlformats.org/officeDocument/2006/relationships" xmlns:m="http://schemas.openxmlformats.org/officeDocument/2006/math" xmlns:v="urn:schemas-microsoft-com:vml" xmlns:wp14="http://schemas.microsoft.com/office/word/2010/wordprocessingDrawing" xmlns:wp="http://schemas.openxmlformats.org/drawingml/2006/wordprocessingDrawing" xmlns:w10="urn:schemas-microsoft-com:office:word" xmlns:w="http://schemas.openxmlformats.org/wordprocessingml/2006/main" xmlns:w14="http://schemas.microsoft.com/office/word/2010/wordml" xmlns:w15="http://schemas.microsoft.com/office/word/2012/wordml" xmlns:w16cex="http://schemas.microsoft.com/office/word/2018/wordml/cex" xmlns:w16cid="http://schemas.microsoft.com/office/word/2016/wordml/cid" xmlns:w16="http://schemas.microsoft.com/office/word/2018/wordml" xmlns:w16sdtdh="http://schemas.microsoft.com/office/word/2020/wordml/sdtdatahash" xmlns:w16se="http://schemas.microsoft.com/office/word/2015/wordml/symex" xmlns:wpg="http://schemas.microsoft.com/office/word/2010/wordprocessingGroup" xmlns:wpi="http://schemas.microsoft.com/office/word/2010/wordprocessingInk" xmlns:wne="http://schemas.microsoft.com/office/word/2006/wordml" xmlns:wps="http://schemas.microsoft.com/office/word/2010/wordprocessingShape" mc:Ignorable="w14 w15 w16se w16cid w16 w16cex w16sdtdh wp14">
+<w:document xmlns:wpc="http://schemas.microsoft.com/office/word/2010/wordprocessingCanvas" xmlns:cx="http://schemas.microsoft.com/office/drawing/2014/chartex" xmlns:cx1="http://schemas.microsoft.com/office/drawing/2015/9/8/chartex" xmlns:cx2="http://schemas.microsoft.com/office/drawing/2015/10/21/chartex" xmlns:cx3="http://schemas.microsoft.com/office/drawing/2016/5/9/chartex" xmlns:cx4="http://schemas.microsoft.com/office/drawing/2016/5/10/chartex" xmlns:cx5="http://schemas.microsoft.com/office/drawing/2016/5/11/chartex" xmlns:cx6="http://schemas.microsoft.com/office/drawing/2016/5/12/chartex" xmlns:cx7="http://schemas.microsoft.com/office/drawing/2016/5/13/chartex" xmlns:cx8="http://schemas.microsoft.com/office/drawing/2016/5/14/chartex" xmlns:mc="http://schemas.openxmlformats.org/markup-compatibility/2006" xmlns:aink="http://schemas.microsoft.com/office/drawing/2016/ink" xmlns:am3d="http://schemas.microsoft.com/office/drawing/2017/model3d" xmlns:o="urn:schemas-microsoft-com:office:office" xmlns:oel="http://schemas.microsoft.com/office/2019/extlst" xmlns:r="http://schemas.openxmlformats.org/officeDocument/2006/relationships" xmlns:m="http://schemas.openxmlformats.org/officeDocument/2006/math" xmlns:v="urn:schemas-microsoft-com:vml" xmlns:wp14="http://schemas.microsoft.com/office/word/2010/wordprocessingDrawing" xmlns:wp="http://schemas.openxmlformats.org/drawingml/2006/wordprocessingDrawing" xmlns:w10="urn:schemas-microsoft-com:office:word" xmlns:w="http://schemas.openxmlformats.org/wordprocessingml/2006/main" xmlns:w14="http://schemas.microsoft.com/office/word/2010/wordml" xmlns:w15="http://schemas.microsoft.com/office/word/2012/wordml" xmlns:w16cex="http://schemas.microsoft.com/office/word/2018/wordml/cex" xmlns:w16cid="http://schemas.microsoft.com/office/word/2016/wordml/cid" xmlns:w16="http://schemas.microsoft.com/office/word/2018/wordml" xmlns:w16sdtdh="http://schemas.microsoft.com/office/word/2020/wordml/sdtdatahash" xmlns:w16se="http://schemas.microsoft.com/office/word/2015/wordml/symex" xmlns:wpg="http://schemas.microsoft.com/office/word/2010/wordprocessingGroup" xmlns:wpi="http://schemas.microsoft.com/office/word/2010/wordprocessingInk" xmlns:wne="http://schemas.microsoft.com/office/word/2006/wordml" xmlns:wps="http://schemas.microsoft.com/office/word/2010/wordprocessingShape" mc:Ignorable="w14 w15 w16se w16cid w16 w16cex w16sdtdh wp14">
   <w:body>
     <w:p/>
     <w:p/>
@@ -1338,7 +1338,6 @@
               <w:ind w:left="0"/>
               <w:jc w:val="left"/>
               <w:rPr>
-                <w:ins w:id="2" w:author="Huang, Lili" w:date="2021-09-09T08:35:00Z"/>
                 <w:sz w:val="20"/>
               </w:rPr>
             </w:pPr>
@@ -1402,12 +1401,116 @@
                 <w:sz w:val="20"/>
               </w:rPr>
             </w:pPr>
-            <w:ins w:id="3" w:author="Huang, Lili" w:date="2022-06-07T07:58:00Z">
+            <w:r>
+              <w:rPr>
+                <w:sz w:val="20"/>
+              </w:rPr>
+              <w:t>06/07/2022</w:t>
+            </w:r>
+          </w:p>
+        </w:tc>
+        <w:tc>
+          <w:tcPr>
+            <w:tcW w:w="7224" w:type="dxa"/>
+          </w:tcPr>
+          <w:p>
+            <w:pPr>
+              <w:pStyle w:val="hdr1"/>
+              <w:ind w:left="0"/>
+              <w:jc w:val="left"/>
+              <w:rPr>
+                <w:sz w:val="20"/>
+              </w:rPr>
+            </w:pPr>
+            <w:r>
+              <w:rPr>
+                <w:sz w:val="20"/>
+              </w:rPr>
+              <w:t xml:space="preserve">TFS 24756 - </w:t>
+            </w:r>
+            <w:r>
+              <w:rPr>
+                <w:sz w:val="20"/>
+              </w:rPr>
+              <w:t>eCL-Updates to the Quality Warning Sub-Reason</w:t>
+            </w:r>
+            <w:r>
+              <w:rPr>
+                <w:sz w:val="20"/>
+              </w:rPr>
+              <w:t>;</w:t>
+            </w:r>
+          </w:p>
+          <w:p>
+            <w:pPr>
+              <w:pStyle w:val="hdr1"/>
+              <w:ind w:left="0"/>
+              <w:jc w:val="left"/>
+              <w:rPr>
+                <w:sz w:val="20"/>
+              </w:rPr>
+            </w:pPr>
+            <w:r>
+              <w:rPr>
+                <w:sz w:val="20"/>
+              </w:rPr>
+              <w:t xml:space="preserve">Updated </w:t>
+            </w:r>
+            <w:r>
+              <w:rPr>
+                <w:sz w:val="18"/>
+                <w:szCs w:val="18"/>
+              </w:rPr>
+              <w:t>MD-LISTWARNING-1 – added Warning Issued Date column</w:t>
+            </w:r>
+          </w:p>
+        </w:tc>
+        <w:tc>
+          <w:tcPr>
+            <w:tcW w:w="2790" w:type="dxa"/>
+          </w:tcPr>
+          <w:p>
+            <w:pPr>
+              <w:pStyle w:val="hdr1"/>
+              <w:ind w:left="0"/>
+              <w:jc w:val="left"/>
+              <w:rPr>
+                <w:sz w:val="20"/>
+              </w:rPr>
+            </w:pPr>
+            <w:r>
+              <w:rPr>
+                <w:sz w:val="20"/>
+              </w:rPr>
+              <w:t>Lili Huang</w:t>
+            </w:r>
+          </w:p>
+        </w:tc>
+      </w:tr>
+      <w:tr>
+        <w:trPr>
+          <w:ins w:id="2" w:author="Huang, Lili" w:date="2023-03-22T13:26:00Z"/>
+        </w:trPr>
+        <w:tc>
+          <w:tcPr>
+            <w:tcW w:w="1440" w:type="dxa"/>
+          </w:tcPr>
+          <w:p>
+            <w:pPr>
+              <w:pStyle w:val="hdr1"/>
+              <w:ind w:left="0"/>
+              <w:jc w:val="left"/>
+              <w:rPr>
+                <w:ins w:id="3" w:author="Huang, Lili" w:date="2023-03-22T13:26:00Z"/>
+                <w:sz w:val="20"/>
+              </w:rPr>
+            </w:pPr>
+            <w:ins w:id="4" w:author="Huang, Lili" w:date="2023-03-22T13:26:00Z">
               <w:r>
                 <w:rPr>
                   <w:sz w:val="20"/>
                 </w:rPr>
-                <w:t>06/07/2022</w:t>
+                <w:t>03/22/2023</w:t>
               </w:r>
             </w:ins>
           </w:p>
@@ -1422,30 +1525,18 @@
               <w:ind w:left="0"/>
               <w:jc w:val="left"/>
               <w:rPr>
-                <w:ins w:id="4" w:author="Huang, Lili" w:date="2022-06-07T08:01:00Z"/>
-                <w:sz w:val="20"/>
-              </w:rPr>
-            </w:pPr>
-            <w:ins w:id="5" w:author="Huang, Lili" w:date="2022-06-07T07:58:00Z">
+                <w:ins w:id="5" w:author="Huang, Lili" w:date="2023-03-22T13:59:00Z"/>
+                <w:color w:val="000000"/>
+                <w:sz w:val="20"/>
+              </w:rPr>
+            </w:pPr>
+            <w:ins w:id="6" w:author="Huang, Lili" w:date="2023-03-22T13:26:00Z">
               <w:r>
                 <w:rPr>
+                  <w:color w:val="000000"/>
                   <w:sz w:val="20"/>
                 </w:rPr>
-                <w:t xml:space="preserve">TFS 24756 - </w:t>
-              </w:r>
-              <w:r>
-                <w:rPr>
-                  <w:sz w:val="20"/>
-                </w:rPr>
-                <w:t>eCL-Updates to the Quality Warning Sub-Reason</w:t>
-              </w:r>
-            </w:ins>
-            <w:ins w:id="6" w:author="Huang, Lili" w:date="2022-06-07T08:01:00Z">
-              <w:r>
-                <w:rPr>
-                  <w:sz w:val="20"/>
-                </w:rPr>
-                <w:t>;</w:t>
+                <w:t>TFS 26406 – QN logs (Supervisors’ My Pending Review list): Display “Prepare” or “Coach” link in grey color based on whether supervisors have entered the Evaluation Summary notes or not.</w:t>
               </w:r>
             </w:ins>
           </w:p>
@@ -1455,12 +1546,15 @@
               <w:ind w:left="0"/>
               <w:jc w:val="left"/>
               <w:rPr>
-                <w:sz w:val="20"/>
-              </w:rPr>
-            </w:pPr>
-            <w:ins w:id="7" w:author="Huang, Lili" w:date="2022-06-07T08:01:00Z">
+                <w:ins w:id="7" w:author="Huang, Lili" w:date="2023-03-22T13:59:00Z"/>
+                <w:sz w:val="18"/>
+                <w:szCs w:val="18"/>
+              </w:rPr>
+            </w:pPr>
+            <w:ins w:id="8" w:author="Huang, Lili" w:date="2023-03-22T13:59:00Z">
               <w:r>
                 <w:rPr>
+                  <w:color w:val="000000"/>
                   <w:sz w:val="20"/>
                 </w:rPr>
                 <w:t xml:space="preserve">Updated </w:t>
@@ -1470,41 +1564,95 @@
                   <w:sz w:val="18"/>
                   <w:szCs w:val="18"/>
                 </w:rPr>
-                <w:t>MD-LISTWARNING-1</w:t>
+                <w:t>MD-</w:t>
               </w:r>
               <w:r>
                 <w:rPr>
                   <w:sz w:val="18"/>
                   <w:szCs w:val="18"/>
                 </w:rPr>
-                <w:t xml:space="preserve"> – added </w:t>
+                <w:t>SUPERVISOR-QN</w:t>
               </w:r>
-            </w:ins>
-            <w:ins w:id="8" w:author="Huang, Lili" w:date="2022-06-07T08:02:00Z">
               <w:r>
                 <w:rPr>
                   <w:sz w:val="18"/>
                   <w:szCs w:val="18"/>
                 </w:rPr>
-                <w:t>Warning Issued Date column</w:t>
+                <w:t>-</w:t>
+              </w:r>
+              <w:r>
+                <w:rPr>
+                  <w:sz w:val="18"/>
+                  <w:szCs w:val="18"/>
+                </w:rPr>
+                <w:t>2.</w:t>
               </w:r>
             </w:ins>
           </w:p>
-        </w:tc>
-        <w:tc>
-          <w:tcPr>
-            <w:tcW w:w="2790" w:type="dxa"/>
-          </w:tcPr>
           <w:p>
             <w:pPr>
               <w:pStyle w:val="hdr1"/>
               <w:ind w:left="0"/>
               <w:jc w:val="left"/>
               <w:rPr>
-                <w:sz w:val="20"/>
-              </w:rPr>
-            </w:pPr>
-            <w:ins w:id="9" w:author="Huang, Lili" w:date="2022-06-07T07:59:00Z">
+                <w:ins w:id="9" w:author="Huang, Lili" w:date="2023-03-22T13:26:00Z"/>
+                <w:sz w:val="20"/>
+              </w:rPr>
+            </w:pPr>
+            <w:ins w:id="10" w:author="Huang, Lili" w:date="2023-03-22T13:59:00Z">
+              <w:r>
+                <w:rPr>
+                  <w:sz w:val="18"/>
+                  <w:szCs w:val="18"/>
+                </w:rPr>
+                <w:t xml:space="preserve">Added </w:t>
+              </w:r>
+              <w:r>
+                <w:rPr>
+                  <w:sz w:val="18"/>
+                  <w:szCs w:val="18"/>
+                </w:rPr>
+                <w:t>MD-</w:t>
+              </w:r>
+              <w:r>
+                <w:rPr>
+                  <w:sz w:val="18"/>
+                  <w:szCs w:val="18"/>
+                </w:rPr>
+                <w:t>SUPERVISOR-QN</w:t>
+              </w:r>
+              <w:r>
+                <w:rPr>
+                  <w:sz w:val="18"/>
+                  <w:szCs w:val="18"/>
+                </w:rPr>
+                <w:t>-</w:t>
+              </w:r>
+              <w:r>
+                <w:rPr>
+                  <w:sz w:val="18"/>
+                  <w:szCs w:val="18"/>
+                </w:rPr>
+                <w:t>2.1.</w:t>
+              </w:r>
+            </w:ins>
+          </w:p>
+        </w:tc>
+        <w:tc>
+          <w:tcPr>
+            <w:tcW w:w="2790" w:type="dxa"/>
+          </w:tcPr>
+          <w:p>
+            <w:pPr>
+              <w:pStyle w:val="hdr1"/>
+              <w:ind w:left="0"/>
+              <w:jc w:val="left"/>
+              <w:rPr>
+                <w:ins w:id="11" w:author="Huang, Lili" w:date="2023-03-22T13:26:00Z"/>
+                <w:sz w:val="20"/>
+              </w:rPr>
+            </w:pPr>
+            <w:ins w:id="12" w:author="Huang, Lili" w:date="2023-03-22T13:26:00Z">
               <w:r>
                 <w:rPr>
                   <w:sz w:val="20"/>
@@ -1537,7 +1685,7 @@
           <w:rFonts w:ascii="Arial" w:hAnsi="Arial"/>
         </w:rPr>
       </w:pPr>
-      <w:bookmarkStart w:id="10" w:name="_Toc492474653"/>
+      <w:bookmarkStart w:id="13" w:name="_Toc492474653"/>
     </w:p>
     <w:tbl>
       <w:tblPr>
@@ -1560,7 +1708,7 @@
               <w:right w:val="nil"/>
             </w:tcBorders>
           </w:tcPr>
-          <w:bookmarkEnd w:id="10"/>
+          <w:bookmarkEnd w:id="13"/>
           <w:p>
             <w:pPr>
               <w:tabs>
@@ -17398,14 +17546,25 @@
               </w:rPr>
               <w:t>Pending</w:t>
             </w:r>
-            <w:r>
-              <w:rPr>
-                <w:i/>
-                <w:iCs/>
-                <w:sz w:val="18"/>
-                <w:szCs w:val="18"/>
-              </w:rPr>
-              <w:t xml:space="preserve"> Review;</w:t>
+            <w:del w:id="14" w:author="Huang, Lili" w:date="2023-03-23T07:52:00Z">
+              <w:r>
+                <w:rPr>
+                  <w:i/>
+                  <w:iCs/>
+                  <w:sz w:val="18"/>
+                  <w:szCs w:val="18"/>
+                </w:rPr>
+                <w:delText xml:space="preserve"> Review</w:delText>
+              </w:r>
+            </w:del>
+            <w:r>
+              <w:rPr>
+                <w:i/>
+                <w:iCs/>
+                <w:sz w:val="18"/>
+                <w:szCs w:val="18"/>
+              </w:rPr>
+              <w:t>;</w:t>
             </w:r>
             <w:r>
               <w:rPr>
@@ -17427,15 +17586,298 @@
                 <w:tab w:val="left" w:pos="360"/>
               </w:tabs>
               <w:rPr>
-                <w:sz w:val="20"/>
-              </w:rPr>
-            </w:pPr>
-            <w:r>
-              <w:rPr>
-                <w:sz w:val="20"/>
-              </w:rPr>
-              <w:t xml:space="preserve">*List of quality now log Pending Supervisor Review displays. </w:t>
-            </w:r>
+                <w:ins w:id="15" w:author="Huang, Lili" w:date="2023-03-22T13:58:00Z"/>
+                <w:sz w:val="20"/>
+              </w:rPr>
+            </w:pPr>
+            <w:ins w:id="16" w:author="Huang, Lili" w:date="2023-03-22T13:58:00Z">
+              <w:r>
+                <w:rPr>
+                  <w:sz w:val="20"/>
+                </w:rPr>
+                <w:t>Radio buttons “QN” and “QN Supervisor” display, default to “QN” selected.</w:t>
+              </w:r>
+            </w:ins>
+          </w:p>
+          <w:p>
+            <w:pPr>
+              <w:tabs>
+                <w:tab w:val="left" w:pos="360"/>
+              </w:tabs>
+              <w:rPr>
+                <w:ins w:id="17" w:author="Huang, Lili" w:date="2023-03-22T13:58:00Z"/>
+                <w:sz w:val="20"/>
+              </w:rPr>
+            </w:pPr>
+          </w:p>
+          <w:p>
+            <w:pPr>
+              <w:tabs>
+                <w:tab w:val="left" w:pos="360"/>
+              </w:tabs>
+              <w:rPr>
+                <w:ins w:id="18" w:author="Huang, Lili" w:date="2023-03-22T13:38:00Z"/>
+                <w:sz w:val="20"/>
+              </w:rPr>
+            </w:pPr>
+            <w:r>
+              <w:rPr>
+                <w:sz w:val="20"/>
+              </w:rPr>
+              <w:t xml:space="preserve">*List of </w:t>
+            </w:r>
+            <w:ins w:id="19" w:author="Huang, Lili" w:date="2023-03-22T13:42:00Z">
+              <w:r>
+                <w:rPr>
+                  <w:sz w:val="20"/>
+                </w:rPr>
+                <w:t>Q</w:t>
+              </w:r>
+            </w:ins>
+            <w:del w:id="20" w:author="Huang, Lili" w:date="2023-03-22T13:42:00Z">
+              <w:r>
+                <w:rPr>
+                  <w:sz w:val="20"/>
+                </w:rPr>
+                <w:delText>q</w:delText>
+              </w:r>
+            </w:del>
+            <w:r>
+              <w:rPr>
+                <w:sz w:val="20"/>
+              </w:rPr>
+              <w:t xml:space="preserve">uality </w:t>
+            </w:r>
+            <w:ins w:id="21" w:author="Huang, Lili" w:date="2023-03-22T13:42:00Z">
+              <w:r>
+                <w:rPr>
+                  <w:sz w:val="20"/>
+                </w:rPr>
+                <w:t>N</w:t>
+              </w:r>
+            </w:ins>
+            <w:del w:id="22" w:author="Huang, Lili" w:date="2023-03-22T13:42:00Z">
+              <w:r>
+                <w:rPr>
+                  <w:sz w:val="20"/>
+                </w:rPr>
+                <w:delText>n</w:delText>
+              </w:r>
+            </w:del>
+            <w:r>
+              <w:rPr>
+                <w:sz w:val="20"/>
+              </w:rPr>
+              <w:t xml:space="preserve">ow </w:t>
+            </w:r>
+            <w:ins w:id="23" w:author="Huang, Lili" w:date="2023-03-22T13:42:00Z">
+              <w:r>
+                <w:rPr>
+                  <w:sz w:val="20"/>
+                </w:rPr>
+                <w:t xml:space="preserve">(QN) </w:t>
+              </w:r>
+            </w:ins>
+            <w:r>
+              <w:rPr>
+                <w:sz w:val="20"/>
+              </w:rPr>
+              <w:t>log Pending Supervisor Review</w:t>
+            </w:r>
+            <w:ins w:id="24" w:author="Huang, Lili" w:date="2023-03-22T13:38:00Z">
+              <w:r>
+                <w:rPr>
+                  <w:sz w:val="20"/>
+                </w:rPr>
+                <w:t xml:space="preserve"> </w:t>
+              </w:r>
+            </w:ins>
+            <w:del w:id="25" w:author="Huang, Lili" w:date="2023-03-22T13:38:00Z">
+              <w:r>
+                <w:rPr>
+                  <w:sz w:val="20"/>
+                </w:rPr>
+                <w:delText xml:space="preserve"> </w:delText>
+              </w:r>
+            </w:del>
+            <w:r>
+              <w:rPr>
+                <w:sz w:val="20"/>
+              </w:rPr>
+              <w:t>displays</w:t>
+            </w:r>
+            <w:ins w:id="26" w:author="Huang, Lili" w:date="2023-03-22T13:38:00Z">
+              <w:r>
+                <w:rPr>
+                  <w:sz w:val="20"/>
+                </w:rPr>
+                <w:t xml:space="preserve">, first column displays action links: </w:t>
+              </w:r>
+              <w:r>
+                <w:rPr>
+                  <w:i/>
+                  <w:iCs/>
+                  <w:color w:val="00B050"/>
+                  <w:sz w:val="20"/>
+                  <w:u w:val="single"/>
+                  <w:rPrChange w:id="27" w:author="Huang, Lili" w:date="2023-03-22T13:58:00Z">
+                    <w:rPr>
+                      <w:sz w:val="20"/>
+                    </w:rPr>
+                  </w:rPrChange>
+                </w:rPr>
+                <w:t xml:space="preserve">Prepare </w:t>
+              </w:r>
+              <w:r>
+                <w:rPr>
+                  <w:sz w:val="20"/>
+                </w:rPr>
+                <w:t xml:space="preserve">and </w:t>
+              </w:r>
+              <w:r>
+                <w:rPr>
+                  <w:i/>
+                  <w:iCs/>
+                  <w:color w:val="00B050"/>
+                  <w:sz w:val="20"/>
+                  <w:u w:val="single"/>
+                  <w:rPrChange w:id="28" w:author="Huang, Lili" w:date="2023-03-22T13:58:00Z">
+                    <w:rPr>
+                      <w:sz w:val="20"/>
+                    </w:rPr>
+                  </w:rPrChange>
+                </w:rPr>
+                <w:t>Coach</w:t>
+              </w:r>
+              <w:r>
+                <w:rPr>
+                  <w:sz w:val="20"/>
+                </w:rPr>
+                <w:t>.</w:t>
+              </w:r>
+            </w:ins>
+          </w:p>
+          <w:p>
+            <w:pPr>
+              <w:tabs>
+                <w:tab w:val="left" w:pos="360"/>
+              </w:tabs>
+              <w:rPr>
+                <w:del w:id="29" w:author="Huang, Lili" w:date="2023-03-22T13:36:00Z"/>
+                <w:sz w:val="20"/>
+              </w:rPr>
+            </w:pPr>
+            <w:ins w:id="30" w:author="Huang, Lili" w:date="2023-03-22T13:39:00Z">
+              <w:r>
+                <w:rPr>
+                  <w:sz w:val="20"/>
+                </w:rPr>
+                <w:t>“</w:t>
+              </w:r>
+              <w:r>
+                <w:rPr>
+                  <w:i/>
+                  <w:iCs/>
+                  <w:color w:val="00B050"/>
+                  <w:sz w:val="20"/>
+                  <w:u w:val="single"/>
+                  <w:rPrChange w:id="31" w:author="Huang, Lili" w:date="2023-03-22T13:59:00Z">
+                    <w:rPr>
+                      <w:sz w:val="20"/>
+                    </w:rPr>
+                  </w:rPrChange>
+                </w:rPr>
+                <w:t>Prepare</w:t>
+              </w:r>
+              <w:r>
+                <w:rPr>
+                  <w:sz w:val="20"/>
+                </w:rPr>
+                <w:t>” and “</w:t>
+              </w:r>
+              <w:r>
+                <w:rPr>
+                  <w:i/>
+                  <w:iCs/>
+                  <w:color w:val="00B050"/>
+                  <w:sz w:val="20"/>
+                  <w:u w:val="single"/>
+                  <w:rPrChange w:id="32" w:author="Huang, Lili" w:date="2023-03-22T13:59:00Z">
+                    <w:rPr>
+                      <w:sz w:val="20"/>
+                    </w:rPr>
+                  </w:rPrChange>
+                </w:rPr>
+                <w:t>Coach</w:t>
+              </w:r>
+              <w:r>
+                <w:rPr>
+                  <w:sz w:val="20"/>
+                </w:rPr>
+                <w:t>” links display in the desired color (</w:t>
+              </w:r>
+              <w:r>
+                <w:rPr>
+                  <w:i/>
+                  <w:iCs/>
+                  <w:sz w:val="18"/>
+                  <w:szCs w:val="18"/>
+                  <w:rPrChange w:id="33" w:author="Huang, Lili" w:date="2023-03-22T13:40:00Z">
+                    <w:rPr>
+                      <w:sz w:val="20"/>
+                    </w:rPr>
+                  </w:rPrChange>
+                </w:rPr>
+                <w:t xml:space="preserve">See </w:t>
+              </w:r>
+            </w:ins>
+            <w:ins w:id="34" w:author="Huang, Lili" w:date="2023-03-22T13:40:00Z">
+              <w:r>
+                <w:rPr>
+                  <w:i/>
+                  <w:iCs/>
+                  <w:sz w:val="18"/>
+                  <w:szCs w:val="18"/>
+                  <w:rPrChange w:id="35" w:author="Huang, Lili" w:date="2023-03-22T13:40:00Z">
+                    <w:rPr>
+                      <w:sz w:val="20"/>
+                    </w:rPr>
+                  </w:rPrChange>
+                </w:rPr>
+                <w:t xml:space="preserve">CCO_eCoaching_Log_My_Dashboard_QualityNow_DD.docx for </w:t>
+              </w:r>
+              <w:r>
+                <w:rPr>
+                  <w:i/>
+                  <w:iCs/>
+                  <w:sz w:val="18"/>
+                  <w:szCs w:val="18"/>
+                </w:rPr>
+                <w:t>details</w:t>
+              </w:r>
+              <w:r>
+                <w:rPr>
+                  <w:sz w:val="20"/>
+                </w:rPr>
+                <w:t>).</w:t>
+              </w:r>
+            </w:ins>
+            <w:del w:id="36" w:author="Huang, Lili" w:date="2023-03-22T13:38:00Z">
+              <w:r>
+                <w:rPr>
+                  <w:sz w:val="20"/>
+                </w:rPr>
+                <w:delText>.</w:delText>
+              </w:r>
+            </w:del>
+            <w:del w:id="37" w:author="Huang, Lili" w:date="2023-03-22T13:58:00Z">
+              <w:r>
+                <w:rPr>
+                  <w:sz w:val="20"/>
+                </w:rPr>
+                <w:delText xml:space="preserve"> </w:delText>
+              </w:r>
+            </w:del>
           </w:p>
           <w:p>
             <w:pPr>
@@ -17472,6 +17914,9 @@
         </w:tc>
       </w:tr>
       <w:tr>
+        <w:trPr>
+          <w:ins w:id="38" w:author="Huang, Lili" w:date="2023-03-22T13:36:00Z"/>
+        </w:trPr>
         <w:tc>
           <w:tcPr>
             <w:tcW w:w="2628" w:type="dxa"/>
@@ -17484,38 +17929,41 @@
               </w:tabs>
               <w:jc w:val="center"/>
               <w:rPr>
-                <w:sz w:val="18"/>
-                <w:szCs w:val="18"/>
-              </w:rPr>
-            </w:pPr>
-            <w:r>
-              <w:rPr>
-                <w:sz w:val="18"/>
-                <w:szCs w:val="18"/>
-              </w:rPr>
-              <w:t>MD-</w:t>
-            </w:r>
-            <w:r>
-              <w:rPr>
-                <w:sz w:val="18"/>
-                <w:szCs w:val="18"/>
-              </w:rPr>
-              <w:t>SUPERVISOR-QN</w:t>
-            </w:r>
-            <w:r>
-              <w:rPr>
-                <w:sz w:val="18"/>
-                <w:szCs w:val="18"/>
-              </w:rPr>
-              <w:t>-</w:t>
-            </w:r>
-            <w:r>
-              <w:rPr>
-                <w:sz w:val="18"/>
-                <w:szCs w:val="18"/>
-              </w:rPr>
-              <w:t>3</w:t>
-            </w:r>
+                <w:ins w:id="39" w:author="Huang, Lili" w:date="2023-03-22T13:36:00Z"/>
+                <w:sz w:val="18"/>
+                <w:szCs w:val="18"/>
+              </w:rPr>
+            </w:pPr>
+            <w:ins w:id="40" w:author="Huang, Lili" w:date="2023-03-22T13:36:00Z">
+              <w:r>
+                <w:rPr>
+                  <w:sz w:val="18"/>
+                  <w:szCs w:val="18"/>
+                </w:rPr>
+                <w:t>MD-</w:t>
+              </w:r>
+              <w:r>
+                <w:rPr>
+                  <w:sz w:val="18"/>
+                  <w:szCs w:val="18"/>
+                </w:rPr>
+                <w:t>SUPERVISOR-QN</w:t>
+              </w:r>
+              <w:r>
+                <w:rPr>
+                  <w:sz w:val="18"/>
+                  <w:szCs w:val="18"/>
+                </w:rPr>
+                <w:t>-</w:t>
+              </w:r>
+              <w:r>
+                <w:rPr>
+                  <w:sz w:val="18"/>
+                  <w:szCs w:val="18"/>
+                </w:rPr>
+                <w:t>2.1</w:t>
+              </w:r>
+            </w:ins>
           </w:p>
         </w:tc>
         <w:tc>
@@ -17529,36 +17977,39 @@
               </w:tabs>
               <w:jc w:val="center"/>
               <w:rPr>
-                <w:sz w:val="20"/>
-              </w:rPr>
-            </w:pPr>
-            <w:r>
-              <w:rPr>
-                <w:sz w:val="20"/>
-              </w:rPr>
-              <w:t xml:space="preserve">Same as </w:t>
-            </w:r>
-            <w:r>
-              <w:rPr>
-                <w:sz w:val="18"/>
-                <w:szCs w:val="18"/>
-              </w:rPr>
-              <w:t>MD-</w:t>
-            </w:r>
-            <w:r>
-              <w:rPr>
-                <w:sz w:val="18"/>
-                <w:szCs w:val="18"/>
-              </w:rPr>
-              <w:t>SUPERVISOR-QN</w:t>
-            </w:r>
-            <w:r>
-              <w:rPr>
-                <w:sz w:val="18"/>
-                <w:szCs w:val="18"/>
-              </w:rPr>
-              <w:t>-1</w:t>
-            </w:r>
+                <w:ins w:id="41" w:author="Huang, Lili" w:date="2023-03-22T13:36:00Z"/>
+                <w:sz w:val="20"/>
+              </w:rPr>
+            </w:pPr>
+            <w:ins w:id="42" w:author="Huang, Lili" w:date="2023-03-22T13:37:00Z">
+              <w:r>
+                <w:rPr>
+                  <w:sz w:val="20"/>
+                </w:rPr>
+                <w:t xml:space="preserve">Same as </w:t>
+              </w:r>
+              <w:r>
+                <w:rPr>
+                  <w:sz w:val="18"/>
+                  <w:szCs w:val="18"/>
+                </w:rPr>
+                <w:t>MD-</w:t>
+              </w:r>
+              <w:r>
+                <w:rPr>
+                  <w:sz w:val="18"/>
+                  <w:szCs w:val="18"/>
+                </w:rPr>
+                <w:t>SUPERVISOR-QN</w:t>
+              </w:r>
+              <w:r>
+                <w:rPr>
+                  <w:sz w:val="18"/>
+                  <w:szCs w:val="18"/>
+                </w:rPr>
+                <w:t>-1</w:t>
+              </w:r>
+            </w:ins>
           </w:p>
         </w:tc>
         <w:tc>
@@ -17573,131 +18024,90 @@
               </w:tabs>
               <w:jc w:val="center"/>
               <w:rPr>
-                <w:sz w:val="18"/>
-                <w:szCs w:val="18"/>
-              </w:rPr>
-            </w:pPr>
-            <w:r>
-              <w:rPr>
-                <w:sz w:val="20"/>
-              </w:rPr>
-              <w:t xml:space="preserve">Continue with </w:t>
-            </w:r>
-            <w:r>
-              <w:rPr>
-                <w:sz w:val="18"/>
-                <w:szCs w:val="18"/>
-              </w:rPr>
-              <w:t>MD-</w:t>
-            </w:r>
-            <w:r>
-              <w:rPr>
-                <w:sz w:val="18"/>
-                <w:szCs w:val="18"/>
-              </w:rPr>
-              <w:t>SUPERVISOR-QN</w:t>
-            </w:r>
-            <w:r>
-              <w:rPr>
-                <w:sz w:val="18"/>
-                <w:szCs w:val="18"/>
-              </w:rPr>
-              <w:t>-1</w:t>
-            </w:r>
-            <w:r>
-              <w:rPr>
-                <w:sz w:val="18"/>
-                <w:szCs w:val="18"/>
-              </w:rPr>
-              <w:t>;</w:t>
-            </w:r>
-          </w:p>
-          <w:p>
-            <w:pPr>
-              <w:tabs>
-                <w:tab w:val="left" w:pos="360"/>
-              </w:tabs>
-              <w:jc w:val="center"/>
-              <w:rPr>
-                <w:sz w:val="18"/>
-                <w:szCs w:val="18"/>
-              </w:rPr>
-            </w:pPr>
-            <w:r>
-              <w:rPr>
-                <w:sz w:val="18"/>
-                <w:szCs w:val="18"/>
-              </w:rPr>
-              <w:t xml:space="preserve">Click </w:t>
-            </w:r>
-            <w:r>
-              <w:rPr>
-                <w:i/>
-                <w:iCs/>
-                <w:color w:val="0070C0"/>
-                <w:sz w:val="18"/>
-                <w:szCs w:val="18"/>
-              </w:rPr>
-              <w:t>View</w:t>
-            </w:r>
-            <w:r>
-              <w:rPr>
-                <w:color w:val="0070C0"/>
-                <w:sz w:val="18"/>
-                <w:szCs w:val="18"/>
-              </w:rPr>
-              <w:t xml:space="preserve"> </w:t>
-            </w:r>
-            <w:r>
-              <w:rPr>
-                <w:sz w:val="18"/>
-                <w:szCs w:val="18"/>
-              </w:rPr>
-              <w:t xml:space="preserve">link after </w:t>
-            </w:r>
-            <w:r>
-              <w:rPr>
-                <w:i/>
-                <w:iCs/>
-                <w:sz w:val="18"/>
-                <w:szCs w:val="18"/>
-              </w:rPr>
-              <w:t>My</w:t>
-            </w:r>
-            <w:r>
-              <w:rPr>
-                <w:i/>
-                <w:iCs/>
-                <w:sz w:val="18"/>
-                <w:szCs w:val="18"/>
-              </w:rPr>
-              <w:t xml:space="preserve"> </w:t>
-            </w:r>
-            <w:r>
-              <w:rPr>
-                <w:i/>
-                <w:iCs/>
-                <w:sz w:val="18"/>
-                <w:szCs w:val="18"/>
-              </w:rPr>
-              <w:t>Pending Follow-up Preparation</w:t>
-            </w:r>
-            <w:r>
-              <w:rPr>
-                <w:i/>
-                <w:iCs/>
-                <w:sz w:val="18"/>
-                <w:szCs w:val="18"/>
-              </w:rPr>
-              <w:t>;</w:t>
-            </w:r>
-            <w:r>
-              <w:rPr>
-                <w:sz w:val="18"/>
-                <w:szCs w:val="18"/>
-              </w:rPr>
-              <w:t xml:space="preserve"> </w:t>
-            </w:r>
+                <w:ins w:id="43" w:author="Huang, Lili" w:date="2023-03-22T13:41:00Z"/>
+                <w:sz w:val="18"/>
+                <w:szCs w:val="18"/>
+              </w:rPr>
+            </w:pPr>
+            <w:ins w:id="44" w:author="Huang, Lili" w:date="2023-03-22T13:41:00Z">
+              <w:r>
+                <w:rPr>
+                  <w:sz w:val="20"/>
+                </w:rPr>
+                <w:t xml:space="preserve">Continue with </w:t>
+              </w:r>
+              <w:r>
+                <w:rPr>
+                  <w:sz w:val="18"/>
+                  <w:szCs w:val="18"/>
+                </w:rPr>
+                <w:t>MD-</w:t>
+              </w:r>
+              <w:r>
+                <w:rPr>
+                  <w:sz w:val="18"/>
+                  <w:szCs w:val="18"/>
+                </w:rPr>
+                <w:t>SUPERVISOR-QN</w:t>
+              </w:r>
+              <w:r>
+                <w:rPr>
+                  <w:sz w:val="18"/>
+                  <w:szCs w:val="18"/>
+                </w:rPr>
+                <w:t>-</w:t>
+              </w:r>
+              <w:r>
+                <w:rPr>
+                  <w:sz w:val="18"/>
+                  <w:szCs w:val="18"/>
+                </w:rPr>
+                <w:t>2.</w:t>
+              </w:r>
+            </w:ins>
+          </w:p>
+          <w:p>
+            <w:pPr>
+              <w:tabs>
+                <w:tab w:val="left" w:pos="360"/>
+              </w:tabs>
+              <w:jc w:val="center"/>
+              <w:rPr>
+                <w:ins w:id="45" w:author="Huang, Lili" w:date="2023-03-22T13:36:00Z"/>
+                <w:sz w:val="20"/>
+              </w:rPr>
+            </w:pPr>
+            <w:ins w:id="46" w:author="Huang, Lili" w:date="2023-03-22T13:41:00Z">
+              <w:r>
+                <w:rPr>
+                  <w:sz w:val="18"/>
+                  <w:szCs w:val="18"/>
+                </w:rPr>
+                <w:t xml:space="preserve">Click </w:t>
+              </w:r>
+              <w:r>
+                <w:rPr>
+                  <w:i/>
+                  <w:iCs/>
+                  <w:sz w:val="18"/>
+                  <w:szCs w:val="18"/>
+                  <w:rPrChange w:id="47" w:author="Huang, Lili" w:date="2023-03-22T13:41:00Z">
+                    <w:rPr>
+                      <w:sz w:val="18"/>
+                      <w:szCs w:val="18"/>
+                    </w:rPr>
+                  </w:rPrChange>
+                </w:rPr>
+                <w:t>QN Supervisor</w:t>
+              </w:r>
+              <w:r>
+                <w:rPr>
+                  <w:sz w:val="18"/>
+                  <w:szCs w:val="18"/>
+                </w:rPr>
+                <w:t xml:space="preserve"> radio button.</w:t>
+              </w:r>
+            </w:ins>
           </w:p>
         </w:tc>
         <w:tc>
@@ -17711,25 +18121,36 @@
                 <w:tab w:val="left" w:pos="360"/>
               </w:tabs>
               <w:rPr>
-                <w:sz w:val="20"/>
-              </w:rPr>
-            </w:pPr>
-            <w:r>
-              <w:rPr>
-                <w:sz w:val="20"/>
-              </w:rPr>
-              <w:t xml:space="preserve">*List of quality now log Pending Follow-up Preparation displays. </w:t>
-            </w:r>
-          </w:p>
-          <w:p>
-            <w:pPr>
-              <w:tabs>
-                <w:tab w:val="left" w:pos="360"/>
-              </w:tabs>
-              <w:rPr>
-                <w:sz w:val="20"/>
-              </w:rPr>
-            </w:pPr>
+                <w:ins w:id="48" w:author="Huang, Lili" w:date="2023-03-22T13:36:00Z"/>
+                <w:sz w:val="20"/>
+              </w:rPr>
+            </w:pPr>
+            <w:ins w:id="49" w:author="Huang, Lili" w:date="2023-03-22T13:42:00Z">
+              <w:r>
+                <w:rPr>
+                  <w:sz w:val="20"/>
+                </w:rPr>
+                <w:t xml:space="preserve">*List of Quality Now Supervisor (QNS) log Pending Supervisor Review displays, first column displays action link: </w:t>
+              </w:r>
+              <w:r>
+                <w:rPr>
+                  <w:color w:val="00B050"/>
+                  <w:sz w:val="20"/>
+                  <w:rPrChange w:id="50" w:author="Huang, Lili" w:date="2023-03-22T13:43:00Z">
+                    <w:rPr>
+                      <w:sz w:val="20"/>
+                    </w:rPr>
+                  </w:rPrChange>
+                </w:rPr>
+                <w:t>Coach</w:t>
+              </w:r>
+              <w:r>
+                <w:rPr>
+                  <w:sz w:val="20"/>
+                </w:rPr>
+                <w:t>.</w:t>
+              </w:r>
+            </w:ins>
           </w:p>
         </w:tc>
         <w:tc>
@@ -17743,15 +18164,10 @@
               </w:tabs>
               <w:jc w:val="center"/>
               <w:rPr>
-                <w:sz w:val="20"/>
-              </w:rPr>
-            </w:pPr>
-            <w:r>
-              <w:rPr>
-                <w:sz w:val="20"/>
-              </w:rPr>
-              <w:t>P</w:t>
-            </w:r>
+                <w:ins w:id="51" w:author="Huang, Lili" w:date="2023-03-22T13:36:00Z"/>
+                <w:sz w:val="20"/>
+              </w:rPr>
+            </w:pPr>
           </w:p>
         </w:tc>
       </w:tr>
@@ -17798,7 +18214,7 @@
                 <w:sz w:val="18"/>
                 <w:szCs w:val="18"/>
               </w:rPr>
-              <w:t>4</w:t>
+              <w:t>3</w:t>
             </w:r>
           </w:p>
         </w:tc>
@@ -17964,16 +18380,7 @@
                 <w:sz w:val="18"/>
                 <w:szCs w:val="18"/>
               </w:rPr>
-              <w:t xml:space="preserve">Pending Follow-up </w:t>
-            </w:r>
-            <w:r>
-              <w:rPr>
-                <w:i/>
-                <w:iCs/>
-                <w:sz w:val="18"/>
-                <w:szCs w:val="18"/>
-              </w:rPr>
-              <w:t>Coaching</w:t>
+              <w:t>Pending Follow-up Preparation</w:t>
             </w:r>
             <w:r>
               <w:rPr>
@@ -18011,7 +18418,7 @@
               <w:rPr>
                 <w:sz w:val="20"/>
               </w:rPr>
-              <w:t xml:space="preserve">*List of quality now log Pending Follow-up Coaching displays. </w:t>
+              <w:t xml:space="preserve">*List of quality now log Pending Follow-up Preparation displays. </w:t>
             </w:r>
           </w:p>
           <w:p>
@@ -18091,7 +18498,7 @@
                 <w:sz w:val="18"/>
                 <w:szCs w:val="18"/>
               </w:rPr>
-              <w:t>5</w:t>
+              <w:t>4</w:t>
             </w:r>
           </w:p>
         </w:tc>
@@ -18248,7 +18655,25 @@
                 <w:sz w:val="18"/>
                 <w:szCs w:val="18"/>
               </w:rPr>
-              <w:t xml:space="preserve"> Team’s Pending</w:t>
+              <w:t xml:space="preserve"> </w:t>
+            </w:r>
+            <w:r>
+              <w:rPr>
+                <w:i/>
+                <w:iCs/>
+                <w:sz w:val="18"/>
+                <w:szCs w:val="18"/>
+              </w:rPr>
+              <w:t xml:space="preserve">Pending Follow-up </w:t>
+            </w:r>
+            <w:r>
+              <w:rPr>
+                <w:i/>
+                <w:iCs/>
+                <w:sz w:val="18"/>
+                <w:szCs w:val="18"/>
+              </w:rPr>
+              <w:t>Coaching</w:t>
             </w:r>
             <w:r>
               <w:rPr>
@@ -18286,62 +18711,18 @@
               <w:rPr>
                 <w:sz w:val="20"/>
               </w:rPr>
-              <w:t xml:space="preserve">*List of the user’s team’s pending quality now log displays. </w:t>
-            </w:r>
-          </w:p>
-          <w:p>
-            <w:pPr>
-              <w:tabs>
-                <w:tab w:val="left" w:pos="360"/>
-              </w:tabs>
-              <w:rPr>
-                <w:sz w:val="20"/>
-              </w:rPr>
-            </w:pPr>
-            <w:r>
-              <w:rPr>
-                <w:sz w:val="20"/>
-              </w:rPr>
-              <w:t>The following dropdowns display as well:</w:t>
-            </w:r>
-          </w:p>
-          <w:p>
-            <w:pPr>
-              <w:tabs>
-                <w:tab w:val="left" w:pos="360"/>
-              </w:tabs>
-              <w:rPr>
-                <w:i/>
-                <w:iCs/>
-                <w:sz w:val="20"/>
-              </w:rPr>
-            </w:pPr>
-            <w:r>
-              <w:rPr>
-                <w:i/>
-                <w:iCs/>
-                <w:sz w:val="20"/>
-              </w:rPr>
-              <w:t>Employee</w:t>
-            </w:r>
-          </w:p>
-          <w:p>
-            <w:pPr>
-              <w:tabs>
-                <w:tab w:val="left" w:pos="360"/>
-              </w:tabs>
-              <w:rPr>
-                <w:sz w:val="20"/>
-              </w:rPr>
-            </w:pPr>
-            <w:r>
-              <w:rPr>
-                <w:i/>
-                <w:iCs/>
-                <w:sz w:val="20"/>
-              </w:rPr>
-              <w:t>Pending Status</w:t>
-            </w:r>
+              <w:t xml:space="preserve">*List of quality now log Pending Follow-up Coaching displays. </w:t>
+            </w:r>
+          </w:p>
+          <w:p>
+            <w:pPr>
+              <w:tabs>
+                <w:tab w:val="left" w:pos="360"/>
+              </w:tabs>
+              <w:rPr>
+                <w:sz w:val="20"/>
+              </w:rPr>
+            </w:pPr>
           </w:p>
         </w:tc>
         <w:tc>
@@ -18396,14 +18777,7 @@
                 <w:sz w:val="18"/>
                 <w:szCs w:val="18"/>
               </w:rPr>
-              <w:t>S</w:t>
-            </w:r>
-            <w:r>
-              <w:rPr>
-                <w:sz w:val="18"/>
-                <w:szCs w:val="18"/>
-              </w:rPr>
-              <w:t>UPERVISOR QN</w:t>
+              <w:t>SUPERVISOR-QN</w:t>
             </w:r>
             <w:r>
               <w:rPr>
@@ -18417,7 +18791,7 @@
                 <w:sz w:val="18"/>
                 <w:szCs w:val="18"/>
               </w:rPr>
-              <w:t>6</w:t>
+              <w:t>5</w:t>
             </w:r>
           </w:p>
         </w:tc>
@@ -18437,8 +18811,7 @@
             </w:pPr>
             <w:r>
               <w:rPr>
-                <w:sz w:val="18"/>
-                <w:szCs w:val="18"/>
+                <w:sz w:val="20"/>
               </w:rPr>
               <w:t xml:space="preserve">Same as </w:t>
             </w:r>
@@ -18454,14 +18827,14 @@
                 <w:sz w:val="18"/>
                 <w:szCs w:val="18"/>
               </w:rPr>
-              <w:t>SUPERVISOR-</w:t>
-            </w:r>
-            <w:r>
-              <w:rPr>
-                <w:sz w:val="18"/>
-                <w:szCs w:val="18"/>
-              </w:rPr>
-              <w:t>QN-1</w:t>
+              <w:t>SUPERVISOR-QN</w:t>
+            </w:r>
+            <w:r>
+              <w:rPr>
+                <w:sz w:val="18"/>
+                <w:szCs w:val="18"/>
+              </w:rPr>
+              <w:t>-1</w:t>
             </w:r>
           </w:p>
         </w:tc>
@@ -18499,28 +18872,14 @@
                 <w:sz w:val="18"/>
                 <w:szCs w:val="18"/>
               </w:rPr>
-              <w:t>SUPERVISOR</w:t>
-            </w:r>
-            <w:r>
-              <w:rPr>
-                <w:sz w:val="18"/>
-                <w:szCs w:val="18"/>
-              </w:rPr>
-              <w:t>-</w:t>
-            </w:r>
-            <w:r>
-              <w:rPr>
-                <w:sz w:val="18"/>
-                <w:szCs w:val="18"/>
-              </w:rPr>
-              <w:t>QN-</w:t>
-            </w:r>
-            <w:r>
-              <w:rPr>
-                <w:sz w:val="18"/>
-                <w:szCs w:val="18"/>
-              </w:rPr>
-              <w:t>5</w:t>
+              <w:t>SUPERVISOR-QN</w:t>
+            </w:r>
+            <w:r>
+              <w:rPr>
+                <w:sz w:val="18"/>
+                <w:szCs w:val="18"/>
+              </w:rPr>
+              <w:t>-1</w:t>
             </w:r>
             <w:r>
               <w:rPr>
@@ -18537,31 +18896,30 @@
               </w:tabs>
               <w:jc w:val="center"/>
               <w:rPr>
-                <w:i/>
-                <w:iCs/>
-                <w:sz w:val="18"/>
-                <w:szCs w:val="18"/>
-              </w:rPr>
-            </w:pPr>
-            <w:r>
-              <w:rPr>
-                <w:sz w:val="20"/>
-              </w:rPr>
-              <w:t>Select specific</w:t>
-            </w:r>
-            <w:r>
-              <w:rPr>
-                <w:i/>
-                <w:iCs/>
-                <w:sz w:val="18"/>
-                <w:szCs w:val="18"/>
-              </w:rPr>
-              <w:t xml:space="preserve"> Employee,</w:t>
-            </w:r>
-            <w:r>
-              <w:rPr>
-                <w:i/>
-                <w:iCs/>
+                <w:sz w:val="18"/>
+                <w:szCs w:val="18"/>
+              </w:rPr>
+            </w:pPr>
+            <w:r>
+              <w:rPr>
+                <w:sz w:val="18"/>
+                <w:szCs w:val="18"/>
+              </w:rPr>
+              <w:t xml:space="preserve">Click </w:t>
+            </w:r>
+            <w:r>
+              <w:rPr>
+                <w:i/>
+                <w:iCs/>
+                <w:color w:val="0070C0"/>
+                <w:sz w:val="18"/>
+                <w:szCs w:val="18"/>
+              </w:rPr>
+              <w:t>View</w:t>
+            </w:r>
+            <w:r>
+              <w:rPr>
+                <w:color w:val="0070C0"/>
                 <w:sz w:val="18"/>
                 <w:szCs w:val="18"/>
               </w:rPr>
@@ -18569,12 +18927,28 @@
             </w:r>
             <w:r>
               <w:rPr>
-                <w:i/>
-                <w:iCs/>
-                <w:sz w:val="18"/>
-                <w:szCs w:val="18"/>
-              </w:rPr>
-              <w:t>Pending Status</w:t>
+                <w:sz w:val="18"/>
+                <w:szCs w:val="18"/>
+              </w:rPr>
+              <w:t xml:space="preserve">link after </w:t>
+            </w:r>
+            <w:r>
+              <w:rPr>
+                <w:i/>
+                <w:iCs/>
+                <w:sz w:val="18"/>
+                <w:szCs w:val="18"/>
+              </w:rPr>
+              <w:t>My</w:t>
+            </w:r>
+            <w:r>
+              <w:rPr>
+                <w:i/>
+                <w:iCs/>
+                <w:sz w:val="18"/>
+                <w:szCs w:val="18"/>
+              </w:rPr>
+              <w:t xml:space="preserve"> Team’s Pending</w:t>
             </w:r>
             <w:r>
               <w:rPr>
@@ -18585,37 +18959,12 @@
               </w:rPr>
               <w:t>;</w:t>
             </w:r>
-          </w:p>
-          <w:p>
-            <w:pPr>
-              <w:tabs>
-                <w:tab w:val="left" w:pos="360"/>
-              </w:tabs>
-              <w:jc w:val="center"/>
-              <w:rPr>
-                <w:sz w:val="20"/>
-              </w:rPr>
-            </w:pPr>
-            <w:r>
-              <w:rPr>
-                <w:sz w:val="20"/>
-              </w:rPr>
-              <w:t xml:space="preserve">Click </w:t>
-            </w:r>
-            <w:r>
-              <w:rPr>
-                <w:i/>
-                <w:iCs/>
-                <w:sz w:val="18"/>
-                <w:szCs w:val="18"/>
-              </w:rPr>
-              <w:t>Go</w:t>
-            </w:r>
-            <w:r>
-              <w:rPr>
-                <w:sz w:val="20"/>
-              </w:rPr>
-              <w:t xml:space="preserve"> button</w:t>
+            <w:r>
+              <w:rPr>
+                <w:sz w:val="18"/>
+                <w:szCs w:val="18"/>
+              </w:rPr>
+              <w:t xml:space="preserve"> </w:t>
             </w:r>
           </w:p>
         </w:tc>
@@ -18637,7 +18986,62 @@
               <w:rPr>
                 <w:sz w:val="20"/>
               </w:rPr>
-              <w:t>Logs met the search criteria display.</w:t>
+              <w:t xml:space="preserve">*List of the user’s team’s pending quality now log displays. </w:t>
+            </w:r>
+          </w:p>
+          <w:p>
+            <w:pPr>
+              <w:tabs>
+                <w:tab w:val="left" w:pos="360"/>
+              </w:tabs>
+              <w:rPr>
+                <w:sz w:val="20"/>
+              </w:rPr>
+            </w:pPr>
+            <w:r>
+              <w:rPr>
+                <w:sz w:val="20"/>
+              </w:rPr>
+              <w:t>The following dropdowns display as well:</w:t>
+            </w:r>
+          </w:p>
+          <w:p>
+            <w:pPr>
+              <w:tabs>
+                <w:tab w:val="left" w:pos="360"/>
+              </w:tabs>
+              <w:rPr>
+                <w:i/>
+                <w:iCs/>
+                <w:sz w:val="20"/>
+              </w:rPr>
+            </w:pPr>
+            <w:r>
+              <w:rPr>
+                <w:i/>
+                <w:iCs/>
+                <w:sz w:val="20"/>
+              </w:rPr>
+              <w:t>Employee</w:t>
+            </w:r>
+          </w:p>
+          <w:p>
+            <w:pPr>
+              <w:tabs>
+                <w:tab w:val="left" w:pos="360"/>
+              </w:tabs>
+              <w:rPr>
+                <w:sz w:val="20"/>
+              </w:rPr>
+            </w:pPr>
+            <w:r>
+              <w:rPr>
+                <w:i/>
+                <w:iCs/>
+                <w:sz w:val="20"/>
+              </w:rPr>
+              <w:lastRenderedPageBreak/>
+              <w:t>Pending Status</w:t>
             </w:r>
           </w:p>
         </w:tc>
@@ -18659,6 +19063,7 @@
               <w:rPr>
                 <w:sz w:val="20"/>
               </w:rPr>
+              <w:lastRenderedPageBreak/>
               <w:t>P</w:t>
             </w:r>
           </w:p>
@@ -18700,7 +19105,7 @@
                 <w:sz w:val="18"/>
                 <w:szCs w:val="18"/>
               </w:rPr>
-              <w:t>UPERVISOR-QN</w:t>
+              <w:t>UPERVISOR QN</w:t>
             </w:r>
             <w:r>
               <w:rPr>
@@ -18714,7 +19119,7 @@
                 <w:sz w:val="18"/>
                 <w:szCs w:val="18"/>
               </w:rPr>
-              <w:t>7</w:t>
+              <w:t>6</w:t>
             </w:r>
           </w:p>
         </w:tc>
@@ -18734,7 +19139,8 @@
             </w:pPr>
             <w:r>
               <w:rPr>
-                <w:sz w:val="20"/>
+                <w:sz w:val="18"/>
+                <w:szCs w:val="18"/>
               </w:rPr>
               <w:t xml:space="preserve">Same as </w:t>
             </w:r>
@@ -18750,14 +19156,14 @@
                 <w:sz w:val="18"/>
                 <w:szCs w:val="18"/>
               </w:rPr>
-              <w:t>SUPERVISOR-QN</w:t>
-            </w:r>
-            <w:r>
-              <w:rPr>
-                <w:sz w:val="18"/>
-                <w:szCs w:val="18"/>
-              </w:rPr>
-              <w:t>-1</w:t>
+              <w:t>SUPERVISOR-</w:t>
+            </w:r>
+            <w:r>
+              <w:rPr>
+                <w:sz w:val="18"/>
+                <w:szCs w:val="18"/>
+              </w:rPr>
+              <w:t>QN-1</w:t>
             </w:r>
           </w:p>
         </w:tc>
@@ -18795,14 +19201,28 @@
                 <w:sz w:val="18"/>
                 <w:szCs w:val="18"/>
               </w:rPr>
-              <w:t>SUPERVISOR-QN</w:t>
-            </w:r>
-            <w:r>
-              <w:rPr>
-                <w:sz w:val="18"/>
-                <w:szCs w:val="18"/>
-              </w:rPr>
-              <w:t>-1</w:t>
+              <w:t>SUPERVISOR</w:t>
+            </w:r>
+            <w:r>
+              <w:rPr>
+                <w:sz w:val="18"/>
+                <w:szCs w:val="18"/>
+              </w:rPr>
+              <w:t>-</w:t>
+            </w:r>
+            <w:r>
+              <w:rPr>
+                <w:sz w:val="18"/>
+                <w:szCs w:val="18"/>
+              </w:rPr>
+              <w:t>QN-</w:t>
+            </w:r>
+            <w:r>
+              <w:rPr>
+                <w:sz w:val="18"/>
+                <w:szCs w:val="18"/>
+              </w:rPr>
+              <w:t>5</w:t>
             </w:r>
             <w:r>
               <w:rPr>
@@ -18819,14 +19239,68 @@
               </w:tabs>
               <w:jc w:val="center"/>
               <w:rPr>
-                <w:sz w:val="18"/>
-                <w:szCs w:val="18"/>
-              </w:rPr>
-            </w:pPr>
-            <w:r>
-              <w:rPr>
-                <w:sz w:val="18"/>
-                <w:szCs w:val="18"/>
+                <w:i/>
+                <w:iCs/>
+                <w:sz w:val="18"/>
+                <w:szCs w:val="18"/>
+              </w:rPr>
+            </w:pPr>
+            <w:r>
+              <w:rPr>
+                <w:sz w:val="20"/>
+              </w:rPr>
+              <w:t>Select specific</w:t>
+            </w:r>
+            <w:r>
+              <w:rPr>
+                <w:i/>
+                <w:iCs/>
+                <w:sz w:val="18"/>
+                <w:szCs w:val="18"/>
+              </w:rPr>
+              <w:t xml:space="preserve"> Employee,</w:t>
+            </w:r>
+            <w:r>
+              <w:rPr>
+                <w:i/>
+                <w:iCs/>
+                <w:sz w:val="18"/>
+                <w:szCs w:val="18"/>
+              </w:rPr>
+              <w:t xml:space="preserve"> </w:t>
+            </w:r>
+            <w:r>
+              <w:rPr>
+                <w:i/>
+                <w:iCs/>
+                <w:sz w:val="18"/>
+                <w:szCs w:val="18"/>
+              </w:rPr>
+              <w:t>Pending Status</w:t>
+            </w:r>
+            <w:r>
+              <w:rPr>
+                <w:i/>
+                <w:iCs/>
+                <w:sz w:val="18"/>
+                <w:szCs w:val="18"/>
+              </w:rPr>
+              <w:t>;</w:t>
+            </w:r>
+          </w:p>
+          <w:p>
+            <w:pPr>
+              <w:tabs>
+                <w:tab w:val="left" w:pos="360"/>
+              </w:tabs>
+              <w:jc w:val="center"/>
+              <w:rPr>
+                <w:sz w:val="20"/>
+              </w:rPr>
+            </w:pPr>
+            <w:r>
+              <w:rPr>
+                <w:sz w:val="20"/>
               </w:rPr>
               <w:t xml:space="preserve">Click </w:t>
             </w:r>
@@ -18834,60 +19308,16 @@
               <w:rPr>
                 <w:i/>
                 <w:iCs/>
-                <w:color w:val="0070C0"/>
-                <w:sz w:val="18"/>
-                <w:szCs w:val="18"/>
-              </w:rPr>
-              <w:t>View</w:t>
-            </w:r>
-            <w:r>
-              <w:rPr>
-                <w:color w:val="0070C0"/>
-                <w:sz w:val="18"/>
-                <w:szCs w:val="18"/>
-              </w:rPr>
-              <w:t xml:space="preserve"> </w:t>
-            </w:r>
-            <w:r>
-              <w:rPr>
-                <w:sz w:val="18"/>
-                <w:szCs w:val="18"/>
-              </w:rPr>
-              <w:t xml:space="preserve">link after </w:t>
-            </w:r>
-            <w:r>
-              <w:rPr>
-                <w:i/>
-                <w:iCs/>
-                <w:sz w:val="18"/>
-                <w:szCs w:val="18"/>
-              </w:rPr>
-              <w:t>My</w:t>
-            </w:r>
-            <w:r>
-              <w:rPr>
-                <w:i/>
-                <w:iCs/>
-                <w:sz w:val="18"/>
-                <w:szCs w:val="18"/>
-              </w:rPr>
-              <w:t xml:space="preserve"> Team’s Completed</w:t>
-            </w:r>
-            <w:r>
-              <w:rPr>
-                <w:i/>
-                <w:iCs/>
-                <w:sz w:val="18"/>
-                <w:szCs w:val="18"/>
-              </w:rPr>
-              <w:t>;</w:t>
-            </w:r>
-            <w:r>
-              <w:rPr>
-                <w:sz w:val="18"/>
-                <w:szCs w:val="18"/>
-              </w:rPr>
-              <w:t xml:space="preserve"> </w:t>
+                <w:sz w:val="18"/>
+                <w:szCs w:val="18"/>
+              </w:rPr>
+              <w:t>Go</w:t>
+            </w:r>
+            <w:r>
+              <w:rPr>
+                <w:sz w:val="20"/>
+              </w:rPr>
+              <w:t xml:space="preserve"> button</w:t>
             </w:r>
           </w:p>
         </w:tc>
@@ -18909,101 +19339,7 @@
               <w:rPr>
                 <w:sz w:val="20"/>
               </w:rPr>
-              <w:t xml:space="preserve">*List of the user’s team’s completed quality now log displays. </w:t>
-            </w:r>
-          </w:p>
-          <w:p>
-            <w:pPr>
-              <w:tabs>
-                <w:tab w:val="left" w:pos="360"/>
-              </w:tabs>
-              <w:rPr>
-                <w:sz w:val="20"/>
-              </w:rPr>
-            </w:pPr>
-            <w:r>
-              <w:rPr>
-                <w:sz w:val="20"/>
-              </w:rPr>
-              <w:t>The following dropdowns display as well:</w:t>
-            </w:r>
-          </w:p>
-          <w:p>
-            <w:pPr>
-              <w:tabs>
-                <w:tab w:val="left" w:pos="360"/>
-              </w:tabs>
-              <w:rPr>
-                <w:i/>
-                <w:iCs/>
-                <w:sz w:val="20"/>
-              </w:rPr>
-            </w:pPr>
-            <w:r>
-              <w:rPr>
-                <w:i/>
-                <w:iCs/>
-                <w:sz w:val="20"/>
-              </w:rPr>
-              <w:t>Manager</w:t>
-            </w:r>
-          </w:p>
-          <w:p>
-            <w:pPr>
-              <w:tabs>
-                <w:tab w:val="left" w:pos="360"/>
-              </w:tabs>
-              <w:rPr>
-                <w:i/>
-                <w:iCs/>
-                <w:sz w:val="20"/>
-              </w:rPr>
-            </w:pPr>
-            <w:r>
-              <w:rPr>
-                <w:i/>
-                <w:iCs/>
-                <w:sz w:val="20"/>
-              </w:rPr>
-              <w:t>Employee</w:t>
-            </w:r>
-          </w:p>
-          <w:p>
-            <w:pPr>
-              <w:tabs>
-                <w:tab w:val="left" w:pos="360"/>
-              </w:tabs>
-              <w:rPr>
-                <w:i/>
-                <w:iCs/>
-                <w:sz w:val="20"/>
-              </w:rPr>
-            </w:pPr>
-            <w:r>
-              <w:rPr>
-                <w:i/>
-                <w:iCs/>
-                <w:sz w:val="20"/>
-              </w:rPr>
-              <w:t>Submit Start Date</w:t>
-            </w:r>
-          </w:p>
-          <w:p>
-            <w:pPr>
-              <w:tabs>
-                <w:tab w:val="left" w:pos="360"/>
-              </w:tabs>
-              <w:rPr>
-                <w:sz w:val="20"/>
-              </w:rPr>
-            </w:pPr>
-            <w:r>
-              <w:rPr>
-                <w:i/>
-                <w:iCs/>
-                <w:sz w:val="20"/>
-              </w:rPr>
-              <w:t>Submit End Date</w:t>
+              <w:t>Logs met the search criteria display.</w:t>
             </w:r>
           </w:p>
         </w:tc>
@@ -19080,7 +19416,7 @@
                 <w:sz w:val="18"/>
                 <w:szCs w:val="18"/>
               </w:rPr>
-              <w:t>8</w:t>
+              <w:t>7</w:t>
             </w:r>
           </w:p>
         </w:tc>
@@ -19100,8 +19436,7 @@
             </w:pPr>
             <w:r>
               <w:rPr>
-                <w:sz w:val="18"/>
-                <w:szCs w:val="18"/>
+                <w:sz w:val="20"/>
               </w:rPr>
               <w:t xml:space="preserve">Same as </w:t>
             </w:r>
@@ -19117,14 +19452,14 @@
                 <w:sz w:val="18"/>
                 <w:szCs w:val="18"/>
               </w:rPr>
-              <w:t>SUPERVISOR-</w:t>
-            </w:r>
-            <w:r>
-              <w:rPr>
-                <w:sz w:val="18"/>
-                <w:szCs w:val="18"/>
-              </w:rPr>
-              <w:t>QN-1</w:t>
+              <w:t>SUPERVISOR-QN</w:t>
+            </w:r>
+            <w:r>
+              <w:rPr>
+                <w:sz w:val="18"/>
+                <w:szCs w:val="18"/>
+              </w:rPr>
+              <w:t>-1</w:t>
             </w:r>
           </w:p>
         </w:tc>
@@ -19162,21 +19497,14 @@
                 <w:sz w:val="18"/>
                 <w:szCs w:val="18"/>
               </w:rPr>
-              <w:t>SUPERVISOR-</w:t>
-            </w:r>
-            <w:r>
-              <w:rPr>
-                <w:sz w:val="18"/>
-                <w:szCs w:val="18"/>
-              </w:rPr>
-              <w:t>QN-</w:t>
-            </w:r>
-            <w:r>
-              <w:rPr>
-                <w:sz w:val="18"/>
-                <w:szCs w:val="18"/>
-              </w:rPr>
-              <w:t>7</w:t>
+              <w:t>SUPERVISOR-QN</w:t>
+            </w:r>
+            <w:r>
+              <w:rPr>
+                <w:sz w:val="18"/>
+                <w:szCs w:val="18"/>
+              </w:rPr>
+              <w:t>-1</w:t>
             </w:r>
             <w:r>
               <w:rPr>
@@ -19193,23 +19521,30 @@
               </w:tabs>
               <w:jc w:val="center"/>
               <w:rPr>
-                <w:i/>
-                <w:iCs/>
-                <w:sz w:val="18"/>
-                <w:szCs w:val="18"/>
-              </w:rPr>
-            </w:pPr>
-            <w:r>
-              <w:rPr>
-                <w:sz w:val="20"/>
-              </w:rPr>
-              <w:lastRenderedPageBreak/>
-              <w:t>Select specific</w:t>
-            </w:r>
-            <w:r>
-              <w:rPr>
-                <w:i/>
-                <w:iCs/>
+                <w:sz w:val="18"/>
+                <w:szCs w:val="18"/>
+              </w:rPr>
+            </w:pPr>
+            <w:r>
+              <w:rPr>
+                <w:sz w:val="18"/>
+                <w:szCs w:val="18"/>
+              </w:rPr>
+              <w:t xml:space="preserve">Click </w:t>
+            </w:r>
+            <w:r>
+              <w:rPr>
+                <w:i/>
+                <w:iCs/>
+                <w:color w:val="0070C0"/>
+                <w:sz w:val="18"/>
+                <w:szCs w:val="18"/>
+              </w:rPr>
+              <w:t>View</w:t>
+            </w:r>
+            <w:r>
+              <w:rPr>
+                <w:color w:val="0070C0"/>
                 <w:sz w:val="18"/>
                 <w:szCs w:val="18"/>
               </w:rPr>
@@ -19217,80 +19552,44 @@
             </w:r>
             <w:r>
               <w:rPr>
-                <w:i/>
-                <w:iCs/>
-                <w:sz w:val="18"/>
-                <w:szCs w:val="18"/>
-              </w:rPr>
-              <w:t xml:space="preserve">Manager, </w:t>
-            </w:r>
-            <w:r>
-              <w:rPr>
-                <w:i/>
-                <w:iCs/>
-                <w:sz w:val="18"/>
-                <w:szCs w:val="18"/>
-              </w:rPr>
-              <w:t>Employee,</w:t>
-            </w:r>
-            <w:r>
-              <w:rPr>
-                <w:i/>
-                <w:iCs/>
+                <w:sz w:val="18"/>
+                <w:szCs w:val="18"/>
+              </w:rPr>
+              <w:t xml:space="preserve">link after </w:t>
+            </w:r>
+            <w:r>
+              <w:rPr>
+                <w:i/>
+                <w:iCs/>
+                <w:sz w:val="18"/>
+                <w:szCs w:val="18"/>
+              </w:rPr>
+              <w:t>My</w:t>
+            </w:r>
+            <w:r>
+              <w:rPr>
+                <w:i/>
+                <w:iCs/>
+                <w:sz w:val="18"/>
+                <w:szCs w:val="18"/>
+              </w:rPr>
+              <w:t xml:space="preserve"> Team’s Completed</w:t>
+            </w:r>
+            <w:r>
+              <w:rPr>
+                <w:i/>
+                <w:iCs/>
+                <w:sz w:val="18"/>
+                <w:szCs w:val="18"/>
+              </w:rPr>
+              <w:t>;</w:t>
+            </w:r>
+            <w:r>
+              <w:rPr>
                 <w:sz w:val="18"/>
                 <w:szCs w:val="18"/>
               </w:rPr>
               <w:t xml:space="preserve"> </w:t>
-            </w:r>
-            <w:r>
-              <w:rPr>
-                <w:i/>
-                <w:iCs/>
-                <w:sz w:val="18"/>
-                <w:szCs w:val="18"/>
-              </w:rPr>
-              <w:t>Submit Start Date, Submit End Date</w:t>
-            </w:r>
-            <w:r>
-              <w:rPr>
-                <w:i/>
-                <w:iCs/>
-                <w:sz w:val="18"/>
-                <w:szCs w:val="18"/>
-              </w:rPr>
-              <w:t>;</w:t>
-            </w:r>
-          </w:p>
-          <w:p>
-            <w:pPr>
-              <w:tabs>
-                <w:tab w:val="left" w:pos="360"/>
-              </w:tabs>
-              <w:jc w:val="center"/>
-              <w:rPr>
-                <w:sz w:val="20"/>
-              </w:rPr>
-            </w:pPr>
-            <w:r>
-              <w:rPr>
-                <w:sz w:val="20"/>
-              </w:rPr>
-              <w:t xml:space="preserve">Click </w:t>
-            </w:r>
-            <w:r>
-              <w:rPr>
-                <w:i/>
-                <w:iCs/>
-                <w:sz w:val="18"/>
-                <w:szCs w:val="18"/>
-              </w:rPr>
-              <w:t>Go</w:t>
-            </w:r>
-            <w:r>
-              <w:rPr>
-                <w:sz w:val="20"/>
-              </w:rPr>
-              <w:t xml:space="preserve"> button</w:t>
             </w:r>
           </w:p>
         </w:tc>
@@ -19312,7 +19611,408 @@
               <w:rPr>
                 <w:sz w:val="20"/>
               </w:rPr>
-              <w:lastRenderedPageBreak/>
+              <w:t xml:space="preserve">*List of the user’s team’s completed quality now log displays. </w:t>
+            </w:r>
+          </w:p>
+          <w:p>
+            <w:pPr>
+              <w:tabs>
+                <w:tab w:val="left" w:pos="360"/>
+              </w:tabs>
+              <w:rPr>
+                <w:sz w:val="20"/>
+              </w:rPr>
+            </w:pPr>
+            <w:r>
+              <w:rPr>
+                <w:sz w:val="20"/>
+              </w:rPr>
+              <w:t>The following dropdowns display as well:</w:t>
+            </w:r>
+          </w:p>
+          <w:p>
+            <w:pPr>
+              <w:tabs>
+                <w:tab w:val="left" w:pos="360"/>
+              </w:tabs>
+              <w:rPr>
+                <w:i/>
+                <w:iCs/>
+                <w:sz w:val="20"/>
+              </w:rPr>
+            </w:pPr>
+            <w:r>
+              <w:rPr>
+                <w:i/>
+                <w:iCs/>
+                <w:sz w:val="20"/>
+              </w:rPr>
+              <w:t>Manager</w:t>
+            </w:r>
+          </w:p>
+          <w:p>
+            <w:pPr>
+              <w:tabs>
+                <w:tab w:val="left" w:pos="360"/>
+              </w:tabs>
+              <w:rPr>
+                <w:i/>
+                <w:iCs/>
+                <w:sz w:val="20"/>
+              </w:rPr>
+            </w:pPr>
+            <w:r>
+              <w:rPr>
+                <w:i/>
+                <w:iCs/>
+                <w:sz w:val="20"/>
+              </w:rPr>
+              <w:t>Employee</w:t>
+            </w:r>
+          </w:p>
+          <w:p>
+            <w:pPr>
+              <w:tabs>
+                <w:tab w:val="left" w:pos="360"/>
+              </w:tabs>
+              <w:rPr>
+                <w:i/>
+                <w:iCs/>
+                <w:sz w:val="20"/>
+              </w:rPr>
+            </w:pPr>
+            <w:r>
+              <w:rPr>
+                <w:i/>
+                <w:iCs/>
+                <w:sz w:val="20"/>
+              </w:rPr>
+              <w:t>Submit Start Date</w:t>
+            </w:r>
+          </w:p>
+          <w:p>
+            <w:pPr>
+              <w:tabs>
+                <w:tab w:val="left" w:pos="360"/>
+              </w:tabs>
+              <w:rPr>
+                <w:sz w:val="20"/>
+              </w:rPr>
+            </w:pPr>
+            <w:r>
+              <w:rPr>
+                <w:i/>
+                <w:iCs/>
+                <w:sz w:val="20"/>
+              </w:rPr>
+              <w:t>Submit End Date</w:t>
+            </w:r>
+          </w:p>
+        </w:tc>
+        <w:tc>
+          <w:tcPr>
+            <w:tcW w:w="1275" w:type="dxa"/>
+          </w:tcPr>
+          <w:p>
+            <w:pPr>
+              <w:tabs>
+                <w:tab w:val="left" w:pos="360"/>
+              </w:tabs>
+              <w:jc w:val="center"/>
+              <w:rPr>
+                <w:sz w:val="20"/>
+              </w:rPr>
+            </w:pPr>
+            <w:r>
+              <w:rPr>
+                <w:sz w:val="20"/>
+              </w:rPr>
+              <w:t>P</w:t>
+            </w:r>
+          </w:p>
+        </w:tc>
+      </w:tr>
+      <w:tr>
+        <w:tc>
+          <w:tcPr>
+            <w:tcW w:w="2628" w:type="dxa"/>
+            <w:gridSpan w:val="2"/>
+          </w:tcPr>
+          <w:p>
+            <w:pPr>
+              <w:tabs>
+                <w:tab w:val="left" w:pos="360"/>
+              </w:tabs>
+              <w:jc w:val="center"/>
+              <w:rPr>
+                <w:sz w:val="18"/>
+                <w:szCs w:val="18"/>
+              </w:rPr>
+            </w:pPr>
+            <w:r>
+              <w:rPr>
+                <w:sz w:val="18"/>
+                <w:szCs w:val="18"/>
+              </w:rPr>
+              <w:t>MD-</w:t>
+            </w:r>
+            <w:r>
+              <w:rPr>
+                <w:sz w:val="18"/>
+                <w:szCs w:val="18"/>
+              </w:rPr>
+              <w:t>S</w:t>
+            </w:r>
+            <w:r>
+              <w:rPr>
+                <w:sz w:val="18"/>
+                <w:szCs w:val="18"/>
+              </w:rPr>
+              <w:t>UPERVISOR-QN</w:t>
+            </w:r>
+            <w:r>
+              <w:rPr>
+                <w:sz w:val="18"/>
+                <w:szCs w:val="18"/>
+              </w:rPr>
+              <w:t>-</w:t>
+            </w:r>
+            <w:r>
+              <w:rPr>
+                <w:sz w:val="18"/>
+                <w:szCs w:val="18"/>
+              </w:rPr>
+              <w:t>8</w:t>
+            </w:r>
+          </w:p>
+        </w:tc>
+        <w:tc>
+          <w:tcPr>
+            <w:tcW w:w="2970" w:type="dxa"/>
+          </w:tcPr>
+          <w:p>
+            <w:pPr>
+              <w:tabs>
+                <w:tab w:val="left" w:pos="360"/>
+              </w:tabs>
+              <w:jc w:val="center"/>
+              <w:rPr>
+                <w:sz w:val="20"/>
+              </w:rPr>
+            </w:pPr>
+            <w:r>
+              <w:rPr>
+                <w:sz w:val="18"/>
+                <w:szCs w:val="18"/>
+              </w:rPr>
+              <w:t xml:space="preserve">Same as </w:t>
+            </w:r>
+            <w:r>
+              <w:rPr>
+                <w:sz w:val="18"/>
+                <w:szCs w:val="18"/>
+              </w:rPr>
+              <w:t>MD-</w:t>
+            </w:r>
+            <w:r>
+              <w:rPr>
+                <w:sz w:val="18"/>
+                <w:szCs w:val="18"/>
+              </w:rPr>
+              <w:t>SUPERVISOR-</w:t>
+            </w:r>
+            <w:r>
+              <w:rPr>
+                <w:sz w:val="18"/>
+                <w:szCs w:val="18"/>
+              </w:rPr>
+              <w:t>QN-1</w:t>
+            </w:r>
+          </w:p>
+        </w:tc>
+        <w:tc>
+          <w:tcPr>
+            <w:tcW w:w="4185" w:type="dxa"/>
+            <w:gridSpan w:val="3"/>
+          </w:tcPr>
+          <w:p>
+            <w:pPr>
+              <w:tabs>
+                <w:tab w:val="left" w:pos="360"/>
+              </w:tabs>
+              <w:jc w:val="center"/>
+              <w:rPr>
+                <w:sz w:val="18"/>
+                <w:szCs w:val="18"/>
+              </w:rPr>
+            </w:pPr>
+            <w:r>
+              <w:rPr>
+                <w:sz w:val="20"/>
+              </w:rPr>
+              <w:t xml:space="preserve">Continue with </w:t>
+            </w:r>
+            <w:r>
+              <w:rPr>
+                <w:sz w:val="18"/>
+                <w:szCs w:val="18"/>
+              </w:rPr>
+              <w:t>MD-</w:t>
+            </w:r>
+            <w:r>
+              <w:rPr>
+                <w:sz w:val="18"/>
+                <w:szCs w:val="18"/>
+              </w:rPr>
+              <w:t>SUPERVISOR-</w:t>
+            </w:r>
+            <w:r>
+              <w:rPr>
+                <w:sz w:val="18"/>
+                <w:szCs w:val="18"/>
+              </w:rPr>
+              <w:t>QN-</w:t>
+            </w:r>
+            <w:r>
+              <w:rPr>
+                <w:sz w:val="18"/>
+                <w:szCs w:val="18"/>
+              </w:rPr>
+              <w:t>7</w:t>
+            </w:r>
+            <w:r>
+              <w:rPr>
+                <w:sz w:val="18"/>
+                <w:szCs w:val="18"/>
+              </w:rPr>
+              <w:t>;</w:t>
+            </w:r>
+          </w:p>
+          <w:p>
+            <w:pPr>
+              <w:tabs>
+                <w:tab w:val="left" w:pos="360"/>
+              </w:tabs>
+              <w:jc w:val="center"/>
+              <w:rPr>
+                <w:i/>
+                <w:iCs/>
+                <w:sz w:val="18"/>
+                <w:szCs w:val="18"/>
+              </w:rPr>
+            </w:pPr>
+            <w:r>
+              <w:rPr>
+                <w:sz w:val="20"/>
+              </w:rPr>
+              <w:t>Select specific</w:t>
+            </w:r>
+            <w:r>
+              <w:rPr>
+                <w:i/>
+                <w:iCs/>
+                <w:sz w:val="18"/>
+                <w:szCs w:val="18"/>
+              </w:rPr>
+              <w:t xml:space="preserve"> </w:t>
+            </w:r>
+            <w:r>
+              <w:rPr>
+                <w:i/>
+                <w:iCs/>
+                <w:sz w:val="18"/>
+                <w:szCs w:val="18"/>
+              </w:rPr>
+              <w:t xml:space="preserve">Manager, </w:t>
+            </w:r>
+            <w:r>
+              <w:rPr>
+                <w:i/>
+                <w:iCs/>
+                <w:sz w:val="18"/>
+                <w:szCs w:val="18"/>
+              </w:rPr>
+              <w:t>Employee,</w:t>
+            </w:r>
+            <w:r>
+              <w:rPr>
+                <w:i/>
+                <w:iCs/>
+                <w:sz w:val="18"/>
+                <w:szCs w:val="18"/>
+              </w:rPr>
+              <w:t xml:space="preserve"> </w:t>
+            </w:r>
+            <w:r>
+              <w:rPr>
+                <w:i/>
+                <w:iCs/>
+                <w:sz w:val="18"/>
+                <w:szCs w:val="18"/>
+              </w:rPr>
+              <w:t>Submit Start Date, Submit End Date</w:t>
+            </w:r>
+            <w:r>
+              <w:rPr>
+                <w:i/>
+                <w:iCs/>
+                <w:sz w:val="18"/>
+                <w:szCs w:val="18"/>
+              </w:rPr>
+              <w:t>;</w:t>
+            </w:r>
+          </w:p>
+          <w:p>
+            <w:pPr>
+              <w:tabs>
+                <w:tab w:val="left" w:pos="360"/>
+              </w:tabs>
+              <w:jc w:val="center"/>
+              <w:rPr>
+                <w:sz w:val="20"/>
+              </w:rPr>
+            </w:pPr>
+            <w:r>
+              <w:rPr>
+                <w:sz w:val="20"/>
+              </w:rPr>
+              <w:t xml:space="preserve">Click </w:t>
+            </w:r>
+            <w:r>
+              <w:rPr>
+                <w:i/>
+                <w:iCs/>
+                <w:sz w:val="18"/>
+                <w:szCs w:val="18"/>
+              </w:rPr>
+              <w:t>Go</w:t>
+            </w:r>
+            <w:r>
+              <w:rPr>
+                <w:sz w:val="20"/>
+              </w:rPr>
+              <w:t xml:space="preserve"> button</w:t>
+            </w:r>
+          </w:p>
+        </w:tc>
+        <w:tc>
+          <w:tcPr>
+            <w:tcW w:w="3450" w:type="dxa"/>
+            <w:gridSpan w:val="2"/>
+          </w:tcPr>
+          <w:p>
+            <w:pPr>
+              <w:tabs>
+                <w:tab w:val="left" w:pos="360"/>
+              </w:tabs>
+              <w:rPr>
+                <w:sz w:val="20"/>
+              </w:rPr>
+            </w:pPr>
+            <w:r>
+              <w:rPr>
+                <w:sz w:val="20"/>
+              </w:rPr>
               <w:t>Logs met the search criteria display.</w:t>
             </w:r>
           </w:p>
@@ -20967,6 +21667,7 @@
                 <w:sz w:val="18"/>
                 <w:szCs w:val="18"/>
               </w:rPr>
+              <w:lastRenderedPageBreak/>
               <w:t>MD-</w:t>
             </w:r>
             <w:r>
@@ -21729,7 +22430,6 @@
                 <w:sz w:val="18"/>
                 <w:szCs w:val="18"/>
               </w:rPr>
-              <w:lastRenderedPageBreak/>
               <w:t>MD-</w:t>
             </w:r>
             <w:r>
@@ -23237,6 +23937,7 @@
                 <w:iCs/>
                 <w:sz w:val="20"/>
               </w:rPr>
+              <w:lastRenderedPageBreak/>
               <w:t>Value</w:t>
             </w:r>
           </w:p>
@@ -23318,6 +24019,7 @@
               <w:rPr>
                 <w:sz w:val="20"/>
               </w:rPr>
+              <w:lastRenderedPageBreak/>
               <w:t>P</w:t>
             </w:r>
           </w:p>
@@ -23614,7 +24316,6 @@
                 <w:sz w:val="18"/>
                 <w:szCs w:val="18"/>
               </w:rPr>
-              <w:lastRenderedPageBreak/>
               <w:t>MD-LIST-COACHING-3</w:t>
             </w:r>
           </w:p>
@@ -23924,7 +24625,6 @@
                 <w:tab w:val="left" w:pos="360"/>
               </w:tabs>
               <w:rPr>
-                <w:ins w:id="11" w:author="Huang, Lili" w:date="2022-06-07T08:00:00Z"/>
                 <w:i/>
                 <w:iCs/>
                 <w:sz w:val="20"/>
@@ -23966,16 +24666,14 @@
                 <w:sz w:val="20"/>
               </w:rPr>
             </w:pPr>
-            <w:ins w:id="12" w:author="Huang, Lili" w:date="2022-06-07T08:00:00Z">
-              <w:r>
-                <w:rPr>
-                  <w:i/>
-                  <w:iCs/>
-                  <w:sz w:val="20"/>
-                </w:rPr>
-                <w:t>Warning Issued Date</w:t>
-              </w:r>
-            </w:ins>
+            <w:r>
+              <w:rPr>
+                <w:i/>
+                <w:iCs/>
+                <w:sz w:val="20"/>
+              </w:rPr>
+              <w:t>Warning Issued Date</w:t>
+            </w:r>
           </w:p>
           <w:p>
             <w:pPr>
@@ -24456,6 +25154,7 @@
               <w:rPr>
                 <w:sz w:val="20"/>
               </w:rPr>
+              <w:lastRenderedPageBreak/>
               <w:t>Lili Huang</w:t>
             </w:r>
           </w:p>
@@ -24509,66 +25208,36 @@
               </w:rPr>
               <w:t>0</w:t>
             </w:r>
-            <w:ins w:id="13" w:author="Huang, Lili" w:date="2022-06-07T08:01:00Z">
-              <w:r>
-                <w:rPr>
-                  <w:sz w:val="20"/>
-                </w:rPr>
-                <w:t>6</w:t>
-              </w:r>
-            </w:ins>
-            <w:del w:id="14" w:author="Huang, Lili" w:date="2022-06-07T08:01:00Z">
-              <w:r>
-                <w:rPr>
-                  <w:sz w:val="20"/>
-                </w:rPr>
-                <w:delText>9</w:delText>
-              </w:r>
-            </w:del>
+            <w:r>
+              <w:rPr>
+                <w:sz w:val="20"/>
+              </w:rPr>
+              <w:t>6</w:t>
+            </w:r>
             <w:r>
               <w:rPr>
                 <w:sz w:val="20"/>
               </w:rPr>
               <w:t>/0</w:t>
             </w:r>
-            <w:ins w:id="15" w:author="Huang, Lili" w:date="2022-06-07T08:01:00Z">
-              <w:r>
-                <w:rPr>
-                  <w:sz w:val="20"/>
-                </w:rPr>
-                <w:t>7</w:t>
-              </w:r>
-            </w:ins>
-            <w:del w:id="16" w:author="Huang, Lili" w:date="2022-06-07T08:01:00Z">
-              <w:r>
-                <w:rPr>
-                  <w:sz w:val="20"/>
-                </w:rPr>
-                <w:delText>8</w:delText>
-              </w:r>
-            </w:del>
+            <w:r>
+              <w:rPr>
+                <w:sz w:val="20"/>
+              </w:rPr>
+              <w:t>7</w:t>
+            </w:r>
             <w:r>
               <w:rPr>
                 <w:sz w:val="20"/>
               </w:rPr>
               <w:t>/20</w:t>
             </w:r>
-            <w:ins w:id="17" w:author="Huang, Lili" w:date="2022-06-07T08:01:00Z">
-              <w:r>
-                <w:rPr>
-                  <w:sz w:val="20"/>
-                </w:rPr>
-                <w:t>22</w:t>
-              </w:r>
-            </w:ins>
-            <w:del w:id="18" w:author="Huang, Lili" w:date="2022-06-07T08:01:00Z">
-              <w:r>
-                <w:rPr>
-                  <w:sz w:val="20"/>
-                </w:rPr>
-                <w:delText>21</w:delText>
-              </w:r>
-            </w:del>
+            <w:r>
+              <w:rPr>
+                <w:sz w:val="20"/>
+              </w:rPr>
+              <w:t>22</w:t>
+            </w:r>
           </w:p>
         </w:tc>
       </w:tr>
@@ -24730,7 +25399,7 @@
 </file>
 
 <file path=word/endnotes.xml><?xml version="1.0" encoding="utf-8"?>
-<w:endnotes xmlns:wpc="http://schemas.microsoft.com/office/word/2010/wordprocessingCanvas" xmlns:cx="http://schemas.microsoft.com/office/drawing/2014/chartex" xmlns:cx1="http://schemas.microsoft.com/office/drawing/2015/9/8/chartex" xmlns:cx2="http://schemas.microsoft.com/office/drawing/2015/10/21/chartex" xmlns:cx3="http://schemas.microsoft.com/office/drawing/2016/5/9/chartex" xmlns:cx4="http://schemas.microsoft.com/office/drawing/2016/5/10/chartex" xmlns:cx5="http://schemas.microsoft.com/office/drawing/2016/5/11/chartex" xmlns:cx6="http://schemas.microsoft.com/office/drawing/2016/5/12/chartex" xmlns:cx7="http://schemas.microsoft.com/office/drawing/2016/5/13/chartex" xmlns:cx8="http://schemas.microsoft.com/office/drawing/2016/5/14/chartex" xmlns:mc="http://schemas.openxmlformats.org/markup-compatibility/2006" xmlns:aink="http://schemas.microsoft.com/office/drawing/2016/ink" xmlns:am3d="http://schemas.microsoft.com/office/drawing/2017/model3d" xmlns:o="urn:schemas-microsoft-com:office:office" xmlns:r="http://schemas.openxmlformats.org/officeDocument/2006/relationships" xmlns:m="http://schemas.openxmlformats.org/officeDocument/2006/math" xmlns:v="urn:schemas-microsoft-com:vml" xmlns:wp14="http://schemas.microsoft.com/office/word/2010/wordprocessingDrawing" xmlns:wp="http://schemas.openxmlformats.org/drawingml/2006/wordprocessingDrawing" xmlns:w10="urn:schemas-microsoft-com:office:word" xmlns:w="http://schemas.openxmlformats.org/wordprocessingml/2006/main" xmlns:w14="http://schemas.microsoft.com/office/word/2010/wordml" xmlns:w15="http://schemas.microsoft.com/office/word/2012/wordml" xmlns:w16cex="http://schemas.microsoft.com/office/word/2018/wordml/cex" xmlns:w16cid="http://schemas.microsoft.com/office/word/2016/wordml/cid" xmlns:w16="http://schemas.microsoft.com/office/word/2018/wordml" xmlns:w16sdtdh="http://schemas.microsoft.com/office/word/2020/wordml/sdtdatahash" xmlns:w16se="http://schemas.microsoft.com/office/word/2015/wordml/symex" xmlns:wpg="http://schemas.microsoft.com/office/word/2010/wordprocessingGroup" xmlns:wpi="http://schemas.microsoft.com/office/word/2010/wordprocessingInk" xmlns:wne="http://schemas.microsoft.com/office/word/2006/wordml" xmlns:wps="http://schemas.microsoft.com/office/word/2010/wordprocessingShape" mc:Ignorable="w14 w15 w16se w16cid w16 w16cex w16sdtdh wp14">
+<w:endnotes xmlns:wpc="http://schemas.microsoft.com/office/word/2010/wordprocessingCanvas" xmlns:cx="http://schemas.microsoft.com/office/drawing/2014/chartex" xmlns:cx1="http://schemas.microsoft.com/office/drawing/2015/9/8/chartex" xmlns:cx2="http://schemas.microsoft.com/office/drawing/2015/10/21/chartex" xmlns:cx3="http://schemas.microsoft.com/office/drawing/2016/5/9/chartex" xmlns:cx4="http://schemas.microsoft.com/office/drawing/2016/5/10/chartex" xmlns:cx5="http://schemas.microsoft.com/office/drawing/2016/5/11/chartex" xmlns:cx6="http://schemas.microsoft.com/office/drawing/2016/5/12/chartex" xmlns:cx7="http://schemas.microsoft.com/office/drawing/2016/5/13/chartex" xmlns:cx8="http://schemas.microsoft.com/office/drawing/2016/5/14/chartex" xmlns:mc="http://schemas.openxmlformats.org/markup-compatibility/2006" xmlns:aink="http://schemas.microsoft.com/office/drawing/2016/ink" xmlns:am3d="http://schemas.microsoft.com/office/drawing/2017/model3d" xmlns:o="urn:schemas-microsoft-com:office:office" xmlns:oel="http://schemas.microsoft.com/office/2019/extlst" xmlns:r="http://schemas.openxmlformats.org/officeDocument/2006/relationships" xmlns:m="http://schemas.openxmlformats.org/officeDocument/2006/math" xmlns:v="urn:schemas-microsoft-com:vml" xmlns:wp14="http://schemas.microsoft.com/office/word/2010/wordprocessingDrawing" xmlns:wp="http://schemas.openxmlformats.org/drawingml/2006/wordprocessingDrawing" xmlns:w10="urn:schemas-microsoft-com:office:word" xmlns:w="http://schemas.openxmlformats.org/wordprocessingml/2006/main" xmlns:w14="http://schemas.microsoft.com/office/word/2010/wordml" xmlns:w15="http://schemas.microsoft.com/office/word/2012/wordml" xmlns:w16cex="http://schemas.microsoft.com/office/word/2018/wordml/cex" xmlns:w16cid="http://schemas.microsoft.com/office/word/2016/wordml/cid" xmlns:w16="http://schemas.microsoft.com/office/word/2018/wordml" xmlns:w16sdtdh="http://schemas.microsoft.com/office/word/2020/wordml/sdtdatahash" xmlns:w16se="http://schemas.microsoft.com/office/word/2015/wordml/symex" xmlns:wpg="http://schemas.microsoft.com/office/word/2010/wordprocessingGroup" xmlns:wpi="http://schemas.microsoft.com/office/word/2010/wordprocessingInk" xmlns:wne="http://schemas.microsoft.com/office/word/2006/wordml" xmlns:wps="http://schemas.microsoft.com/office/word/2010/wordprocessingShape" mc:Ignorable="w14 w15 w16se w16cid w16 w16cex w16sdtdh wp14">
   <w:endnote w:type="separator" w:id="-1">
     <w:p>
       <w:r>
@@ -24749,7 +25418,7 @@
 </file>
 
 <file path=word/footer1.xml><?xml version="1.0" encoding="utf-8"?>
-<w:ftr xmlns:wpc="http://schemas.microsoft.com/office/word/2010/wordprocessingCanvas" xmlns:cx="http://schemas.microsoft.com/office/drawing/2014/chartex" xmlns:cx1="http://schemas.microsoft.com/office/drawing/2015/9/8/chartex" xmlns:cx2="http://schemas.microsoft.com/office/drawing/2015/10/21/chartex" xmlns:cx3="http://schemas.microsoft.com/office/drawing/2016/5/9/chartex" xmlns:cx4="http://schemas.microsoft.com/office/drawing/2016/5/10/chartex" xmlns:cx5="http://schemas.microsoft.com/office/drawing/2016/5/11/chartex" xmlns:cx6="http://schemas.microsoft.com/office/drawing/2016/5/12/chartex" xmlns:cx7="http://schemas.microsoft.com/office/drawing/2016/5/13/chartex" xmlns:cx8="http://schemas.microsoft.com/office/drawing/2016/5/14/chartex" xmlns:mc="http://schemas.openxmlformats.org/markup-compatibility/2006" xmlns:aink="http://schemas.microsoft.com/office/drawing/2016/ink" xmlns:am3d="http://schemas.microsoft.com/office/drawing/2017/model3d" xmlns:o="urn:schemas-microsoft-com:office:office" xmlns:r="http://schemas.openxmlformats.org/officeDocument/2006/relationships" xmlns:m="http://schemas.openxmlformats.org/officeDocument/2006/math" xmlns:v="urn:schemas-microsoft-com:vml" xmlns:wp14="http://schemas.microsoft.com/office/word/2010/wordprocessingDrawing" xmlns:wp="http://schemas.openxmlformats.org/drawingml/2006/wordprocessingDrawing" xmlns:w10="urn:schemas-microsoft-com:office:word" xmlns:w="http://schemas.openxmlformats.org/wordprocessingml/2006/main" xmlns:w14="http://schemas.microsoft.com/office/word/2010/wordml" xmlns:w15="http://schemas.microsoft.com/office/word/2012/wordml" xmlns:w16cex="http://schemas.microsoft.com/office/word/2018/wordml/cex" xmlns:w16cid="http://schemas.microsoft.com/office/word/2016/wordml/cid" xmlns:w16="http://schemas.microsoft.com/office/word/2018/wordml" xmlns:w16sdtdh="http://schemas.microsoft.com/office/word/2020/wordml/sdtdatahash" xmlns:w16se="http://schemas.microsoft.com/office/word/2015/wordml/symex" xmlns:wpg="http://schemas.microsoft.com/office/word/2010/wordprocessingGroup" xmlns:wpi="http://schemas.microsoft.com/office/word/2010/wordprocessingInk" xmlns:wne="http://schemas.microsoft.com/office/word/2006/wordml" xmlns:wps="http://schemas.microsoft.com/office/word/2010/wordprocessingShape" mc:Ignorable="w14 w15 w16se w16cid w16 w16cex w16sdtdh wp14">
+<w:ftr xmlns:wpc="http://schemas.microsoft.com/office/word/2010/wordprocessingCanvas" xmlns:cx="http://schemas.microsoft.com/office/drawing/2014/chartex" xmlns:cx1="http://schemas.microsoft.com/office/drawing/2015/9/8/chartex" xmlns:cx2="http://schemas.microsoft.com/office/drawing/2015/10/21/chartex" xmlns:cx3="http://schemas.microsoft.com/office/drawing/2016/5/9/chartex" xmlns:cx4="http://schemas.microsoft.com/office/drawing/2016/5/10/chartex" xmlns:cx5="http://schemas.microsoft.com/office/drawing/2016/5/11/chartex" xmlns:cx6="http://schemas.microsoft.com/office/drawing/2016/5/12/chartex" xmlns:cx7="http://schemas.microsoft.com/office/drawing/2016/5/13/chartex" xmlns:cx8="http://schemas.microsoft.com/office/drawing/2016/5/14/chartex" xmlns:mc="http://schemas.openxmlformats.org/markup-compatibility/2006" xmlns:aink="http://schemas.microsoft.com/office/drawing/2016/ink" xmlns:am3d="http://schemas.microsoft.com/office/drawing/2017/model3d" xmlns:o="urn:schemas-microsoft-com:office:office" xmlns:oel="http://schemas.microsoft.com/office/2019/extlst" xmlns:r="http://schemas.openxmlformats.org/officeDocument/2006/relationships" xmlns:m="http://schemas.openxmlformats.org/officeDocument/2006/math" xmlns:v="urn:schemas-microsoft-com:vml" xmlns:wp14="http://schemas.microsoft.com/office/word/2010/wordprocessingDrawing" xmlns:wp="http://schemas.openxmlformats.org/drawingml/2006/wordprocessingDrawing" xmlns:w10="urn:schemas-microsoft-com:office:word" xmlns:w="http://schemas.openxmlformats.org/wordprocessingml/2006/main" xmlns:w14="http://schemas.microsoft.com/office/word/2010/wordml" xmlns:w15="http://schemas.microsoft.com/office/word/2012/wordml" xmlns:w16cex="http://schemas.microsoft.com/office/word/2018/wordml/cex" xmlns:w16cid="http://schemas.microsoft.com/office/word/2016/wordml/cid" xmlns:w16="http://schemas.microsoft.com/office/word/2018/wordml" xmlns:w16sdtdh="http://schemas.microsoft.com/office/word/2020/wordml/sdtdatahash" xmlns:w16se="http://schemas.microsoft.com/office/word/2015/wordml/symex" xmlns:wpg="http://schemas.microsoft.com/office/word/2010/wordprocessingGroup" xmlns:wpi="http://schemas.microsoft.com/office/word/2010/wordprocessingInk" xmlns:wne="http://schemas.microsoft.com/office/word/2006/wordml" xmlns:wps="http://schemas.microsoft.com/office/word/2010/wordprocessingShape" mc:Ignorable="w14 w15 w16se w16cid w16 w16cex w16sdtdh wp14">
   <w:p>
     <w:pPr>
       <w:pStyle w:val="Footer"/>
@@ -24800,7 +25469,7 @@
 </file>
 
 <file path=word/footer2.xml><?xml version="1.0" encoding="utf-8"?>
-<w:ftr xmlns:wpc="http://schemas.microsoft.com/office/word/2010/wordprocessingCanvas" xmlns:cx="http://schemas.microsoft.com/office/drawing/2014/chartex" xmlns:cx1="http://schemas.microsoft.com/office/drawing/2015/9/8/chartex" xmlns:cx2="http://schemas.microsoft.com/office/drawing/2015/10/21/chartex" xmlns:cx3="http://schemas.microsoft.com/office/drawing/2016/5/9/chartex" xmlns:cx4="http://schemas.microsoft.com/office/drawing/2016/5/10/chartex" xmlns:cx5="http://schemas.microsoft.com/office/drawing/2016/5/11/chartex" xmlns:cx6="http://schemas.microsoft.com/office/drawing/2016/5/12/chartex" xmlns:cx7="http://schemas.microsoft.com/office/drawing/2016/5/13/chartex" xmlns:cx8="http://schemas.microsoft.com/office/drawing/2016/5/14/chartex" xmlns:mc="http://schemas.openxmlformats.org/markup-compatibility/2006" xmlns:aink="http://schemas.microsoft.com/office/drawing/2016/ink" xmlns:am3d="http://schemas.microsoft.com/office/drawing/2017/model3d" xmlns:o="urn:schemas-microsoft-com:office:office" xmlns:r="http://schemas.openxmlformats.org/officeDocument/2006/relationships" xmlns:m="http://schemas.openxmlformats.org/officeDocument/2006/math" xmlns:v="urn:schemas-microsoft-com:vml" xmlns:wp14="http://schemas.microsoft.com/office/word/2010/wordprocessingDrawing" xmlns:wp="http://schemas.openxmlformats.org/drawingml/2006/wordprocessingDrawing" xmlns:w10="urn:schemas-microsoft-com:office:word" xmlns:w="http://schemas.openxmlformats.org/wordprocessingml/2006/main" xmlns:w14="http://schemas.microsoft.com/office/word/2010/wordml" xmlns:w15="http://schemas.microsoft.com/office/word/2012/wordml" xmlns:w16cex="http://schemas.microsoft.com/office/word/2018/wordml/cex" xmlns:w16cid="http://schemas.microsoft.com/office/word/2016/wordml/cid" xmlns:w16="http://schemas.microsoft.com/office/word/2018/wordml" xmlns:w16sdtdh="http://schemas.microsoft.com/office/word/2020/wordml/sdtdatahash" xmlns:w16se="http://schemas.microsoft.com/office/word/2015/wordml/symex" xmlns:wpg="http://schemas.microsoft.com/office/word/2010/wordprocessingGroup" xmlns:wpi="http://schemas.microsoft.com/office/word/2010/wordprocessingInk" xmlns:wne="http://schemas.microsoft.com/office/word/2006/wordml" xmlns:wps="http://schemas.microsoft.com/office/word/2010/wordprocessingShape" mc:Ignorable="w14 w15 w16se w16cid w16 w16cex w16sdtdh wp14">
+<w:ftr xmlns:wpc="http://schemas.microsoft.com/office/word/2010/wordprocessingCanvas" xmlns:cx="http://schemas.microsoft.com/office/drawing/2014/chartex" xmlns:cx1="http://schemas.microsoft.com/office/drawing/2015/9/8/chartex" xmlns:cx2="http://schemas.microsoft.com/office/drawing/2015/10/21/chartex" xmlns:cx3="http://schemas.microsoft.com/office/drawing/2016/5/9/chartex" xmlns:cx4="http://schemas.microsoft.com/office/drawing/2016/5/10/chartex" xmlns:cx5="http://schemas.microsoft.com/office/drawing/2016/5/11/chartex" xmlns:cx6="http://schemas.microsoft.com/office/drawing/2016/5/12/chartex" xmlns:cx7="http://schemas.microsoft.com/office/drawing/2016/5/13/chartex" xmlns:cx8="http://schemas.microsoft.com/office/drawing/2016/5/14/chartex" xmlns:mc="http://schemas.openxmlformats.org/markup-compatibility/2006" xmlns:aink="http://schemas.microsoft.com/office/drawing/2016/ink" xmlns:am3d="http://schemas.microsoft.com/office/drawing/2017/model3d" xmlns:o="urn:schemas-microsoft-com:office:office" xmlns:oel="http://schemas.microsoft.com/office/2019/extlst" xmlns:r="http://schemas.openxmlformats.org/officeDocument/2006/relationships" xmlns:m="http://schemas.openxmlformats.org/officeDocument/2006/math" xmlns:v="urn:schemas-microsoft-com:vml" xmlns:wp14="http://schemas.microsoft.com/office/word/2010/wordprocessingDrawing" xmlns:wp="http://schemas.openxmlformats.org/drawingml/2006/wordprocessingDrawing" xmlns:w10="urn:schemas-microsoft-com:office:word" xmlns:w="http://schemas.openxmlformats.org/wordprocessingml/2006/main" xmlns:w14="http://schemas.microsoft.com/office/word/2010/wordml" xmlns:w15="http://schemas.microsoft.com/office/word/2012/wordml" xmlns:w16cex="http://schemas.microsoft.com/office/word/2018/wordml/cex" xmlns:w16cid="http://schemas.microsoft.com/office/word/2016/wordml/cid" xmlns:w16="http://schemas.microsoft.com/office/word/2018/wordml" xmlns:w16sdtdh="http://schemas.microsoft.com/office/word/2020/wordml/sdtdatahash" xmlns:w16se="http://schemas.microsoft.com/office/word/2015/wordml/symex" xmlns:wpg="http://schemas.microsoft.com/office/word/2010/wordprocessingGroup" xmlns:wpi="http://schemas.microsoft.com/office/word/2010/wordprocessingInk" xmlns:wne="http://schemas.microsoft.com/office/word/2006/wordml" xmlns:wps="http://schemas.microsoft.com/office/word/2010/wordprocessingShape" mc:Ignorable="w14 w15 w16se w16cid w16 w16cex w16sdtdh wp14">
   <w:p>
     <w:pPr>
       <w:pStyle w:val="Footer"/>
@@ -24887,7 +25556,7 @@
         </mc:Choice>
         <mc:Fallback>
           <w:pict>
-            <v:line w14:anchorId="35CA9034" id="Line 4" o:spid="_x0000_s1026" style="position:absolute;z-index:251658240;visibility:visible;mso-wrap-style:square;mso-width-percent:0;mso-height-percent:0;mso-wrap-distance-left:9pt;mso-wrap-distance-top:0;mso-wrap-distance-right:9pt;mso-wrap-distance-bottom:0;mso-position-horizontal:absolute;mso-position-horizontal-relative:text;mso-position-vertical:absolute;mso-position-vertical-relative:text;mso-width-percent:0;mso-height-percent:0;mso-width-relative:page;mso-height-relative:page" from="0,4.8pt" to="10in,4.8pt" o:gfxdata="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" o:allowincell="f"/>
+            <v:line w14:anchorId="3E6455AA" id="Line 4" o:spid="_x0000_s1026" style="position:absolute;z-index:251658240;visibility:visible;mso-wrap-style:square;mso-width-percent:0;mso-height-percent:0;mso-wrap-distance-left:9pt;mso-wrap-distance-top:0;mso-wrap-distance-right:9pt;mso-wrap-distance-bottom:0;mso-position-horizontal:absolute;mso-position-horizontal-relative:text;mso-position-vertical:absolute;mso-position-vertical-relative:text;mso-width-percent:0;mso-height-percent:0;mso-width-relative:page;mso-height-relative:page" from="0,4.8pt" to="10in,4.8pt" o:gfxdata="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" o:allowincell="f"/>
           </w:pict>
         </mc:Fallback>
       </mc:AlternateContent>
@@ -25015,7 +25684,7 @@
 </file>
 
 <file path=word/footer3.xml><?xml version="1.0" encoding="utf-8"?>
-<w:ftr xmlns:wpc="http://schemas.microsoft.com/office/word/2010/wordprocessingCanvas" xmlns:cx="http://schemas.microsoft.com/office/drawing/2014/chartex" xmlns:cx1="http://schemas.microsoft.com/office/drawing/2015/9/8/chartex" xmlns:cx2="http://schemas.microsoft.com/office/drawing/2015/10/21/chartex" xmlns:cx3="http://schemas.microsoft.com/office/drawing/2016/5/9/chartex" xmlns:cx4="http://schemas.microsoft.com/office/drawing/2016/5/10/chartex" xmlns:cx5="http://schemas.microsoft.com/office/drawing/2016/5/11/chartex" xmlns:cx6="http://schemas.microsoft.com/office/drawing/2016/5/12/chartex" xmlns:cx7="http://schemas.microsoft.com/office/drawing/2016/5/13/chartex" xmlns:cx8="http://schemas.microsoft.com/office/drawing/2016/5/14/chartex" xmlns:mc="http://schemas.openxmlformats.org/markup-compatibility/2006" xmlns:aink="http://schemas.microsoft.com/office/drawing/2016/ink" xmlns:am3d="http://schemas.microsoft.com/office/drawing/2017/model3d" xmlns:o="urn:schemas-microsoft-com:office:office" xmlns:r="http://schemas.openxmlformats.org/officeDocument/2006/relationships" xmlns:m="http://schemas.openxmlformats.org/officeDocument/2006/math" xmlns:v="urn:schemas-microsoft-com:vml" xmlns:wp14="http://schemas.microsoft.com/office/word/2010/wordprocessingDrawing" xmlns:wp="http://schemas.openxmlformats.org/drawingml/2006/wordprocessingDrawing" xmlns:w10="urn:schemas-microsoft-com:office:word" xmlns:w="http://schemas.openxmlformats.org/wordprocessingml/2006/main" xmlns:w14="http://schemas.microsoft.com/office/word/2010/wordml" xmlns:w15="http://schemas.microsoft.com/office/word/2012/wordml" xmlns:w16cex="http://schemas.microsoft.com/office/word/2018/wordml/cex" xmlns:w16cid="http://schemas.microsoft.com/office/word/2016/wordml/cid" xmlns:w16="http://schemas.microsoft.com/office/word/2018/wordml" xmlns:w16sdtdh="http://schemas.microsoft.com/office/word/2020/wordml/sdtdatahash" xmlns:w16se="http://schemas.microsoft.com/office/word/2015/wordml/symex" xmlns:wpg="http://schemas.microsoft.com/office/word/2010/wordprocessingGroup" xmlns:wpi="http://schemas.microsoft.com/office/word/2010/wordprocessingInk" xmlns:wne="http://schemas.microsoft.com/office/word/2006/wordml" xmlns:wps="http://schemas.microsoft.com/office/word/2010/wordprocessingShape" mc:Ignorable="w14 w15 w16se w16cid w16 w16cex w16sdtdh wp14">
+<w:ftr xmlns:wpc="http://schemas.microsoft.com/office/word/2010/wordprocessingCanvas" xmlns:cx="http://schemas.microsoft.com/office/drawing/2014/chartex" xmlns:cx1="http://schemas.microsoft.com/office/drawing/2015/9/8/chartex" xmlns:cx2="http://schemas.microsoft.com/office/drawing/2015/10/21/chartex" xmlns:cx3="http://schemas.microsoft.com/office/drawing/2016/5/9/chartex" xmlns:cx4="http://schemas.microsoft.com/office/drawing/2016/5/10/chartex" xmlns:cx5="http://schemas.microsoft.com/office/drawing/2016/5/11/chartex" xmlns:cx6="http://schemas.microsoft.com/office/drawing/2016/5/12/chartex" xmlns:cx7="http://schemas.microsoft.com/office/drawing/2016/5/13/chartex" xmlns:cx8="http://schemas.microsoft.com/office/drawing/2016/5/14/chartex" xmlns:mc="http://schemas.openxmlformats.org/markup-compatibility/2006" xmlns:aink="http://schemas.microsoft.com/office/drawing/2016/ink" xmlns:am3d="http://schemas.microsoft.com/office/drawing/2017/model3d" xmlns:o="urn:schemas-microsoft-com:office:office" xmlns:oel="http://schemas.microsoft.com/office/2019/extlst" xmlns:r="http://schemas.openxmlformats.org/officeDocument/2006/relationships" xmlns:m="http://schemas.openxmlformats.org/officeDocument/2006/math" xmlns:v="urn:schemas-microsoft-com:vml" xmlns:wp14="http://schemas.microsoft.com/office/word/2010/wordprocessingDrawing" xmlns:wp="http://schemas.openxmlformats.org/drawingml/2006/wordprocessingDrawing" xmlns:w10="urn:schemas-microsoft-com:office:word" xmlns:w="http://schemas.openxmlformats.org/wordprocessingml/2006/main" xmlns:w14="http://schemas.microsoft.com/office/word/2010/wordml" xmlns:w15="http://schemas.microsoft.com/office/word/2012/wordml" xmlns:w16cex="http://schemas.microsoft.com/office/word/2018/wordml/cex" xmlns:w16cid="http://schemas.microsoft.com/office/word/2016/wordml/cid" xmlns:w16="http://schemas.microsoft.com/office/word/2018/wordml" xmlns:w16sdtdh="http://schemas.microsoft.com/office/word/2020/wordml/sdtdatahash" xmlns:w16se="http://schemas.microsoft.com/office/word/2015/wordml/symex" xmlns:wpg="http://schemas.microsoft.com/office/word/2010/wordprocessingGroup" xmlns:wpi="http://schemas.microsoft.com/office/word/2010/wordprocessingInk" xmlns:wne="http://schemas.microsoft.com/office/word/2006/wordml" xmlns:wps="http://schemas.microsoft.com/office/word/2010/wordprocessingShape" mc:Ignorable="w14 w15 w16se w16cid w16 w16cex w16sdtdh wp14">
   <w:p>
     <w:pPr>
       <w:pStyle w:val="Footer"/>
@@ -25025,7 +25694,7 @@
 </file>
 
 <file path=word/footnotes.xml><?xml version="1.0" encoding="utf-8"?>
-<w:footnotes xmlns:wpc="http://schemas.microsoft.com/office/word/2010/wordprocessingCanvas" xmlns:cx="http://schemas.microsoft.com/office/drawing/2014/chartex" xmlns:cx1="http://schemas.microsoft.com/office/drawing/2015/9/8/chartex" xmlns:cx2="http://schemas.microsoft.com/office/drawing/2015/10/21/chartex" xmlns:cx3="http://schemas.microsoft.com/office/drawing/2016/5/9/chartex" xmlns:cx4="http://schemas.microsoft.com/office/drawing/2016/5/10/chartex" xmlns:cx5="http://schemas.microsoft.com/office/drawing/2016/5/11/chartex" xmlns:cx6="http://schemas.microsoft.com/office/drawing/2016/5/12/chartex" xmlns:cx7="http://schemas.microsoft.com/office/drawing/2016/5/13/chartex" xmlns:cx8="http://schemas.microsoft.com/office/drawing/2016/5/14/chartex" xmlns:mc="http://schemas.openxmlformats.org/markup-compatibility/2006" xmlns:aink="http://schemas.microsoft.com/office/drawing/2016/ink" xmlns:am3d="http://schemas.microsoft.com/office/drawing/2017/model3d" xmlns:o="urn:schemas-microsoft-com:office:office" xmlns:r="http://schemas.openxmlformats.org/officeDocument/2006/relationships" xmlns:m="http://schemas.openxmlformats.org/officeDocument/2006/math" xmlns:v="urn:schemas-microsoft-com:vml" xmlns:wp14="http://schemas.microsoft.com/office/word/2010/wordprocessingDrawing" xmlns:wp="http://schemas.openxmlformats.org/drawingml/2006/wordprocessingDrawing" xmlns:w10="urn:schemas-microsoft-com:office:word" xmlns:w="http://schemas.openxmlformats.org/wordprocessingml/2006/main" xmlns:w14="http://schemas.microsoft.com/office/word/2010/wordml" xmlns:w15="http://schemas.microsoft.com/office/word/2012/wordml" xmlns:w16cex="http://schemas.microsoft.com/office/word/2018/wordml/cex" xmlns:w16cid="http://schemas.microsoft.com/office/word/2016/wordml/cid" xmlns:w16="http://schemas.microsoft.com/office/word/2018/wordml" xmlns:w16sdtdh="http://schemas.microsoft.com/office/word/2020/wordml/sdtdatahash" xmlns:w16se="http://schemas.microsoft.com/office/word/2015/wordml/symex" xmlns:wpg="http://schemas.microsoft.com/office/word/2010/wordprocessingGroup" xmlns:wpi="http://schemas.microsoft.com/office/word/2010/wordprocessingInk" xmlns:wne="http://schemas.microsoft.com/office/word/2006/wordml" xmlns:wps="http://schemas.microsoft.com/office/word/2010/wordprocessingShape" mc:Ignorable="w14 w15 w16se w16cid w16 w16cex w16sdtdh wp14">
+<w:footnotes xmlns:wpc="http://schemas.microsoft.com/office/word/2010/wordprocessingCanvas" xmlns:cx="http://schemas.microsoft.com/office/drawing/2014/chartex" xmlns:cx1="http://schemas.microsoft.com/office/drawing/2015/9/8/chartex" xmlns:cx2="http://schemas.microsoft.com/office/drawing/2015/10/21/chartex" xmlns:cx3="http://schemas.microsoft.com/office/drawing/2016/5/9/chartex" xmlns:cx4="http://schemas.microsoft.com/office/drawing/2016/5/10/chartex" xmlns:cx5="http://schemas.microsoft.com/office/drawing/2016/5/11/chartex" xmlns:cx6="http://schemas.microsoft.com/office/drawing/2016/5/12/chartex" xmlns:cx7="http://schemas.microsoft.com/office/drawing/2016/5/13/chartex" xmlns:cx8="http://schemas.microsoft.com/office/drawing/2016/5/14/chartex" xmlns:mc="http://schemas.openxmlformats.org/markup-compatibility/2006" xmlns:aink="http://schemas.microsoft.com/office/drawing/2016/ink" xmlns:am3d="http://schemas.microsoft.com/office/drawing/2017/model3d" xmlns:o="urn:schemas-microsoft-com:office:office" xmlns:oel="http://schemas.microsoft.com/office/2019/extlst" xmlns:r="http://schemas.openxmlformats.org/officeDocument/2006/relationships" xmlns:m="http://schemas.openxmlformats.org/officeDocument/2006/math" xmlns:v="urn:schemas-microsoft-com:vml" xmlns:wp14="http://schemas.microsoft.com/office/word/2010/wordprocessingDrawing" xmlns:wp="http://schemas.openxmlformats.org/drawingml/2006/wordprocessingDrawing" xmlns:w10="urn:schemas-microsoft-com:office:word" xmlns:w="http://schemas.openxmlformats.org/wordprocessingml/2006/main" xmlns:w14="http://schemas.microsoft.com/office/word/2010/wordml" xmlns:w15="http://schemas.microsoft.com/office/word/2012/wordml" xmlns:w16cex="http://schemas.microsoft.com/office/word/2018/wordml/cex" xmlns:w16cid="http://schemas.microsoft.com/office/word/2016/wordml/cid" xmlns:w16="http://schemas.microsoft.com/office/word/2018/wordml" xmlns:w16sdtdh="http://schemas.microsoft.com/office/word/2020/wordml/sdtdatahash" xmlns:w16se="http://schemas.microsoft.com/office/word/2015/wordml/symex" xmlns:wpg="http://schemas.microsoft.com/office/word/2010/wordprocessingGroup" xmlns:wpi="http://schemas.microsoft.com/office/word/2010/wordprocessingInk" xmlns:wne="http://schemas.microsoft.com/office/word/2006/wordml" xmlns:wps="http://schemas.microsoft.com/office/word/2010/wordprocessingShape" mc:Ignorable="w14 w15 w16se w16cid w16 w16cex w16sdtdh wp14">
   <w:footnote w:type="separator" w:id="-1">
     <w:p>
       <w:r>
@@ -25044,7 +25713,7 @@
 </file>
 
 <file path=word/header1.xml><?xml version="1.0" encoding="utf-8"?>
-<w:hdr xmlns:wpc="http://schemas.microsoft.com/office/word/2010/wordprocessingCanvas" xmlns:cx="http://schemas.microsoft.com/office/drawing/2014/chartex" xmlns:cx1="http://schemas.microsoft.com/office/drawing/2015/9/8/chartex" xmlns:cx2="http://schemas.microsoft.com/office/drawing/2015/10/21/chartex" xmlns:cx3="http://schemas.microsoft.com/office/drawing/2016/5/9/chartex" xmlns:cx4="http://schemas.microsoft.com/office/drawing/2016/5/10/chartex" xmlns:cx5="http://schemas.microsoft.com/office/drawing/2016/5/11/chartex" xmlns:cx6="http://schemas.microsoft.com/office/drawing/2016/5/12/chartex" xmlns:cx7="http://schemas.microsoft.com/office/drawing/2016/5/13/chartex" xmlns:cx8="http://schemas.microsoft.com/office/drawing/2016/5/14/chartex" xmlns:mc="http://schemas.openxmlformats.org/markup-compatibility/2006" xmlns:aink="http://schemas.microsoft.com/office/drawing/2016/ink" xmlns:am3d="http://schemas.microsoft.com/office/drawing/2017/model3d" xmlns:o="urn:schemas-microsoft-com:office:office" xmlns:r="http://schemas.openxmlformats.org/officeDocument/2006/relationships" xmlns:m="http://schemas.openxmlformats.org/officeDocument/2006/math" xmlns:v="urn:schemas-microsoft-com:vml" xmlns:wp14="http://schemas.microsoft.com/office/word/2010/wordprocessingDrawing" xmlns:wp="http://schemas.openxmlformats.org/drawingml/2006/wordprocessingDrawing" xmlns:w10="urn:schemas-microsoft-com:office:word" xmlns:w="http://schemas.openxmlformats.org/wordprocessingml/2006/main" xmlns:w14="http://schemas.microsoft.com/office/word/2010/wordml" xmlns:w15="http://schemas.microsoft.com/office/word/2012/wordml" xmlns:w16cex="http://schemas.microsoft.com/office/word/2018/wordml/cex" xmlns:w16cid="http://schemas.microsoft.com/office/word/2016/wordml/cid" xmlns:w16="http://schemas.microsoft.com/office/word/2018/wordml" xmlns:w16sdtdh="http://schemas.microsoft.com/office/word/2020/wordml/sdtdatahash" xmlns:w16se="http://schemas.microsoft.com/office/word/2015/wordml/symex" xmlns:wpg="http://schemas.microsoft.com/office/word/2010/wordprocessingGroup" xmlns:wpi="http://schemas.microsoft.com/office/word/2010/wordprocessingInk" xmlns:wne="http://schemas.microsoft.com/office/word/2006/wordml" xmlns:wps="http://schemas.microsoft.com/office/word/2010/wordprocessingShape" mc:Ignorable="w14 w15 w16se w16cid w16 w16cex w16sdtdh wp14">
+<w:hdr xmlns:wpc="http://schemas.microsoft.com/office/word/2010/wordprocessingCanvas" xmlns:cx="http://schemas.microsoft.com/office/drawing/2014/chartex" xmlns:cx1="http://schemas.microsoft.com/office/drawing/2015/9/8/chartex" xmlns:cx2="http://schemas.microsoft.com/office/drawing/2015/10/21/chartex" xmlns:cx3="http://schemas.microsoft.com/office/drawing/2016/5/9/chartex" xmlns:cx4="http://schemas.microsoft.com/office/drawing/2016/5/10/chartex" xmlns:cx5="http://schemas.microsoft.com/office/drawing/2016/5/11/chartex" xmlns:cx6="http://schemas.microsoft.com/office/drawing/2016/5/12/chartex" xmlns:cx7="http://schemas.microsoft.com/office/drawing/2016/5/13/chartex" xmlns:cx8="http://schemas.microsoft.com/office/drawing/2016/5/14/chartex" xmlns:mc="http://schemas.openxmlformats.org/markup-compatibility/2006" xmlns:aink="http://schemas.microsoft.com/office/drawing/2016/ink" xmlns:am3d="http://schemas.microsoft.com/office/drawing/2017/model3d" xmlns:o="urn:schemas-microsoft-com:office:office" xmlns:oel="http://schemas.microsoft.com/office/2019/extlst" xmlns:r="http://schemas.openxmlformats.org/officeDocument/2006/relationships" xmlns:m="http://schemas.openxmlformats.org/officeDocument/2006/math" xmlns:v="urn:schemas-microsoft-com:vml" xmlns:wp14="http://schemas.microsoft.com/office/word/2010/wordprocessingDrawing" xmlns:wp="http://schemas.openxmlformats.org/drawingml/2006/wordprocessingDrawing" xmlns:w10="urn:schemas-microsoft-com:office:word" xmlns:w="http://schemas.openxmlformats.org/wordprocessingml/2006/main" xmlns:w14="http://schemas.microsoft.com/office/word/2010/wordml" xmlns:w15="http://schemas.microsoft.com/office/word/2012/wordml" xmlns:w16cex="http://schemas.microsoft.com/office/word/2018/wordml/cex" xmlns:w16cid="http://schemas.microsoft.com/office/word/2016/wordml/cid" xmlns:w16="http://schemas.microsoft.com/office/word/2018/wordml" xmlns:w16sdtdh="http://schemas.microsoft.com/office/word/2020/wordml/sdtdatahash" xmlns:w16se="http://schemas.microsoft.com/office/word/2015/wordml/symex" xmlns:wpg="http://schemas.microsoft.com/office/word/2010/wordprocessingGroup" xmlns:wpi="http://schemas.microsoft.com/office/word/2010/wordprocessingInk" xmlns:wne="http://schemas.microsoft.com/office/word/2006/wordml" xmlns:wps="http://schemas.microsoft.com/office/word/2010/wordprocessingShape" mc:Ignorable="w14 w15 w16se w16cid w16 w16cex w16sdtdh wp14">
   <w:p>
     <w:pPr>
       <w:pStyle w:val="Header"/>
@@ -25054,7 +25723,7 @@
 </file>
 
 <file path=word/header2.xml><?xml version="1.0" encoding="utf-8"?>
-<w:hdr xmlns:wpc="http://schemas.microsoft.com/office/word/2010/wordprocessingCanvas" xmlns:cx="http://schemas.microsoft.com/office/drawing/2014/chartex" xmlns:cx1="http://schemas.microsoft.com/office/drawing/2015/9/8/chartex" xmlns:cx2="http://schemas.microsoft.com/office/drawing/2015/10/21/chartex" xmlns:cx3="http://schemas.microsoft.com/office/drawing/2016/5/9/chartex" xmlns:cx4="http://schemas.microsoft.com/office/drawing/2016/5/10/chartex" xmlns:cx5="http://schemas.microsoft.com/office/drawing/2016/5/11/chartex" xmlns:cx6="http://schemas.microsoft.com/office/drawing/2016/5/12/chartex" xmlns:cx7="http://schemas.microsoft.com/office/drawing/2016/5/13/chartex" xmlns:cx8="http://schemas.microsoft.com/office/drawing/2016/5/14/chartex" xmlns:mc="http://schemas.openxmlformats.org/markup-compatibility/2006" xmlns:aink="http://schemas.microsoft.com/office/drawing/2016/ink" xmlns:am3d="http://schemas.microsoft.com/office/drawing/2017/model3d" xmlns:o="urn:schemas-microsoft-com:office:office" xmlns:r="http://schemas.openxmlformats.org/officeDocument/2006/relationships" xmlns:m="http://schemas.openxmlformats.org/officeDocument/2006/math" xmlns:v="urn:schemas-microsoft-com:vml" xmlns:wp14="http://schemas.microsoft.com/office/word/2010/wordprocessingDrawing" xmlns:wp="http://schemas.openxmlformats.org/drawingml/2006/wordprocessingDrawing" xmlns:w10="urn:schemas-microsoft-com:office:word" xmlns:w="http://schemas.openxmlformats.org/wordprocessingml/2006/main" xmlns:w14="http://schemas.microsoft.com/office/word/2010/wordml" xmlns:w15="http://schemas.microsoft.com/office/word/2012/wordml" xmlns:w16cex="http://schemas.microsoft.com/office/word/2018/wordml/cex" xmlns:w16cid="http://schemas.microsoft.com/office/word/2016/wordml/cid" xmlns:w16="http://schemas.microsoft.com/office/word/2018/wordml" xmlns:w16sdtdh="http://schemas.microsoft.com/office/word/2020/wordml/sdtdatahash" xmlns:w16se="http://schemas.microsoft.com/office/word/2015/wordml/symex" xmlns:wpg="http://schemas.microsoft.com/office/word/2010/wordprocessingGroup" xmlns:wpi="http://schemas.microsoft.com/office/word/2010/wordprocessingInk" xmlns:wne="http://schemas.microsoft.com/office/word/2006/wordml" xmlns:wps="http://schemas.microsoft.com/office/word/2010/wordprocessingShape" mc:Ignorable="w14 w15 w16se w16cid w16 w16cex w16sdtdh wp14">
+<w:hdr xmlns:wpc="http://schemas.microsoft.com/office/word/2010/wordprocessingCanvas" xmlns:cx="http://schemas.microsoft.com/office/drawing/2014/chartex" xmlns:cx1="http://schemas.microsoft.com/office/drawing/2015/9/8/chartex" xmlns:cx2="http://schemas.microsoft.com/office/drawing/2015/10/21/chartex" xmlns:cx3="http://schemas.microsoft.com/office/drawing/2016/5/9/chartex" xmlns:cx4="http://schemas.microsoft.com/office/drawing/2016/5/10/chartex" xmlns:cx5="http://schemas.microsoft.com/office/drawing/2016/5/11/chartex" xmlns:cx6="http://schemas.microsoft.com/office/drawing/2016/5/12/chartex" xmlns:cx7="http://schemas.microsoft.com/office/drawing/2016/5/13/chartex" xmlns:cx8="http://schemas.microsoft.com/office/drawing/2016/5/14/chartex" xmlns:mc="http://schemas.openxmlformats.org/markup-compatibility/2006" xmlns:aink="http://schemas.microsoft.com/office/drawing/2016/ink" xmlns:am3d="http://schemas.microsoft.com/office/drawing/2017/model3d" xmlns:o="urn:schemas-microsoft-com:office:office" xmlns:oel="http://schemas.microsoft.com/office/2019/extlst" xmlns:r="http://schemas.openxmlformats.org/officeDocument/2006/relationships" xmlns:m="http://schemas.openxmlformats.org/officeDocument/2006/math" xmlns:v="urn:schemas-microsoft-com:vml" xmlns:wp14="http://schemas.microsoft.com/office/word/2010/wordprocessingDrawing" xmlns:wp="http://schemas.openxmlformats.org/drawingml/2006/wordprocessingDrawing" xmlns:w10="urn:schemas-microsoft-com:office:word" xmlns:w="http://schemas.openxmlformats.org/wordprocessingml/2006/main" xmlns:w14="http://schemas.microsoft.com/office/word/2010/wordml" xmlns:w15="http://schemas.microsoft.com/office/word/2012/wordml" xmlns:w16cex="http://schemas.microsoft.com/office/word/2018/wordml/cex" xmlns:w16cid="http://schemas.microsoft.com/office/word/2016/wordml/cid" xmlns:w16="http://schemas.microsoft.com/office/word/2018/wordml" xmlns:w16sdtdh="http://schemas.microsoft.com/office/word/2020/wordml/sdtdatahash" xmlns:w16se="http://schemas.microsoft.com/office/word/2015/wordml/symex" xmlns:wpg="http://schemas.microsoft.com/office/word/2010/wordprocessingGroup" xmlns:wpi="http://schemas.microsoft.com/office/word/2010/wordprocessingInk" xmlns:wne="http://schemas.microsoft.com/office/word/2006/wordml" xmlns:wps="http://schemas.microsoft.com/office/word/2010/wordprocessingShape" mc:Ignorable="w14 w15 w16se w16cid w16 w16cex w16sdtdh wp14">
   <w:p>
     <w:pPr>
       <w:pStyle w:val="Header"/>
@@ -25134,7 +25803,7 @@
         </mc:Choice>
         <mc:Fallback>
           <w:pict>
-            <v:line w14:anchorId="2608976D" id="Line 1" o:spid="_x0000_s1026" style="position:absolute;z-index:251647488;visibility:visible;mso-wrap-style:square;mso-width-percent:0;mso-height-percent:0;mso-wrap-distance-left:9pt;mso-wrap-distance-top:0;mso-wrap-distance-right:9pt;mso-wrap-distance-bottom:0;mso-position-horizontal:absolute;mso-position-horizontal-relative:text;mso-position-vertical:absolute;mso-position-vertical-relative:text;mso-width-percent:0;mso-height-percent:0;mso-width-relative:page;mso-height-relative:page" from="0,14.4pt" to="10in,14.4pt" o:gfxdata="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" o:allowincell="f"/>
+            <v:line w14:anchorId="06DAF2C8" id="Line 1" o:spid="_x0000_s1026" style="position:absolute;z-index:251647488;visibility:visible;mso-wrap-style:square;mso-width-percent:0;mso-height-percent:0;mso-wrap-distance-left:9pt;mso-wrap-distance-top:0;mso-wrap-distance-right:9pt;mso-wrap-distance-bottom:0;mso-position-horizontal:absolute;mso-position-horizontal-relative:text;mso-position-vertical:absolute;mso-position-vertical-relative:text;mso-width-percent:0;mso-height-percent:0;mso-width-relative:page;mso-height-relative:page" from="0,14.4pt" to="10in,14.4pt" o:gfxdata="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" o:allowincell="f"/>
           </w:pict>
         </mc:Fallback>
       </mc:AlternateContent>
@@ -25169,7 +25838,7 @@
 </file>
 
 <file path=word/header3.xml><?xml version="1.0" encoding="utf-8"?>
-<w:hdr xmlns:wpc="http://schemas.microsoft.com/office/word/2010/wordprocessingCanvas" xmlns:cx="http://schemas.microsoft.com/office/drawing/2014/chartex" xmlns:cx1="http://schemas.microsoft.com/office/drawing/2015/9/8/chartex" xmlns:cx2="http://schemas.microsoft.com/office/drawing/2015/10/21/chartex" xmlns:cx3="http://schemas.microsoft.com/office/drawing/2016/5/9/chartex" xmlns:cx4="http://schemas.microsoft.com/office/drawing/2016/5/10/chartex" xmlns:cx5="http://schemas.microsoft.com/office/drawing/2016/5/11/chartex" xmlns:cx6="http://schemas.microsoft.com/office/drawing/2016/5/12/chartex" xmlns:cx7="http://schemas.microsoft.com/office/drawing/2016/5/13/chartex" xmlns:cx8="http://schemas.microsoft.com/office/drawing/2016/5/14/chartex" xmlns:mc="http://schemas.openxmlformats.org/markup-compatibility/2006" xmlns:aink="http://schemas.microsoft.com/office/drawing/2016/ink" xmlns:am3d="http://schemas.microsoft.com/office/drawing/2017/model3d" xmlns:o="urn:schemas-microsoft-com:office:office" xmlns:r="http://schemas.openxmlformats.org/officeDocument/2006/relationships" xmlns:m="http://schemas.openxmlformats.org/officeDocument/2006/math" xmlns:v="urn:schemas-microsoft-com:vml" xmlns:wp14="http://schemas.microsoft.com/office/word/2010/wordprocessingDrawing" xmlns:wp="http://schemas.openxmlformats.org/drawingml/2006/wordprocessingDrawing" xmlns:w10="urn:schemas-microsoft-com:office:word" xmlns:w="http://schemas.openxmlformats.org/wordprocessingml/2006/main" xmlns:w14="http://schemas.microsoft.com/office/word/2010/wordml" xmlns:w15="http://schemas.microsoft.com/office/word/2012/wordml" xmlns:w16cex="http://schemas.microsoft.com/office/word/2018/wordml/cex" xmlns:w16cid="http://schemas.microsoft.com/office/word/2016/wordml/cid" xmlns:w16="http://schemas.microsoft.com/office/word/2018/wordml" xmlns:w16sdtdh="http://schemas.microsoft.com/office/word/2020/wordml/sdtdatahash" xmlns:w16se="http://schemas.microsoft.com/office/word/2015/wordml/symex" xmlns:wpg="http://schemas.microsoft.com/office/word/2010/wordprocessingGroup" xmlns:wpi="http://schemas.microsoft.com/office/word/2010/wordprocessingInk" xmlns:wne="http://schemas.microsoft.com/office/word/2006/wordml" xmlns:wps="http://schemas.microsoft.com/office/word/2010/wordprocessingShape" mc:Ignorable="w14 w15 w16se w16cid w16 w16cex w16sdtdh wp14">
+<w:hdr xmlns:wpc="http://schemas.microsoft.com/office/word/2010/wordprocessingCanvas" xmlns:cx="http://schemas.microsoft.com/office/drawing/2014/chartex" xmlns:cx1="http://schemas.microsoft.com/office/drawing/2015/9/8/chartex" xmlns:cx2="http://schemas.microsoft.com/office/drawing/2015/10/21/chartex" xmlns:cx3="http://schemas.microsoft.com/office/drawing/2016/5/9/chartex" xmlns:cx4="http://schemas.microsoft.com/office/drawing/2016/5/10/chartex" xmlns:cx5="http://schemas.microsoft.com/office/drawing/2016/5/11/chartex" xmlns:cx6="http://schemas.microsoft.com/office/drawing/2016/5/12/chartex" xmlns:cx7="http://schemas.microsoft.com/office/drawing/2016/5/13/chartex" xmlns:cx8="http://schemas.microsoft.com/office/drawing/2016/5/14/chartex" xmlns:mc="http://schemas.openxmlformats.org/markup-compatibility/2006" xmlns:aink="http://schemas.microsoft.com/office/drawing/2016/ink" xmlns:am3d="http://schemas.microsoft.com/office/drawing/2017/model3d" xmlns:o="urn:schemas-microsoft-com:office:office" xmlns:oel="http://schemas.microsoft.com/office/2019/extlst" xmlns:r="http://schemas.openxmlformats.org/officeDocument/2006/relationships" xmlns:m="http://schemas.openxmlformats.org/officeDocument/2006/math" xmlns:v="urn:schemas-microsoft-com:vml" xmlns:wp14="http://schemas.microsoft.com/office/word/2010/wordprocessingDrawing" xmlns:wp="http://schemas.openxmlformats.org/drawingml/2006/wordprocessingDrawing" xmlns:w10="urn:schemas-microsoft-com:office:word" xmlns:w="http://schemas.openxmlformats.org/wordprocessingml/2006/main" xmlns:w14="http://schemas.microsoft.com/office/word/2010/wordml" xmlns:w15="http://schemas.microsoft.com/office/word/2012/wordml" xmlns:w16cex="http://schemas.microsoft.com/office/word/2018/wordml/cex" xmlns:w16cid="http://schemas.microsoft.com/office/word/2016/wordml/cid" xmlns:w16="http://schemas.microsoft.com/office/word/2018/wordml" xmlns:w16sdtdh="http://schemas.microsoft.com/office/word/2020/wordml/sdtdatahash" xmlns:w16se="http://schemas.microsoft.com/office/word/2015/wordml/symex" xmlns:wpg="http://schemas.microsoft.com/office/word/2010/wordprocessingGroup" xmlns:wpi="http://schemas.microsoft.com/office/word/2010/wordprocessingInk" xmlns:wne="http://schemas.microsoft.com/office/word/2006/wordml" xmlns:wps="http://schemas.microsoft.com/office/word/2010/wordprocessingShape" mc:Ignorable="w14 w15 w16se w16cid w16 w16cex w16sdtdh wp14">
   <w:p>
     <w:pPr>
       <w:pStyle w:val="Header"/>
@@ -25179,7 +25848,7 @@
 </file>
 
 <file path=word/numbering.xml><?xml version="1.0" encoding="utf-8"?>
-<w:numbering xmlns:wpc="http://schemas.microsoft.com/office/word/2010/wordprocessingCanvas" xmlns:cx="http://schemas.microsoft.com/office/drawing/2014/chartex" xmlns:cx1="http://schemas.microsoft.com/office/drawing/2015/9/8/chartex" xmlns:cx2="http://schemas.microsoft.com/office/drawing/2015/10/21/chartex" xmlns:cx3="http://schemas.microsoft.com/office/drawing/2016/5/9/chartex" xmlns:cx4="http://schemas.microsoft.com/office/drawing/2016/5/10/chartex" xmlns:cx5="http://schemas.microsoft.com/office/drawing/2016/5/11/chartex" xmlns:cx6="http://schemas.microsoft.com/office/drawing/2016/5/12/chartex" xmlns:cx7="http://schemas.microsoft.com/office/drawing/2016/5/13/chartex" xmlns:cx8="http://schemas.microsoft.com/office/drawing/2016/5/14/chartex" xmlns:mc="http://schemas.openxmlformats.org/markup-compatibility/2006" xmlns:aink="http://schemas.microsoft.com/office/drawing/2016/ink" xmlns:am3d="http://schemas.microsoft.com/office/drawing/2017/model3d" xmlns:o="urn:schemas-microsoft-com:office:office" xmlns:r="http://schemas.openxmlformats.org/officeDocument/2006/relationships" xmlns:m="http://schemas.openxmlformats.org/officeDocument/2006/math" xmlns:v="urn:schemas-microsoft-com:vml" xmlns:wp14="http://schemas.microsoft.com/office/word/2010/wordprocessingDrawing" xmlns:wp="http://schemas.openxmlformats.org/drawingml/2006/wordprocessingDrawing" xmlns:w10="urn:schemas-microsoft-com:office:word" xmlns:w="http://schemas.openxmlformats.org/wordprocessingml/2006/main" xmlns:w14="http://schemas.microsoft.com/office/word/2010/wordml" xmlns:w15="http://schemas.microsoft.com/office/word/2012/wordml" xmlns:w16cex="http://schemas.microsoft.com/office/word/2018/wordml/cex" xmlns:w16cid="http://schemas.microsoft.com/office/word/2016/wordml/cid" xmlns:w16="http://schemas.microsoft.com/office/word/2018/wordml" xmlns:w16sdtdh="http://schemas.microsoft.com/office/word/2020/wordml/sdtdatahash" xmlns:w16se="http://schemas.microsoft.com/office/word/2015/wordml/symex" xmlns:wpg="http://schemas.microsoft.com/office/word/2010/wordprocessingGroup" xmlns:wpi="http://schemas.microsoft.com/office/word/2010/wordprocessingInk" xmlns:wne="http://schemas.microsoft.com/office/word/2006/wordml" xmlns:wps="http://schemas.microsoft.com/office/word/2010/wordprocessingShape" mc:Ignorable="w14 w15 w16se w16cid w16 w16cex w16sdtdh wp14">
+<w:numbering xmlns:wpc="http://schemas.microsoft.com/office/word/2010/wordprocessingCanvas" xmlns:cx="http://schemas.microsoft.com/office/drawing/2014/chartex" xmlns:cx1="http://schemas.microsoft.com/office/drawing/2015/9/8/chartex" xmlns:cx2="http://schemas.microsoft.com/office/drawing/2015/10/21/chartex" xmlns:cx3="http://schemas.microsoft.com/office/drawing/2016/5/9/chartex" xmlns:cx4="http://schemas.microsoft.com/office/drawing/2016/5/10/chartex" xmlns:cx5="http://schemas.microsoft.com/office/drawing/2016/5/11/chartex" xmlns:cx6="http://schemas.microsoft.com/office/drawing/2016/5/12/chartex" xmlns:cx7="http://schemas.microsoft.com/office/drawing/2016/5/13/chartex" xmlns:cx8="http://schemas.microsoft.com/office/drawing/2016/5/14/chartex" xmlns:mc="http://schemas.openxmlformats.org/markup-compatibility/2006" xmlns:aink="http://schemas.microsoft.com/office/drawing/2016/ink" xmlns:am3d="http://schemas.microsoft.com/office/drawing/2017/model3d" xmlns:o="urn:schemas-microsoft-com:office:office" xmlns:oel="http://schemas.microsoft.com/office/2019/extlst" xmlns:r="http://schemas.openxmlformats.org/officeDocument/2006/relationships" xmlns:m="http://schemas.openxmlformats.org/officeDocument/2006/math" xmlns:v="urn:schemas-microsoft-com:vml" xmlns:wp14="http://schemas.microsoft.com/office/word/2010/wordprocessingDrawing" xmlns:wp="http://schemas.openxmlformats.org/drawingml/2006/wordprocessingDrawing" xmlns:w10="urn:schemas-microsoft-com:office:word" xmlns:w="http://schemas.openxmlformats.org/wordprocessingml/2006/main" xmlns:w14="http://schemas.microsoft.com/office/word/2010/wordml" xmlns:w15="http://schemas.microsoft.com/office/word/2012/wordml" xmlns:w16cex="http://schemas.microsoft.com/office/word/2018/wordml/cex" xmlns:w16cid="http://schemas.microsoft.com/office/word/2016/wordml/cid" xmlns:w16="http://schemas.microsoft.com/office/word/2018/wordml" xmlns:w16sdtdh="http://schemas.microsoft.com/office/word/2020/wordml/sdtdatahash" xmlns:w16se="http://schemas.microsoft.com/office/word/2015/wordml/symex" xmlns:wpg="http://schemas.microsoft.com/office/word/2010/wordprocessingGroup" xmlns:wpi="http://schemas.microsoft.com/office/word/2010/wordprocessingInk" xmlns:wne="http://schemas.microsoft.com/office/word/2006/wordml" xmlns:wps="http://schemas.microsoft.com/office/word/2010/wordprocessingShape" mc:Ignorable="w14 w15 w16se w16cid w16 w16cex w16sdtdh wp14">
   <w:abstractNum w:abstractNumId="0" w15:restartNumberingAfterBreak="0">
     <w:nsid w:val="00B71852"/>
     <w:multiLevelType w:val="hybridMultilevel"/>
@@ -29675,161 +30344,161 @@
       </w:pPr>
     </w:lvl>
   </w:abstractNum>
-  <w:num w:numId="1">
+  <w:num w:numId="1" w16cid:durableId="2120954251">
     <w:abstractNumId w:val="17"/>
   </w:num>
-  <w:num w:numId="2">
+  <w:num w:numId="2" w16cid:durableId="1308436328">
     <w:abstractNumId w:val="11"/>
   </w:num>
-  <w:num w:numId="3">
+  <w:num w:numId="3" w16cid:durableId="1820420676">
     <w:abstractNumId w:val="19"/>
   </w:num>
-  <w:num w:numId="4">
+  <w:num w:numId="4" w16cid:durableId="1795442588">
     <w:abstractNumId w:val="33"/>
   </w:num>
-  <w:num w:numId="5">
+  <w:num w:numId="5" w16cid:durableId="796532516">
     <w:abstractNumId w:val="34"/>
   </w:num>
-  <w:num w:numId="6">
+  <w:num w:numId="6" w16cid:durableId="1021666648">
     <w:abstractNumId w:val="37"/>
   </w:num>
-  <w:num w:numId="7">
+  <w:num w:numId="7" w16cid:durableId="1074428044">
     <w:abstractNumId w:val="12"/>
   </w:num>
-  <w:num w:numId="8">
+  <w:num w:numId="8" w16cid:durableId="1978488346">
     <w:abstractNumId w:val="3"/>
   </w:num>
-  <w:num w:numId="9">
+  <w:num w:numId="9" w16cid:durableId="728654618">
     <w:abstractNumId w:val="43"/>
   </w:num>
-  <w:num w:numId="10">
+  <w:num w:numId="10" w16cid:durableId="1864241552">
     <w:abstractNumId w:val="23"/>
   </w:num>
-  <w:num w:numId="11">
+  <w:num w:numId="11" w16cid:durableId="1130853875">
     <w:abstractNumId w:val="21"/>
   </w:num>
-  <w:num w:numId="12">
+  <w:num w:numId="12" w16cid:durableId="1009454429">
     <w:abstractNumId w:val="0"/>
   </w:num>
-  <w:num w:numId="13">
+  <w:num w:numId="13" w16cid:durableId="500973430">
     <w:abstractNumId w:val="24"/>
   </w:num>
-  <w:num w:numId="14">
+  <w:num w:numId="14" w16cid:durableId="92943598">
     <w:abstractNumId w:val="16"/>
   </w:num>
-  <w:num w:numId="15">
+  <w:num w:numId="15" w16cid:durableId="1642923391">
     <w:abstractNumId w:val="45"/>
   </w:num>
-  <w:num w:numId="16">
+  <w:num w:numId="16" w16cid:durableId="180776585">
     <w:abstractNumId w:val="2"/>
   </w:num>
-  <w:num w:numId="17">
+  <w:num w:numId="17" w16cid:durableId="727538592">
     <w:abstractNumId w:val="10"/>
   </w:num>
-  <w:num w:numId="18">
+  <w:num w:numId="18" w16cid:durableId="2039622739">
     <w:abstractNumId w:val="13"/>
   </w:num>
-  <w:num w:numId="19">
+  <w:num w:numId="19" w16cid:durableId="187332906">
     <w:abstractNumId w:val="38"/>
   </w:num>
-  <w:num w:numId="20">
+  <w:num w:numId="20" w16cid:durableId="1578244353">
     <w:abstractNumId w:val="49"/>
   </w:num>
-  <w:num w:numId="21">
+  <w:num w:numId="21" w16cid:durableId="1357775904">
     <w:abstractNumId w:val="31"/>
   </w:num>
-  <w:num w:numId="22">
+  <w:num w:numId="22" w16cid:durableId="1905869019">
     <w:abstractNumId w:val="28"/>
   </w:num>
-  <w:num w:numId="23">
+  <w:num w:numId="23" w16cid:durableId="1074741844">
     <w:abstractNumId w:val="42"/>
   </w:num>
-  <w:num w:numId="24">
+  <w:num w:numId="24" w16cid:durableId="1458832725">
     <w:abstractNumId w:val="44"/>
   </w:num>
-  <w:num w:numId="25">
+  <w:num w:numId="25" w16cid:durableId="2013218749">
     <w:abstractNumId w:val="48"/>
   </w:num>
-  <w:num w:numId="26">
+  <w:num w:numId="26" w16cid:durableId="1755348642">
     <w:abstractNumId w:val="41"/>
   </w:num>
-  <w:num w:numId="27">
+  <w:num w:numId="27" w16cid:durableId="1028532744">
     <w:abstractNumId w:val="6"/>
   </w:num>
-  <w:num w:numId="28">
+  <w:num w:numId="28" w16cid:durableId="1595553760">
     <w:abstractNumId w:val="18"/>
   </w:num>
-  <w:num w:numId="29">
+  <w:num w:numId="29" w16cid:durableId="867059807">
     <w:abstractNumId w:val="30"/>
   </w:num>
-  <w:num w:numId="30">
+  <w:num w:numId="30" w16cid:durableId="541593348">
     <w:abstractNumId w:val="36"/>
   </w:num>
-  <w:num w:numId="31">
+  <w:num w:numId="31" w16cid:durableId="539368032">
     <w:abstractNumId w:val="20"/>
   </w:num>
-  <w:num w:numId="32">
+  <w:num w:numId="32" w16cid:durableId="1931237885">
     <w:abstractNumId w:val="32"/>
   </w:num>
-  <w:num w:numId="33">
+  <w:num w:numId="33" w16cid:durableId="172304271">
     <w:abstractNumId w:val="5"/>
   </w:num>
-  <w:num w:numId="34">
+  <w:num w:numId="34" w16cid:durableId="1387795723">
     <w:abstractNumId w:val="7"/>
   </w:num>
-  <w:num w:numId="35">
+  <w:num w:numId="35" w16cid:durableId="1905139637">
     <w:abstractNumId w:val="27"/>
   </w:num>
-  <w:num w:numId="36">
+  <w:num w:numId="36" w16cid:durableId="1211189395">
     <w:abstractNumId w:val="26"/>
   </w:num>
-  <w:num w:numId="37">
+  <w:num w:numId="37" w16cid:durableId="782308862">
     <w:abstractNumId w:val="4"/>
   </w:num>
-  <w:num w:numId="38">
+  <w:num w:numId="38" w16cid:durableId="1265917644">
     <w:abstractNumId w:val="47"/>
   </w:num>
-  <w:num w:numId="39">
+  <w:num w:numId="39" w16cid:durableId="347567570">
     <w:abstractNumId w:val="9"/>
   </w:num>
-  <w:num w:numId="40">
+  <w:num w:numId="40" w16cid:durableId="1768697440">
     <w:abstractNumId w:val="29"/>
   </w:num>
-  <w:num w:numId="41">
+  <w:num w:numId="41" w16cid:durableId="629089798">
     <w:abstractNumId w:val="1"/>
   </w:num>
-  <w:num w:numId="42">
+  <w:num w:numId="42" w16cid:durableId="606158252">
     <w:abstractNumId w:val="46"/>
   </w:num>
-  <w:num w:numId="43">
+  <w:num w:numId="43" w16cid:durableId="1876236696">
     <w:abstractNumId w:val="8"/>
   </w:num>
-  <w:num w:numId="44">
+  <w:num w:numId="44" w16cid:durableId="2102724477">
     <w:abstractNumId w:val="39"/>
   </w:num>
-  <w:num w:numId="45">
+  <w:num w:numId="45" w16cid:durableId="2008053896">
     <w:abstractNumId w:val="25"/>
   </w:num>
-  <w:num w:numId="46">
+  <w:num w:numId="46" w16cid:durableId="1952856949">
     <w:abstractNumId w:val="40"/>
   </w:num>
-  <w:num w:numId="47">
+  <w:num w:numId="47" w16cid:durableId="2013531290">
     <w:abstractNumId w:val="22"/>
   </w:num>
-  <w:num w:numId="48">
+  <w:num w:numId="48" w16cid:durableId="1859195632">
     <w:abstractNumId w:val="14"/>
   </w:num>
-  <w:num w:numId="49">
+  <w:num w:numId="49" w16cid:durableId="1096099969">
     <w:abstractNumId w:val="15"/>
   </w:num>
-  <w:num w:numId="50">
+  <w:num w:numId="50" w16cid:durableId="491222174">
     <w:abstractNumId w:val="35"/>
   </w:num>
 </w:numbering>
 </file>
 
 <file path=word/people.xml><?xml version="1.0" encoding="utf-8"?>
-<w15:people xmlns:wpc="http://schemas.microsoft.com/office/word/2010/wordprocessingCanvas" xmlns:cx="http://schemas.microsoft.com/office/drawing/2014/chartex" xmlns:cx1="http://schemas.microsoft.com/office/drawing/2015/9/8/chartex" xmlns:cx2="http://schemas.microsoft.com/office/drawing/2015/10/21/chartex" xmlns:cx3="http://schemas.microsoft.com/office/drawing/2016/5/9/chartex" xmlns:cx4="http://schemas.microsoft.com/office/drawing/2016/5/10/chartex" xmlns:cx5="http://schemas.microsoft.com/office/drawing/2016/5/11/chartex" xmlns:cx6="http://schemas.microsoft.com/office/drawing/2016/5/12/chartex" xmlns:cx7="http://schemas.microsoft.com/office/drawing/2016/5/13/chartex" xmlns:cx8="http://schemas.microsoft.com/office/drawing/2016/5/14/chartex" xmlns:mc="http://schemas.openxmlformats.org/markup-compatibility/2006" xmlns:aink="http://schemas.microsoft.com/office/drawing/2016/ink" xmlns:am3d="http://schemas.microsoft.com/office/drawing/2017/model3d" xmlns:o="urn:schemas-microsoft-com:office:office" xmlns:r="http://schemas.openxmlformats.org/officeDocument/2006/relationships" xmlns:m="http://schemas.openxmlformats.org/officeDocument/2006/math" xmlns:v="urn:schemas-microsoft-com:vml" xmlns:wp14="http://schemas.microsoft.com/office/word/2010/wordprocessingDrawing" xmlns:wp="http://schemas.openxmlformats.org/drawingml/2006/wordprocessingDrawing" xmlns:w10="urn:schemas-microsoft-com:office:word" xmlns:w="http://schemas.openxmlformats.org/wordprocessingml/2006/main" xmlns:w14="http://schemas.microsoft.com/office/word/2010/wordml" xmlns:w15="http://schemas.microsoft.com/office/word/2012/wordml" xmlns:w16cex="http://schemas.microsoft.com/office/word/2018/wordml/cex" xmlns:w16cid="http://schemas.microsoft.com/office/word/2016/wordml/cid" xmlns:w16="http://schemas.microsoft.com/office/word/2018/wordml" xmlns:w16sdtdh="http://schemas.microsoft.com/office/word/2020/wordml/sdtdatahash" xmlns:w16se="http://schemas.microsoft.com/office/word/2015/wordml/symex" xmlns:wpg="http://schemas.microsoft.com/office/word/2010/wordprocessingGroup" xmlns:wpi="http://schemas.microsoft.com/office/word/2010/wordprocessingInk" xmlns:wne="http://schemas.microsoft.com/office/word/2006/wordml" xmlns:wps="http://schemas.microsoft.com/office/word/2010/wordprocessingShape" mc:Ignorable="w14 w15 w16se w16cid w16 w16cex w16sdtdh wp14">
+<w15:people xmlns:wpc="http://schemas.microsoft.com/office/word/2010/wordprocessingCanvas" xmlns:cx="http://schemas.microsoft.com/office/drawing/2014/chartex" xmlns:cx1="http://schemas.microsoft.com/office/drawing/2015/9/8/chartex" xmlns:cx2="http://schemas.microsoft.com/office/drawing/2015/10/21/chartex" xmlns:cx3="http://schemas.microsoft.com/office/drawing/2016/5/9/chartex" xmlns:cx4="http://schemas.microsoft.com/office/drawing/2016/5/10/chartex" xmlns:cx5="http://schemas.microsoft.com/office/drawing/2016/5/11/chartex" xmlns:cx6="http://schemas.microsoft.com/office/drawing/2016/5/12/chartex" xmlns:cx7="http://schemas.microsoft.com/office/drawing/2016/5/13/chartex" xmlns:cx8="http://schemas.microsoft.com/office/drawing/2016/5/14/chartex" xmlns:mc="http://schemas.openxmlformats.org/markup-compatibility/2006" xmlns:aink="http://schemas.microsoft.com/office/drawing/2016/ink" xmlns:am3d="http://schemas.microsoft.com/office/drawing/2017/model3d" xmlns:o="urn:schemas-microsoft-com:office:office" xmlns:oel="http://schemas.microsoft.com/office/2019/extlst" xmlns:r="http://schemas.openxmlformats.org/officeDocument/2006/relationships" xmlns:m="http://schemas.openxmlformats.org/officeDocument/2006/math" xmlns:v="urn:schemas-microsoft-com:vml" xmlns:wp14="http://schemas.microsoft.com/office/word/2010/wordprocessingDrawing" xmlns:wp="http://schemas.openxmlformats.org/drawingml/2006/wordprocessingDrawing" xmlns:w10="urn:schemas-microsoft-com:office:word" xmlns:w="http://schemas.openxmlformats.org/wordprocessingml/2006/main" xmlns:w14="http://schemas.microsoft.com/office/word/2010/wordml" xmlns:w15="http://schemas.microsoft.com/office/word/2012/wordml" xmlns:w16cex="http://schemas.microsoft.com/office/word/2018/wordml/cex" xmlns:w16cid="http://schemas.microsoft.com/office/word/2016/wordml/cid" xmlns:w16="http://schemas.microsoft.com/office/word/2018/wordml" xmlns:w16sdtdh="http://schemas.microsoft.com/office/word/2020/wordml/sdtdatahash" xmlns:w16se="http://schemas.microsoft.com/office/word/2015/wordml/symex" xmlns:wpg="http://schemas.microsoft.com/office/word/2010/wordprocessingGroup" xmlns:wpi="http://schemas.microsoft.com/office/word/2010/wordprocessingInk" xmlns:wne="http://schemas.microsoft.com/office/word/2006/wordml" xmlns:wps="http://schemas.microsoft.com/office/word/2010/wordprocessingShape" mc:Ignorable="w14 w15 w16se w16cid w16 w16cex w16sdtdh wp14">
   <w15:person w15:author="Huang, Lili">
     <w15:presenceInfo w15:providerId="AD" w15:userId="S::lilihuang@maximus.com::62084b72-7463-4b72-8e66-19edcbf4e565"/>
   </w15:person>

</xml_diff>